<commit_message>
Added slides. Fixed caption in LICM page in main documentation
</commit_message>
<xml_diff>
--- a/Documentation/BarchelorPaper2014.docx
+++ b/Documentation/BarchelorPaper2014.docx
@@ -1678,7 +1678,7 @@
                 <w:noProof/>
                 <w:webHidden/>
               </w:rPr>
-              <w:t>11</w:t>
+              <w:t>12</w:t>
             </w:r>
             <w:r>
               <w:rPr>
@@ -1955,7 +1955,7 @@
                 <w:noProof/>
                 <w:webHidden/>
               </w:rPr>
-              <w:t>14</w:t>
+              <w:t>15</w:t>
             </w:r>
             <w:r>
               <w:rPr>
@@ -2025,7 +2025,7 @@
                 <w:noProof/>
                 <w:webHidden/>
               </w:rPr>
-              <w:t>14</w:t>
+              <w:t>15</w:t>
             </w:r>
             <w:r>
               <w:rPr>
@@ -2095,7 +2095,7 @@
                 <w:noProof/>
                 <w:webHidden/>
               </w:rPr>
-              <w:t>14</w:t>
+              <w:t>15</w:t>
             </w:r>
             <w:r>
               <w:rPr>
@@ -2165,7 +2165,7 @@
                 <w:noProof/>
                 <w:webHidden/>
               </w:rPr>
-              <w:t>14</w:t>
+              <w:t>15</w:t>
             </w:r>
             <w:r>
               <w:rPr>
@@ -2235,7 +2235,7 @@
                 <w:noProof/>
                 <w:webHidden/>
               </w:rPr>
-              <w:t>15</w:t>
+              <w:t>16</w:t>
             </w:r>
             <w:r>
               <w:rPr>
@@ -2304,7 +2304,7 @@
                 <w:noProof/>
                 <w:webHidden/>
               </w:rPr>
-              <w:t>15</w:t>
+              <w:t>16</w:t>
             </w:r>
             <w:r>
               <w:rPr>
@@ -2374,7 +2374,7 @@
                 <w:noProof/>
                 <w:webHidden/>
               </w:rPr>
-              <w:t>16</w:t>
+              <w:t>17</w:t>
             </w:r>
             <w:r>
               <w:rPr>
@@ -2444,7 +2444,7 @@
                 <w:noProof/>
                 <w:webHidden/>
               </w:rPr>
-              <w:t>17</w:t>
+              <w:t>18</w:t>
             </w:r>
             <w:r>
               <w:rPr>
@@ -2511,7 +2511,7 @@
                 <w:noProof/>
                 <w:webHidden/>
               </w:rPr>
-              <w:t>17</w:t>
+              <w:t>18</w:t>
             </w:r>
             <w:r>
               <w:rPr>
@@ -2578,7 +2578,7 @@
                 <w:noProof/>
                 <w:webHidden/>
               </w:rPr>
-              <w:t>17</w:t>
+              <w:t>18</w:t>
             </w:r>
             <w:r>
               <w:rPr>
@@ -2647,7 +2647,7 @@
                 <w:noProof/>
                 <w:webHidden/>
               </w:rPr>
-              <w:t>21</w:t>
+              <w:t>22</w:t>
             </w:r>
             <w:r>
               <w:rPr>
@@ -2713,7 +2713,7 @@
                 <w:noProof/>
                 <w:webHidden/>
               </w:rPr>
-              <w:t>21</w:t>
+              <w:t>22</w:t>
             </w:r>
             <w:r>
               <w:rPr>
@@ -2779,7 +2779,7 @@
                 <w:noProof/>
                 <w:webHidden/>
               </w:rPr>
-              <w:t>21</w:t>
+              <w:t>22</w:t>
             </w:r>
             <w:r>
               <w:rPr>
@@ -2845,7 +2845,7 @@
                 <w:noProof/>
                 <w:webHidden/>
               </w:rPr>
-              <w:t>22</w:t>
+              <w:t>23</w:t>
             </w:r>
             <w:r>
               <w:rPr>
@@ -2911,7 +2911,7 @@
                 <w:noProof/>
                 <w:webHidden/>
               </w:rPr>
-              <w:t>22</w:t>
+              <w:t>23</w:t>
             </w:r>
             <w:r>
               <w:rPr>
@@ -2977,7 +2977,7 @@
                 <w:noProof/>
                 <w:webHidden/>
               </w:rPr>
-              <w:t>23</w:t>
+              <w:t>24</w:t>
             </w:r>
             <w:r>
               <w:rPr>
@@ -3046,7 +3046,7 @@
                 <w:noProof/>
                 <w:webHidden/>
               </w:rPr>
-              <w:t>25</w:t>
+              <w:t>26</w:t>
             </w:r>
             <w:r>
               <w:rPr>
@@ -3113,7 +3113,7 @@
                 <w:noProof/>
                 <w:webHidden/>
               </w:rPr>
-              <w:t>25</w:t>
+              <w:t>26</w:t>
             </w:r>
             <w:r>
               <w:rPr>
@@ -3182,7 +3182,7 @@
                 <w:noProof/>
                 <w:webHidden/>
               </w:rPr>
-              <w:t>25</w:t>
+              <w:t>26</w:t>
             </w:r>
             <w:r>
               <w:rPr>
@@ -3249,7 +3249,7 @@
                 <w:noProof/>
                 <w:webHidden/>
               </w:rPr>
-              <w:t>27</w:t>
+              <w:t>28</w:t>
             </w:r>
             <w:r>
               <w:rPr>
@@ -3319,7 +3319,7 @@
                 <w:noProof/>
                 <w:webHidden/>
               </w:rPr>
-              <w:t>27</w:t>
+              <w:t>28</w:t>
             </w:r>
             <w:r>
               <w:rPr>
@@ -3389,7 +3389,7 @@
                 <w:noProof/>
                 <w:webHidden/>
               </w:rPr>
-              <w:t>28</w:t>
+              <w:t>29</w:t>
             </w:r>
             <w:r>
               <w:rPr>
@@ -3459,7 +3459,7 @@
                 <w:noProof/>
                 <w:webHidden/>
               </w:rPr>
-              <w:t>28</w:t>
+              <w:t>29</w:t>
             </w:r>
             <w:r>
               <w:rPr>
@@ -3529,7 +3529,7 @@
                 <w:noProof/>
                 <w:webHidden/>
               </w:rPr>
-              <w:t>28</w:t>
+              <w:t>29</w:t>
             </w:r>
             <w:r>
               <w:rPr>
@@ -3599,7 +3599,7 @@
                 <w:noProof/>
                 <w:webHidden/>
               </w:rPr>
-              <w:t>28</w:t>
+              <w:t>29</w:t>
             </w:r>
             <w:r>
               <w:rPr>
@@ -3669,7 +3669,7 @@
                 <w:noProof/>
                 <w:webHidden/>
               </w:rPr>
-              <w:t>28</w:t>
+              <w:t>29</w:t>
             </w:r>
             <w:r>
               <w:rPr>
@@ -3739,7 +3739,7 @@
                 <w:noProof/>
                 <w:webHidden/>
               </w:rPr>
-              <w:t>29</w:t>
+              <w:t>30</w:t>
             </w:r>
             <w:r>
               <w:rPr>
@@ -3808,7 +3808,7 @@
                 <w:noProof/>
                 <w:webHidden/>
               </w:rPr>
-              <w:t>29</w:t>
+              <w:t>30</w:t>
             </w:r>
             <w:r>
               <w:rPr>
@@ -3875,7 +3875,7 @@
                 <w:noProof/>
                 <w:webHidden/>
               </w:rPr>
-              <w:t>31</w:t>
+              <w:t>32</w:t>
             </w:r>
             <w:r>
               <w:rPr>
@@ -3945,7 +3945,7 @@
                 <w:noProof/>
                 <w:webHidden/>
               </w:rPr>
-              <w:t>31</w:t>
+              <w:t>32</w:t>
             </w:r>
             <w:r>
               <w:rPr>
@@ -4015,7 +4015,7 @@
                 <w:noProof/>
                 <w:webHidden/>
               </w:rPr>
-              <w:t>31</w:t>
+              <w:t>32</w:t>
             </w:r>
             <w:r>
               <w:rPr>
@@ -4085,7 +4085,7 @@
                 <w:noProof/>
                 <w:webHidden/>
               </w:rPr>
-              <w:t>31</w:t>
+              <w:t>32</w:t>
             </w:r>
             <w:r>
               <w:rPr>
@@ -4155,7 +4155,7 @@
                 <w:noProof/>
                 <w:webHidden/>
               </w:rPr>
-              <w:t>31</w:t>
+              <w:t>32</w:t>
             </w:r>
             <w:r>
               <w:rPr>
@@ -4225,7 +4225,7 @@
                 <w:noProof/>
                 <w:webHidden/>
               </w:rPr>
-              <w:t>31</w:t>
+              <w:t>32</w:t>
             </w:r>
             <w:r>
               <w:rPr>
@@ -4295,7 +4295,7 @@
                 <w:noProof/>
                 <w:webHidden/>
               </w:rPr>
-              <w:t>31</w:t>
+              <w:t>32</w:t>
             </w:r>
             <w:r>
               <w:rPr>
@@ -4365,7 +4365,7 @@
                 <w:noProof/>
                 <w:webHidden/>
               </w:rPr>
-              <w:t>32</w:t>
+              <w:t>33</w:t>
             </w:r>
             <w:r>
               <w:rPr>
@@ -4435,7 +4435,7 @@
                 <w:noProof/>
                 <w:webHidden/>
               </w:rPr>
-              <w:t>33</w:t>
+              <w:t>34</w:t>
             </w:r>
             <w:r>
               <w:rPr>
@@ -4502,7 +4502,7 @@
                 <w:noProof/>
                 <w:webHidden/>
               </w:rPr>
-              <w:t>34</w:t>
+              <w:t>35</w:t>
             </w:r>
             <w:r>
               <w:rPr>
@@ -4572,7 +4572,7 @@
                 <w:noProof/>
                 <w:webHidden/>
               </w:rPr>
-              <w:t>34</w:t>
+              <w:t>35</w:t>
             </w:r>
             <w:r>
               <w:rPr>
@@ -4642,7 +4642,7 @@
                 <w:noProof/>
                 <w:webHidden/>
               </w:rPr>
-              <w:t>34</w:t>
+              <w:t>35</w:t>
             </w:r>
             <w:r>
               <w:rPr>
@@ -4712,7 +4712,7 @@
                 <w:noProof/>
                 <w:webHidden/>
               </w:rPr>
-              <w:t>34</w:t>
+              <w:t>35</w:t>
             </w:r>
             <w:r>
               <w:rPr>
@@ -4778,7 +4778,7 @@
                 <w:noProof/>
                 <w:webHidden/>
               </w:rPr>
-              <w:t>36</w:t>
+              <w:t>37</w:t>
             </w:r>
             <w:r>
               <w:rPr>
@@ -4847,7 +4847,7 @@
                 <w:noProof/>
                 <w:webHidden/>
               </w:rPr>
-              <w:t>36</w:t>
+              <w:t>37</w:t>
             </w:r>
             <w:r>
               <w:rPr>
@@ -4916,7 +4916,7 @@
                 <w:noProof/>
                 <w:webHidden/>
               </w:rPr>
-              <w:t>36</w:t>
+              <w:t>37</w:t>
             </w:r>
             <w:r>
               <w:rPr>
@@ -4985,7 +4985,7 @@
                 <w:noProof/>
                 <w:webHidden/>
               </w:rPr>
-              <w:t>36</w:t>
+              <w:t>37</w:t>
             </w:r>
             <w:r>
               <w:rPr>
@@ -5051,7 +5051,7 @@
                 <w:noProof/>
                 <w:webHidden/>
               </w:rPr>
-              <w:t>39</w:t>
+              <w:t>40</w:t>
             </w:r>
             <w:r>
               <w:rPr>
@@ -5120,7 +5120,7 @@
                 <w:noProof/>
                 <w:webHidden/>
               </w:rPr>
-              <w:t>39</w:t>
+              <w:t>40</w:t>
             </w:r>
             <w:r>
               <w:rPr>
@@ -5189,7 +5189,7 @@
                 <w:noProof/>
                 <w:webHidden/>
               </w:rPr>
-              <w:t>39</w:t>
+              <w:t>40</w:t>
             </w:r>
             <w:r>
               <w:rPr>
@@ -5258,7 +5258,7 @@
                 <w:noProof/>
                 <w:webHidden/>
               </w:rPr>
-              <w:t>40</w:t>
+              <w:t>41</w:t>
             </w:r>
             <w:r>
               <w:rPr>
@@ -5328,7 +5328,7 @@
                 <w:noProof/>
                 <w:webHidden/>
               </w:rPr>
-              <w:t>41</w:t>
+              <w:t>42</w:t>
             </w:r>
             <w:r>
               <w:rPr>
@@ -5398,7 +5398,7 @@
                 <w:noProof/>
                 <w:webHidden/>
               </w:rPr>
-              <w:t>41</w:t>
+              <w:t>42</w:t>
             </w:r>
             <w:r>
               <w:rPr>
@@ -5468,7 +5468,7 @@
                 <w:noProof/>
                 <w:webHidden/>
               </w:rPr>
-              <w:t>42</w:t>
+              <w:t>43</w:t>
             </w:r>
             <w:r>
               <w:rPr>
@@ -5535,7 +5535,7 @@
                 <w:noProof/>
                 <w:webHidden/>
               </w:rPr>
-              <w:t>42</w:t>
+              <w:t>43</w:t>
             </w:r>
             <w:r>
               <w:rPr>
@@ -5602,7 +5602,7 @@
                 <w:noProof/>
                 <w:webHidden/>
               </w:rPr>
-              <w:t>42</w:t>
+              <w:t>43</w:t>
             </w:r>
             <w:r>
               <w:rPr>
@@ -5669,7 +5669,7 @@
                 <w:noProof/>
                 <w:webHidden/>
               </w:rPr>
-              <w:t>43</w:t>
+              <w:t>44</w:t>
             </w:r>
             <w:r>
               <w:rPr>
@@ -5739,7 +5739,7 @@
                 <w:noProof/>
                 <w:webHidden/>
               </w:rPr>
-              <w:t>45</w:t>
+              <w:t>46</w:t>
             </w:r>
             <w:r>
               <w:rPr>
@@ -5809,7 +5809,7 @@
                 <w:noProof/>
                 <w:webHidden/>
               </w:rPr>
-              <w:t>46</w:t>
+              <w:t>47</w:t>
             </w:r>
             <w:r>
               <w:rPr>
@@ -5879,7 +5879,7 @@
                 <w:noProof/>
                 <w:webHidden/>
               </w:rPr>
-              <w:t>47</w:t>
+              <w:t>48</w:t>
             </w:r>
             <w:r>
               <w:rPr>
@@ -7049,6 +7049,7 @@
         <w:jc w:val="both"/>
       </w:pPr>
       <w:r>
+        <w:lastRenderedPageBreak/>
         <w:t xml:space="preserve">This means that operations between various entities are defined using an “evaluator stack” which means that instructions to be executed, they have to </w:t>
       </w:r>
       <w:proofErr w:type="spellStart"/>
@@ -7066,7 +7067,6 @@
         <w:jc w:val="both"/>
       </w:pPr>
       <w:r>
-        <w:lastRenderedPageBreak/>
         <w:t>In a stack based code, even for simplest operations like:</w:t>
       </w:r>
     </w:p>
@@ -8001,6 +8001,7 @@
         <w:jc w:val="both"/>
       </w:pPr>
       <w:r>
+        <w:lastRenderedPageBreak/>
         <w:t xml:space="preserve">Also, it is good to know that both JVM and CIL try to fit (in most cases) in one byte, </w:t>
       </w:r>
       <w:r>
@@ -9881,8 +9882,6 @@
         </w:rPr>
         <w:t xml:space="preserve">- </w:t>
       </w:r>
-      <w:bookmarkStart w:id="58" w:name="_GoBack"/>
-      <w:bookmarkEnd w:id="58"/>
       <w:r>
         <w:rPr>
           <w:sz w:val="20"/>
@@ -10231,11 +10230,11 @@
           <w:rFonts w:ascii="Times New Roman" w:hAnsi="Times New Roman"/>
         </w:rPr>
       </w:pPr>
-      <w:bookmarkStart w:id="59" w:name="__RefHeading__1160_285222755"/>
-      <w:bookmarkStart w:id="60" w:name="_Toc365391389"/>
-      <w:bookmarkStart w:id="61" w:name="_Toc369168575"/>
+      <w:bookmarkStart w:id="58" w:name="__RefHeading__1160_285222755"/>
+      <w:bookmarkStart w:id="59" w:name="_Toc365391389"/>
+      <w:bookmarkStart w:id="60" w:name="_Toc369168575"/>
+      <w:bookmarkEnd w:id="58"/>
       <w:bookmarkEnd w:id="59"/>
-      <w:bookmarkEnd w:id="60"/>
       <w:r>
         <w:rPr>
           <w:rFonts w:ascii="Times New Roman" w:hAnsi="Times New Roman"/>
@@ -10243,34 +10242,34 @@
         <w:lastRenderedPageBreak/>
         <w:t>2. Code Refractor – implementation of an AOT virtual machines</w:t>
       </w:r>
+      <w:bookmarkEnd w:id="60"/>
+    </w:p>
+    <w:p>
+      <w:pPr>
+        <w:pStyle w:val="Heading2"/>
+        <w:rPr>
+          <w:rFonts w:ascii="Times New Roman" w:hAnsi="Times New Roman"/>
+        </w:rPr>
+      </w:pPr>
+      <w:bookmarkStart w:id="61" w:name="__RefHeading__1162_285222755"/>
+      <w:bookmarkStart w:id="62" w:name="_Toc365391390"/>
+      <w:bookmarkStart w:id="63" w:name="_Toc369168576"/>
       <w:bookmarkEnd w:id="61"/>
-    </w:p>
-    <w:p>
-      <w:pPr>
-        <w:pStyle w:val="Heading2"/>
+      <w:bookmarkEnd w:id="62"/>
+      <w:r>
         <w:rPr>
           <w:rFonts w:ascii="Times New Roman" w:hAnsi="Times New Roman"/>
         </w:rPr>
-      </w:pPr>
-      <w:bookmarkStart w:id="62" w:name="__RefHeading__1162_285222755"/>
-      <w:bookmarkStart w:id="63" w:name="_Toc365391390"/>
-      <w:bookmarkStart w:id="64" w:name="_Toc369168576"/>
-      <w:bookmarkEnd w:id="62"/>
+        <w:t xml:space="preserve">2.1. Small overview of </w:t>
+      </w:r>
+      <w:proofErr w:type="spellStart"/>
+      <w:r>
+        <w:rPr>
+          <w:rFonts w:ascii="Times New Roman" w:hAnsi="Times New Roman"/>
+        </w:rPr>
+        <w:t>CodeRefractor</w:t>
+      </w:r>
       <w:bookmarkEnd w:id="63"/>
-      <w:r>
-        <w:rPr>
-          <w:rFonts w:ascii="Times New Roman" w:hAnsi="Times New Roman"/>
-        </w:rPr>
-        <w:t xml:space="preserve">2.1. Small overview of </w:t>
-      </w:r>
-      <w:proofErr w:type="spellStart"/>
-      <w:r>
-        <w:rPr>
-          <w:rFonts w:ascii="Times New Roman" w:hAnsi="Times New Roman"/>
-        </w:rPr>
-        <w:t>CodeRefractor</w:t>
-      </w:r>
-      <w:bookmarkEnd w:id="64"/>
       <w:proofErr w:type="spellEnd"/>
     </w:p>
     <w:p>
@@ -11503,10 +11502,10 @@
           <w:szCs w:val="20"/>
         </w:rPr>
       </w:pPr>
-      <w:bookmarkStart w:id="65" w:name="__RefHeading__1164_285222755"/>
-      <w:bookmarkStart w:id="66" w:name="_Toc365391391"/>
+      <w:bookmarkStart w:id="64" w:name="__RefHeading__1164_285222755"/>
+      <w:bookmarkStart w:id="65" w:name="_Toc365391391"/>
+      <w:bookmarkEnd w:id="64"/>
       <w:bookmarkEnd w:id="65"/>
-      <w:bookmarkEnd w:id="66"/>
     </w:p>
     <w:p>
       <w:pPr>
@@ -11613,14 +11612,14 @@
           <w:rFonts w:ascii="Times New Roman" w:hAnsi="Times New Roman"/>
         </w:rPr>
       </w:pPr>
-      <w:bookmarkStart w:id="67" w:name="_Toc369168577"/>
+      <w:bookmarkStart w:id="66" w:name="_Toc369168577"/>
       <w:r>
         <w:rPr>
           <w:rFonts w:ascii="Times New Roman" w:hAnsi="Times New Roman"/>
         </w:rPr>
         <w:t>2.2. Intermediary representation of Code Refractor</w:t>
       </w:r>
-      <w:bookmarkEnd w:id="67"/>
+      <w:bookmarkEnd w:id="66"/>
     </w:p>
     <w:p>
       <w:pPr>
@@ -18231,10 +18230,10 @@
           <w:szCs w:val="24"/>
         </w:rPr>
       </w:pPr>
-      <w:bookmarkStart w:id="68" w:name="__RefHeading__1035_546443025"/>
-      <w:bookmarkStart w:id="69" w:name="_Toc365391392"/>
+      <w:bookmarkStart w:id="67" w:name="__RefHeading__1035_546443025"/>
+      <w:bookmarkStart w:id="68" w:name="_Toc365391392"/>
+      <w:bookmarkEnd w:id="67"/>
       <w:bookmarkEnd w:id="68"/>
-      <w:bookmarkEnd w:id="69"/>
       <w:r>
         <w:br w:type="page"/>
       </w:r>
@@ -18243,22 +18242,22 @@
       <w:pPr>
         <w:pStyle w:val="Heading1"/>
       </w:pPr>
-      <w:bookmarkStart w:id="70" w:name="_Toc369168578"/>
+      <w:bookmarkStart w:id="69" w:name="_Toc369168578"/>
       <w:r>
         <w:lastRenderedPageBreak/>
         <w:t>3. Code Refractor components</w:t>
       </w:r>
+      <w:bookmarkEnd w:id="69"/>
+    </w:p>
+    <w:p>
+      <w:pPr>
+        <w:pStyle w:val="Heading2"/>
+      </w:pPr>
+      <w:bookmarkStart w:id="70" w:name="_Toc369168579"/>
+      <w:r>
+        <w:t>3.1. Overview</w:t>
+      </w:r>
       <w:bookmarkEnd w:id="70"/>
-    </w:p>
-    <w:p>
-      <w:pPr>
-        <w:pStyle w:val="Heading2"/>
-      </w:pPr>
-      <w:bookmarkStart w:id="71" w:name="_Toc369168579"/>
-      <w:r>
-        <w:t>3.1. Overview</w:t>
-      </w:r>
-      <w:bookmarkEnd w:id="71"/>
     </w:p>
     <w:p>
       <w:pPr>
@@ -18358,7 +18357,7 @@
       <w:pPr>
         <w:pStyle w:val="Heading2"/>
       </w:pPr>
-      <w:bookmarkStart w:id="72" w:name="_Toc369168580"/>
+      <w:bookmarkStart w:id="71" w:name="_Toc369168580"/>
       <w:r>
         <w:t xml:space="preserve">3.2. CR </w:t>
       </w:r>
@@ -18366,7 +18365,7 @@
       <w:r>
         <w:t>OpenRuntime</w:t>
       </w:r>
-      <w:bookmarkEnd w:id="72"/>
+      <w:bookmarkEnd w:id="71"/>
       <w:proofErr w:type="spellEnd"/>
     </w:p>
     <w:p>
@@ -19361,7 +19360,7 @@
       <w:pPr>
         <w:pStyle w:val="Heading2"/>
       </w:pPr>
-      <w:bookmarkStart w:id="73" w:name="_Toc369168581"/>
+      <w:bookmarkStart w:id="72" w:name="_Toc369168581"/>
       <w:r>
         <w:t xml:space="preserve">3.3. </w:t>
       </w:r>
@@ -19369,7 +19368,7 @@
       <w:r>
         <w:t>System.Math</w:t>
       </w:r>
-      <w:bookmarkEnd w:id="73"/>
+      <w:bookmarkEnd w:id="72"/>
       <w:proofErr w:type="spellEnd"/>
     </w:p>
     <w:p>
@@ -20208,11 +20207,11 @@
       <w:pPr>
         <w:pStyle w:val="Heading2"/>
       </w:pPr>
-      <w:bookmarkStart w:id="74" w:name="_Toc369168582"/>
+      <w:bookmarkStart w:id="73" w:name="_Toc369168582"/>
       <w:r>
         <w:t>3.4. Platform invoke</w:t>
       </w:r>
-      <w:bookmarkEnd w:id="74"/>
+      <w:bookmarkEnd w:id="73"/>
     </w:p>
     <w:p>
       <w:pPr>
@@ -21454,11 +21453,11 @@
       <w:pPr>
         <w:pStyle w:val="Heading2"/>
       </w:pPr>
-      <w:bookmarkStart w:id="75" w:name="_Toc369168583"/>
+      <w:bookmarkStart w:id="74" w:name="_Toc369168583"/>
       <w:r>
         <w:t>3.5. String merging</w:t>
       </w:r>
-      <w:bookmarkEnd w:id="75"/>
+      <w:bookmarkEnd w:id="74"/>
     </w:p>
     <w:p>
       <w:pPr>
@@ -22031,7 +22030,7 @@
         <w:pStyle w:val="Heading1"/>
         <w:pageBreakBefore/>
       </w:pPr>
-      <w:bookmarkStart w:id="76" w:name="_Toc369168584"/>
+      <w:bookmarkStart w:id="75" w:name="_Toc369168584"/>
       <w:r>
         <w:lastRenderedPageBreak/>
         <w:t>4</w:t>
@@ -22042,31 +22041,31 @@
       <w:r>
         <w:t>ptimization and optimization steps in the CR</w:t>
       </w:r>
+      <w:bookmarkEnd w:id="75"/>
+    </w:p>
+    <w:p>
+      <w:pPr>
+        <w:pStyle w:val="Heading2"/>
+        <w:rPr>
+          <w:lang w:val="ro-RO"/>
+        </w:rPr>
+      </w:pPr>
+      <w:bookmarkStart w:id="76" w:name="__RefHeading__1037_546443025"/>
+      <w:bookmarkStart w:id="77" w:name="_Toc369168585"/>
       <w:bookmarkEnd w:id="76"/>
-    </w:p>
-    <w:p>
-      <w:pPr>
-        <w:pStyle w:val="Heading2"/>
-        <w:rPr>
-          <w:lang w:val="ro-RO"/>
-        </w:rPr>
-      </w:pPr>
-      <w:bookmarkStart w:id="77" w:name="__RefHeading__1037_546443025"/>
-      <w:bookmarkStart w:id="78" w:name="_Toc369168585"/>
+      <w:r>
+        <w:rPr>
+          <w:lang w:val="ro-RO"/>
+        </w:rPr>
+        <w:t>4</w:t>
+      </w:r>
+      <w:r>
+        <w:rPr>
+          <w:lang w:val="ro-RO"/>
+        </w:rPr>
+        <w:t>.1 Optimization short overview</w:t>
+      </w:r>
       <w:bookmarkEnd w:id="77"/>
-      <w:r>
-        <w:rPr>
-          <w:lang w:val="ro-RO"/>
-        </w:rPr>
-        <w:t>4</w:t>
-      </w:r>
-      <w:r>
-        <w:rPr>
-          <w:lang w:val="ro-RO"/>
-        </w:rPr>
-        <w:t>.1 Optimization short overview</w:t>
-      </w:r>
-      <w:bookmarkEnd w:id="78"/>
     </w:p>
     <w:p>
       <w:pPr>
@@ -22138,11 +22137,11 @@
       <w:pPr>
         <w:pStyle w:val="Heading3"/>
       </w:pPr>
-      <w:bookmarkStart w:id="79" w:name="_Toc369168586"/>
+      <w:bookmarkStart w:id="78" w:name="_Toc369168586"/>
       <w:r>
         <w:t>4.1.1. Real life optimization strategies</w:t>
       </w:r>
-      <w:bookmarkEnd w:id="79"/>
+      <w:bookmarkEnd w:id="78"/>
     </w:p>
     <w:p>
       <w:pPr>
@@ -22526,8 +22525,8 @@
           <w:lang w:val="ro-RO"/>
         </w:rPr>
       </w:pPr>
-      <w:bookmarkStart w:id="80" w:name="__RefHeading__1039_546443025"/>
-      <w:bookmarkEnd w:id="80"/>
+      <w:bookmarkStart w:id="79" w:name="__RefHeading__1039_546443025"/>
+      <w:bookmarkEnd w:id="79"/>
       <w:r>
         <w:rPr>
           <w:lang w:val="ro-RO"/>
@@ -22542,7 +22541,7 @@
           <w:lang w:val="ro-RO"/>
         </w:rPr>
       </w:pPr>
-      <w:bookmarkStart w:id="81" w:name="_Toc369168587"/>
+      <w:bookmarkStart w:id="80" w:name="_Toc369168587"/>
       <w:r>
         <w:rPr>
           <w:lang w:val="ro-RO"/>
@@ -22556,35 +22555,35 @@
         </w:rPr>
         <w:t>.2.Local optimizations (block based optimizations)</w:t>
       </w:r>
+      <w:bookmarkEnd w:id="80"/>
+    </w:p>
+    <w:p>
+      <w:pPr>
+        <w:pStyle w:val="Heading3"/>
+        <w:rPr>
+          <w:lang w:val="ro-RO"/>
+        </w:rPr>
+      </w:pPr>
+      <w:bookmarkStart w:id="81" w:name="_Toc369168588"/>
+      <w:r>
+        <w:rPr>
+          <w:lang w:val="ro-RO"/>
+        </w:rPr>
+        <w:t>4</w:t>
+      </w:r>
+      <w:r>
+        <w:rPr>
+          <w:lang w:val="ro-RO"/>
+        </w:rPr>
+        <w:t xml:space="preserve">.2.1. </w:t>
+      </w:r>
+      <w:r>
+        <w:rPr>
+          <w:lang w:val="ro-RO"/>
+        </w:rPr>
+        <w:t>Constant folding optimizations</w:t>
+      </w:r>
       <w:bookmarkEnd w:id="81"/>
-    </w:p>
-    <w:p>
-      <w:pPr>
-        <w:pStyle w:val="Heading3"/>
-        <w:rPr>
-          <w:lang w:val="ro-RO"/>
-        </w:rPr>
-      </w:pPr>
-      <w:bookmarkStart w:id="82" w:name="_Toc369168588"/>
-      <w:r>
-        <w:rPr>
-          <w:lang w:val="ro-RO"/>
-        </w:rPr>
-        <w:t>4</w:t>
-      </w:r>
-      <w:r>
-        <w:rPr>
-          <w:lang w:val="ro-RO"/>
-        </w:rPr>
-        <w:t xml:space="preserve">.2.1. </w:t>
-      </w:r>
-      <w:r>
-        <w:rPr>
-          <w:lang w:val="ro-RO"/>
-        </w:rPr>
-        <w:t>Constant folding optimizations</w:t>
-      </w:r>
-      <w:bookmarkEnd w:id="82"/>
     </w:p>
     <w:tbl>
       <w:tblPr>
@@ -23045,6 +23044,54 @@
           <w:p>
             <w:pPr>
               <w:rPr>
+                <w:rFonts w:ascii="Consolas" w:hAnsi="Consolas"/>
+                <w:b w:val="0"/>
+                <w:color w:val="000000"/>
+                <w:sz w:val="19"/>
+              </w:rPr>
+            </w:pPr>
+            <w:r>
+              <w:rPr>
+                <w:rFonts w:ascii="Consolas" w:hAnsi="Consolas"/>
+                <w:b w:val="0"/>
+                <w:color w:val="000000"/>
+                <w:sz w:val="19"/>
+              </w:rPr>
+              <w:t xml:space="preserve">        </w:t>
+            </w:r>
+            <w:proofErr w:type="spellStart"/>
+            <w:r>
+              <w:rPr>
+                <w:rFonts w:ascii="Consolas" w:hAnsi="Consolas"/>
+                <w:b w:val="0"/>
+                <w:color w:val="2B91AF"/>
+                <w:sz w:val="19"/>
+              </w:rPr>
+              <w:t>Console</w:t>
+            </w:r>
+            <w:r>
+              <w:rPr>
+                <w:rFonts w:ascii="Consolas" w:hAnsi="Consolas"/>
+                <w:b w:val="0"/>
+                <w:color w:val="000000"/>
+                <w:sz w:val="19"/>
+              </w:rPr>
+              <w:t>.WriteLine</w:t>
+            </w:r>
+            <w:proofErr w:type="spellEnd"/>
+            <w:r>
+              <w:rPr>
+                <w:rFonts w:ascii="Consolas" w:hAnsi="Consolas"/>
+                <w:b w:val="0"/>
+                <w:color w:val="000000"/>
+                <w:sz w:val="19"/>
+              </w:rPr>
+              <w:t xml:space="preserve">(d);    </w:t>
+            </w:r>
+          </w:p>
+          <w:p>
+            <w:pPr>
+              <w:rPr>
                 <w:b w:val="0"/>
                 <w:lang w:val="ro-RO"/>
               </w:rPr>
@@ -23056,36 +23103,16 @@
                 <w:color w:val="000000"/>
                 <w:sz w:val="19"/>
               </w:rPr>
-              <w:t xml:space="preserve">        </w:t>
-            </w:r>
-            <w:proofErr w:type="spellStart"/>
+              <w:t xml:space="preserve">     </w:t>
+            </w:r>
             <w:r>
               <w:rPr>
                 <w:rFonts w:ascii="Consolas" w:hAnsi="Consolas"/>
                 <w:b w:val="0"/>
-                <w:color w:val="2B91AF"/>
-                <w:sz w:val="19"/>
-              </w:rPr>
-              <w:t>Console</w:t>
-            </w:r>
-            <w:r>
-              <w:rPr>
-                <w:rFonts w:ascii="Consolas" w:hAnsi="Consolas"/>
-                <w:b w:val="0"/>
-                <w:color w:val="000000"/>
-                <w:sz w:val="19"/>
-              </w:rPr>
-              <w:t>.WriteLine</w:t>
-            </w:r>
-            <w:proofErr w:type="spellEnd"/>
-            <w:r>
-              <w:rPr>
-                <w:rFonts w:ascii="Consolas" w:hAnsi="Consolas"/>
-                <w:b w:val="0"/>
-                <w:color w:val="000000"/>
-                <w:sz w:val="19"/>
-              </w:rPr>
-              <w:t>(d);    }</w:t>
+                <w:color w:val="000000"/>
+                <w:sz w:val="19"/>
+              </w:rPr>
+              <w:t>}</w:t>
             </w:r>
           </w:p>
         </w:tc>
@@ -24078,6 +24105,7 @@
         <w:rPr>
           <w:lang w:val="ro-RO"/>
         </w:rPr>
+        <w:lastRenderedPageBreak/>
         <w:t>evaluate conditional ifs</w:t>
       </w:r>
     </w:p>
@@ -24096,7 +24124,6 @@
         <w:rPr>
           <w:lang w:val="ro-RO"/>
         </w:rPr>
-        <w:lastRenderedPageBreak/>
         <w:t>dead store eliminations</w:t>
       </w:r>
     </w:p>
@@ -24133,7 +24160,7 @@
           <w:lang w:val="ro-RO"/>
         </w:rPr>
       </w:pPr>
-      <w:bookmarkStart w:id="83" w:name="_Toc369168589"/>
+      <w:bookmarkStart w:id="82" w:name="_Toc369168589"/>
       <w:r>
         <w:rPr>
           <w:lang w:val="ro-RO"/>
@@ -24158,7 +24185,7 @@
         </w:rPr>
         <w:t xml:space="preserve"> used next line</w:t>
       </w:r>
-      <w:bookmarkEnd w:id="83"/>
+      <w:bookmarkEnd w:id="82"/>
     </w:p>
     <w:tbl>
       <w:tblPr>
@@ -24337,7 +24364,7 @@
           <w:lang w:val="ro-RO"/>
         </w:rPr>
       </w:pPr>
-      <w:bookmarkStart w:id="84" w:name="_Toc369168590"/>
+      <w:bookmarkStart w:id="83" w:name="_Toc369168590"/>
       <w:r>
         <w:rPr>
           <w:lang w:val="ro-RO"/>
@@ -24356,7 +24383,7 @@
         </w:rPr>
         <w:t xml:space="preserve"> of expression</w:t>
       </w:r>
-      <w:bookmarkEnd w:id="84"/>
+      <w:bookmarkEnd w:id="83"/>
       <w:r>
         <w:rPr>
           <w:lang w:val="ro-RO"/>
@@ -24520,14 +24547,14 @@
           <w:lang w:val="ro-RO"/>
         </w:rPr>
       </w:pPr>
-      <w:bookmarkStart w:id="85" w:name="_Toc369168591"/>
+      <w:bookmarkStart w:id="84" w:name="_Toc369168591"/>
       <w:r>
         <w:rPr>
           <w:lang w:val="ro-RO"/>
         </w:rPr>
         <w:t>4.2.4. Evaluate constant expressions</w:t>
       </w:r>
-      <w:bookmarkEnd w:id="85"/>
+      <w:bookmarkEnd w:id="84"/>
     </w:p>
     <w:tbl>
       <w:tblPr>
@@ -24823,14 +24850,14 @@
           <w:lang w:val="ro-RO"/>
         </w:rPr>
       </w:pPr>
-      <w:bookmarkStart w:id="86" w:name="_Toc369168592"/>
+      <w:bookmarkStart w:id="85" w:name="_Toc369168592"/>
       <w:r>
         <w:rPr>
           <w:lang w:val="ro-RO"/>
         </w:rPr>
         <w:t>4.2.5. Evaluate partial constant expressions</w:t>
       </w:r>
-      <w:bookmarkEnd w:id="86"/>
+      <w:bookmarkEnd w:id="85"/>
     </w:p>
     <w:tbl>
       <w:tblPr>
@@ -24970,14 +24997,14 @@
           <w:lang w:val="ro-RO"/>
         </w:rPr>
       </w:pPr>
-      <w:bookmarkStart w:id="87" w:name="_Toc369168593"/>
+      <w:bookmarkStart w:id="86" w:name="_Toc369168593"/>
       <w:r>
         <w:rPr>
           <w:lang w:val="ro-RO"/>
         </w:rPr>
         <w:t>4.2.6. Evaluate conditional ifs</w:t>
       </w:r>
-      <w:bookmarkEnd w:id="87"/>
+      <w:bookmarkEnd w:id="86"/>
     </w:p>
     <w:p>
       <w:pPr>
@@ -25125,6 +25152,7 @@
                 <w:b w:val="0"/>
                 <w:lang w:val="ro-RO"/>
               </w:rPr>
+              <w:lastRenderedPageBreak/>
               <w:t>IfFalse(false) goto Label;</w:t>
             </w:r>
           </w:p>
@@ -25170,7 +25198,6 @@
                 <w:b w:val="0"/>
                 <w:lang w:val="ro-RO"/>
               </w:rPr>
-              <w:lastRenderedPageBreak/>
               <w:t>IfTrue(false) goto Label;</w:t>
             </w:r>
           </w:p>
@@ -25272,14 +25299,14 @@
           <w:lang w:val="ro-RO"/>
         </w:rPr>
       </w:pPr>
-      <w:bookmarkStart w:id="88" w:name="_Toc369168594"/>
+      <w:bookmarkStart w:id="87" w:name="_Toc369168594"/>
       <w:r>
         <w:rPr>
           <w:lang w:val="ro-RO"/>
         </w:rPr>
         <w:t>4.2.7. Dead store eliminations</w:t>
       </w:r>
-      <w:bookmarkEnd w:id="88"/>
+      <w:bookmarkEnd w:id="87"/>
     </w:p>
     <w:p>
       <w:pPr>
@@ -25484,7 +25511,7 @@
       <w:pPr>
         <w:pStyle w:val="Heading3"/>
       </w:pPr>
-      <w:bookmarkStart w:id="89" w:name="_Toc369168595"/>
+      <w:bookmarkStart w:id="88" w:name="_Toc369168595"/>
       <w:r>
         <w:t xml:space="preserve">4.2.8. Common </w:t>
       </w:r>
@@ -25496,7 +25523,7 @@
       <w:r>
         <w:t xml:space="preserve"> Elimination</w:t>
       </w:r>
-      <w:bookmarkEnd w:id="89"/>
+      <w:bookmarkEnd w:id="88"/>
     </w:p>
     <w:p>
       <w:pPr>
@@ -26495,7 +26522,7 @@
           <w:lang w:val="ro-RO"/>
         </w:rPr>
       </w:pPr>
-      <w:bookmarkStart w:id="90" w:name="_Toc369168596"/>
+      <w:bookmarkStart w:id="89" w:name="_Toc369168596"/>
       <w:r>
         <w:rPr>
           <w:lang w:val="ro-RO"/>
@@ -26503,23 +26530,23 @@
         <w:lastRenderedPageBreak/>
         <w:t>4.3. Global optimizations (optimizations that work over more than a basic block)</w:t>
       </w:r>
+      <w:bookmarkEnd w:id="89"/>
+    </w:p>
+    <w:p>
+      <w:pPr>
+        <w:pStyle w:val="Heading3"/>
+        <w:rPr>
+          <w:lang w:val="ro-RO"/>
+        </w:rPr>
+      </w:pPr>
+      <w:bookmarkStart w:id="90" w:name="_Toc369168597"/>
+      <w:r>
+        <w:rPr>
+          <w:lang w:val="ro-RO"/>
+        </w:rPr>
+        <w:t>4.3.0. Overview</w:t>
+      </w:r>
       <w:bookmarkEnd w:id="90"/>
-    </w:p>
-    <w:p>
-      <w:pPr>
-        <w:pStyle w:val="Heading3"/>
-        <w:rPr>
-          <w:lang w:val="ro-RO"/>
-        </w:rPr>
-      </w:pPr>
-      <w:bookmarkStart w:id="91" w:name="_Toc369168597"/>
-      <w:r>
-        <w:rPr>
-          <w:lang w:val="ro-RO"/>
-        </w:rPr>
-        <w:t>4.3.0. Overview</w:t>
-      </w:r>
-      <w:bookmarkEnd w:id="91"/>
     </w:p>
     <w:p>
       <w:pPr>
@@ -26543,14 +26570,14 @@
           <w:lang w:val="ro-RO"/>
         </w:rPr>
       </w:pPr>
-      <w:bookmarkStart w:id="92" w:name="_Toc369168598"/>
+      <w:bookmarkStart w:id="91" w:name="_Toc369168598"/>
       <w:r>
         <w:rPr>
           <w:lang w:val="ro-RO"/>
         </w:rPr>
         <w:t>4.3.1. Not used variables are deleted</w:t>
       </w:r>
-      <w:bookmarkEnd w:id="92"/>
+      <w:bookmarkEnd w:id="91"/>
     </w:p>
     <w:p>
       <w:pPr>
@@ -26686,7 +26713,7 @@
           <w:lang w:val="ro-RO"/>
         </w:rPr>
       </w:pPr>
-      <w:bookmarkStart w:id="93" w:name="_Toc369168599"/>
+      <w:bookmarkStart w:id="92" w:name="_Toc369168599"/>
       <w:r>
         <w:rPr>
           <w:lang w:val="ro-RO"/>
@@ -26699,7 +26726,7 @@
         </w:rPr>
         <w:t>Variables that are assigned but not used can be deleted and the entire expression</w:t>
       </w:r>
-      <w:bookmarkEnd w:id="93"/>
+      <w:bookmarkEnd w:id="92"/>
       <w:r>
         <w:rPr>
           <w:lang w:val="ro-RO"/>
@@ -26843,14 +26870,14 @@
           <w:lang w:val="ro-RO"/>
         </w:rPr>
       </w:pPr>
-      <w:bookmarkStart w:id="94" w:name="_Toc369168600"/>
+      <w:bookmarkStart w:id="93" w:name="_Toc369168600"/>
       <w:r>
         <w:rPr>
           <w:lang w:val="ro-RO"/>
         </w:rPr>
         <w:t>4.3.3. Remove unused labels</w:t>
       </w:r>
-      <w:bookmarkEnd w:id="94"/>
+      <w:bookmarkEnd w:id="93"/>
     </w:p>
     <w:tbl>
       <w:tblPr>
@@ -26986,14 +27013,14 @@
           <w:lang w:val="ro-RO"/>
         </w:rPr>
       </w:pPr>
-      <w:bookmarkStart w:id="95" w:name="_Toc369168601"/>
+      <w:bookmarkStart w:id="94" w:name="_Toc369168601"/>
       <w:r>
         <w:rPr>
           <w:lang w:val="ro-RO"/>
         </w:rPr>
         <w:t>4.3.3. Merge consecutive labels</w:t>
       </w:r>
-      <w:bookmarkEnd w:id="95"/>
+      <w:bookmarkEnd w:id="94"/>
     </w:p>
     <w:tbl>
       <w:tblPr>
@@ -27227,14 +27254,14 @@
           <w:lang w:val="ro-RO"/>
         </w:rPr>
       </w:pPr>
-      <w:bookmarkStart w:id="96" w:name="_Toc369168602"/>
+      <w:bookmarkStart w:id="95" w:name="_Toc369168602"/>
       <w:r>
         <w:rPr>
           <w:lang w:val="ro-RO"/>
         </w:rPr>
         <w:t>4.3.4. Any goto to next line can be removed</w:t>
       </w:r>
-      <w:bookmarkEnd w:id="96"/>
+      <w:bookmarkEnd w:id="95"/>
     </w:p>
     <w:tbl>
       <w:tblPr>
@@ -27472,14 +27499,14 @@
           <w:lang w:val="ro-RO"/>
         </w:rPr>
       </w:pPr>
-      <w:bookmarkStart w:id="97" w:name="_Toc369168603"/>
+      <w:bookmarkStart w:id="96" w:name="_Toc369168603"/>
       <w:r>
         <w:rPr>
           <w:lang w:val="ro-RO"/>
         </w:rPr>
         <w:t>4.3.5. Loop invariant code motion</w:t>
       </w:r>
-      <w:bookmarkEnd w:id="97"/>
+      <w:bookmarkEnd w:id="96"/>
     </w:p>
     <w:p>
       <w:pPr>
@@ -27530,7 +27557,7 @@
               <w:rPr>
                 <w:lang w:val="ro-RO"/>
               </w:rPr>
-              <w:t>Code before optimization</w:t>
+              <w:t>Target loop code</w:t>
             </w:r>
           </w:p>
         </w:tc>
@@ -27545,12 +27572,8 @@
                 <w:lang w:val="ro-RO"/>
               </w:rPr>
             </w:pPr>
-            <w:r>
-              <w:rPr>
-                <w:lang w:val="ro-RO"/>
-              </w:rPr>
-              <w:t>Code after optimization</w:t>
-            </w:r>
+            <w:bookmarkStart w:id="97" w:name="_GoBack"/>
+            <w:bookmarkEnd w:id="97"/>
           </w:p>
         </w:tc>
       </w:tr>
@@ -30200,6 +30223,7 @@
         </w:numPr>
       </w:pPr>
       <w:r>
+        <w:lastRenderedPageBreak/>
         <w:t>Detect</w:t>
       </w:r>
       <w:r>
@@ -30261,7 +30285,6 @@
         </w:numPr>
       </w:pPr>
       <w:r>
-        <w:lastRenderedPageBreak/>
         <w:t>For every loop, find which variables are reassigned so they are loop variant</w:t>
       </w:r>
     </w:p>
@@ -40742,7 +40765,7 @@
               <w:sz w:val="20"/>
               <w:szCs w:val="20"/>
             </w:rPr>
-            <w:t>17</w:t>
+            <w:t>33</w:t>
           </w:r>
           <w:r>
             <w:rPr>
@@ -41087,6 +41110,7 @@
             <w:dataBinding w:prefixMappings="xmlns:ns0='http://schemas.openxmlformats.org/package/2006/metadata/core-properties' xmlns:ns1='http://purl.org/dc/elements/1.1/'" w:xpath="/ns0:coreProperties[1]/ns1:title[1]" w:storeItemID="{6C3C8BC8-F283-45AE-878A-BAB7291924A1}"/>
             <w:text/>
           </w:sdtPr>
+          <w:sdtEndPr/>
           <w:sdtContent>
             <w:p>
               <w:pPr>
@@ -41102,12 +41126,6 @@
                 <w:t>CodeRefractor</w:t>
               </w:r>
               <w:proofErr w:type="spellEnd"/>
-              <w:r>
-                <w:rPr>
-                  <w:b/>
-                </w:rPr>
-                <w:t xml:space="preserve"> </w:t>
-              </w:r>
             </w:p>
           </w:sdtContent>
         </w:sdt>
@@ -46865,12 +46883,12 @@
         </c:dLbls>
         <c:gapWidth val="150"/>
         <c:shape val="box"/>
-        <c:axId val="120365440"/>
-        <c:axId val="120366976"/>
+        <c:axId val="113673344"/>
+        <c:axId val="113674880"/>
         <c:axId val="0"/>
       </c:bar3DChart>
       <c:catAx>
-        <c:axId val="120365440"/>
+        <c:axId val="113673344"/>
         <c:scaling>
           <c:orientation val="minMax"/>
         </c:scaling>
@@ -46879,7 +46897,7 @@
         <c:majorTickMark val="none"/>
         <c:minorTickMark val="none"/>
         <c:tickLblPos val="nextTo"/>
-        <c:crossAx val="120366976"/>
+        <c:crossAx val="113674880"/>
         <c:crosses val="autoZero"/>
         <c:auto val="1"/>
         <c:lblAlgn val="ctr"/>
@@ -46887,7 +46905,7 @@
         <c:noMultiLvlLbl val="0"/>
       </c:catAx>
       <c:valAx>
-        <c:axId val="120366976"/>
+        <c:axId val="113674880"/>
         <c:scaling>
           <c:orientation val="minMax"/>
         </c:scaling>
@@ -46898,7 +46916,7 @@
         <c:majorTickMark val="none"/>
         <c:minorTickMark val="none"/>
         <c:tickLblPos val="nextTo"/>
-        <c:crossAx val="120365440"/>
+        <c:crossAx val="113673344"/>
         <c:crosses val="autoZero"/>
         <c:crossBetween val="between"/>
       </c:valAx>
@@ -47209,7 +47227,7 @@
 </file>
 
 <file path=customXml/itemProps1.xml><?xml version="1.0" encoding="utf-8"?>
-<ds:datastoreItem xmlns:ds="http://schemas.openxmlformats.org/officeDocument/2006/customXml" ds:itemID="{89C54603-5755-41D2-BF0D-5BC2725D553F}">
+<ds:datastoreItem xmlns:ds="http://schemas.openxmlformats.org/officeDocument/2006/customXml" ds:itemID="{FBDB1D87-5C3A-4DDF-9240-73C5CC56DB76}">
   <ds:schemaRefs>
     <ds:schemaRef ds:uri="http://schemas.openxmlformats.org/officeDocument/2006/bibliography"/>
   </ds:schemaRefs>

</xml_diff>

<commit_message>
Updates in doc. Fixes in useDef updating after merge.
</commit_message>
<xml_diff>
--- a/Documentation/BarchelorPaper2014.docx
+++ b/Documentation/BarchelorPaper2014.docx
@@ -4734,7 +4734,15 @@
                 <w:noProof/>
                 <w:lang w:val="ro-RO"/>
               </w:rPr>
-              <w:t>4.4.3. Reachability lines analysis</w:t>
+              <w:t>4.4.3. Reachability line</w:t>
+            </w:r>
+            <w:r>
+              <w:rPr>
+                <w:rStyle w:val="Hyperlink"/>
+                <w:noProof/>
+                <w:lang w:val="ro-RO"/>
+              </w:rPr>
+              <w:t xml:space="preserve"> analysis</w:t>
             </w:r>
             <w:r>
               <w:rPr>
@@ -6137,13 +6145,11 @@
         <w:jc w:val="both"/>
       </w:pPr>
       <w:r>
-        <w:t xml:space="preserve">- IR is visited and written into a “low level representation” like Assembly language, or binary form. A critical part of this </w:t>
-      </w:r>
-      <w:proofErr w:type="gramStart"/>
-      <w:r>
-        <w:t>part,</w:t>
-      </w:r>
-      <w:proofErr w:type="gramEnd"/>
+        <w:t xml:space="preserve">- IR is visited and written into a “low level representation” like Assembly language, or binary form. A critical part of </w:t>
+      </w:r>
+      <w:r>
+        <w:t>this</w:t>
+      </w:r>
       <w:r>
         <w:t xml:space="preserve"> is to find a good way to use the minimum resources (mostly CPU registers).</w:t>
       </w:r>
@@ -6154,7 +6160,13 @@
         <w:jc w:val="both"/>
       </w:pPr>
       <w:r>
-        <w:t>This project will show a way to write an optimizing compiler against virtual machines, and focusing for correctness, performance and simplicity of understanding of the code. Also, in this introduction, the reader is informed how a virtual machine works, and how to map most operations into a low level implementation.</w:t>
+        <w:t xml:space="preserve">This project will show a way to write an optimizing compiler against virtual machines, and focusing for correctness, performance and simplicity of understanding of the code. Also, in this introduction, the reader is informed how a </w:t>
+      </w:r>
+      <w:r>
+        <w:t xml:space="preserve">(stack) </w:t>
+      </w:r>
+      <w:r>
+        <w:t>virtual machine works, and how to map most operations into a low level implementation.</w:t>
       </w:r>
       <w:r>
         <w:t xml:space="preserve">  Based on simplicity and practicality the low level backend implementation is C++, but the output code is “very C-like” and it uses C++ just to not </w:t>
@@ -6168,7 +6180,13 @@
         <w:t xml:space="preserve"> </w:t>
       </w:r>
       <w:r>
-        <w:t>some parts like smart-pointers. This note is to make clear that Code Refractor is not a “code translator” but a full optimizing compiler, as it has even a section dedicated to optimizations.</w:t>
+        <w:t xml:space="preserve">some parts like smart-pointers. This note is to make clear that Code Refractor is not a “code translator” but a full optimizing compiler, as </w:t>
+      </w:r>
+      <w:r>
+        <w:t xml:space="preserve">we will see later in the </w:t>
+      </w:r>
+      <w:r>
+        <w:t>section dedicated to optimizations.</w:t>
       </w:r>
     </w:p>
     <w:p>
@@ -6202,7 +6220,19 @@
         <w:jc w:val="both"/>
       </w:pPr>
       <w:r>
-        <w:t>If any user wants to get a better performing application, would likely want to get an efficient compiler to evaluate its program. Historically there are many approaches in literature:</w:t>
+        <w:t xml:space="preserve">If any user wants to get a better performing application, would likely want to get an efficient compiler to evaluate its program. Historically there </w:t>
+      </w:r>
+      <w:r>
+        <w:t xml:space="preserve">were </w:t>
+      </w:r>
+      <w:r>
+        <w:t xml:space="preserve">many approaches in </w:t>
+      </w:r>
+      <w:r>
+        <w:t>practice</w:t>
+      </w:r>
+      <w:r>
+        <w:t>:</w:t>
       </w:r>
     </w:p>
     <w:p>
@@ -6436,7 +6466,13 @@
         <w:jc w:val="both"/>
       </w:pPr>
       <w:r>
-        <w:t xml:space="preserve">A virtual machine does separate the operate system and processor architecture by offering own instruction set, and guaranteeing an implementation for the supported platform. </w:t>
+        <w:t>A virtual machine does separate the operate system and processor architecture by offering own instruction set, and guaranteeing an implementation for the supported platform</w:t>
+      </w:r>
+      <w:r>
+        <w:t>s</w:t>
+      </w:r>
+      <w:r>
+        <w:t xml:space="preserve">. </w:t>
       </w:r>
     </w:p>
     <w:p>
@@ -6463,7 +6499,13 @@
         <w:jc w:val="both"/>
       </w:pPr>
       <w:r>
-        <w:t>For example, Java’s trigonometric implementation is known that corrects in software rounding errors on x86 CPUs from Java 1.4 (so Java 1.3 or older would have a bit faster trigonometric operations but with a small error). .Net does not specify precise floating system, so the host CPU rounding for float operations can make the programs to give a bit different values in floating point math.</w:t>
+        <w:t>For example, Java’s trigonometric implementation is known that corrects in software rounding errors on x86 CPUs from Java 1.4 (so Java 1.3 or older would have a bit faster trigonometric operations but with a small</w:t>
+      </w:r>
+      <w:r>
+        <w:t xml:space="preserve"> error in precision</w:t>
+      </w:r>
+      <w:r>
+        <w:t>). .Net does not specify precise floating system, so the host CPU rounding for float operations can make the programs to give a bit different values in floating point math.</w:t>
       </w:r>
     </w:p>
     <w:p>
@@ -6758,8 +6800,10 @@
       <w:bookmarkStart w:id="26" w:name="__RefHeading__1138_285222755"/>
       <w:bookmarkStart w:id="27" w:name="_Toc365391379"/>
       <w:bookmarkStart w:id="28" w:name="_Toc369168564"/>
+      <w:bookmarkStart w:id="29" w:name="_GoBack"/>
       <w:bookmarkEnd w:id="26"/>
       <w:bookmarkEnd w:id="27"/>
+      <w:bookmarkEnd w:id="29"/>
       <w:r>
         <w:rPr>
           <w:rFonts w:ascii="Times New Roman" w:hAnsi="Times New Roman"/>
@@ -6796,12 +6840,7 @@
         <w:jc w:val="both"/>
       </w:pPr>
       <w:r>
-        <w:t>a small area named young generation (in .Net is named</w:t>
-      </w:r>
-      <w:bookmarkStart w:id="29" w:name="_GoBack"/>
-      <w:bookmarkEnd w:id="29"/>
-      <w:r>
-        <w:t xml:space="preserve"> Gen0)</w:t>
+        <w:t>a small area named young generation (in .Net is named Gen0)</w:t>
       </w:r>
     </w:p>
     <w:p>
@@ -7104,15 +7143,7 @@
         <w:jc w:val="both"/>
       </w:pPr>
       <w:r>
-        <w:t xml:space="preserve">This means that operations between various entities are defined using an “evaluator stack” which means that instructions to be executed, they have to </w:t>
-      </w:r>
-      <w:proofErr w:type="spellStart"/>
-      <w:r>
-        <w:t>to</w:t>
-      </w:r>
-      <w:proofErr w:type="spellEnd"/>
-      <w:r>
-        <w:t xml:space="preserve"> read the last states (or to write them) before being able to define them.</w:t>
+        <w:t>This means that operations between various entities are defined using an “evaluator stack” which means that instructions to be executed, they have to read the last states (or to write them) before being able to define them.</w:t>
       </w:r>
     </w:p>
     <w:p>
@@ -7121,7 +7152,18 @@
         <w:jc w:val="both"/>
       </w:pPr>
       <w:r>
-        <w:t>In a stack based code, even for simplest operations like:</w:t>
+        <w:t>In a stack based code, even for simplest operations like</w:t>
+      </w:r>
+      <w:r>
+        <w:t xml:space="preserve"> c= </w:t>
+      </w:r>
+      <w:proofErr w:type="spellStart"/>
+      <w:r>
+        <w:t>a+b</w:t>
+      </w:r>
+      <w:proofErr w:type="spellEnd"/>
+      <w:r>
+        <w:t xml:space="preserve"> have a fairly long stack coding.</w:t>
       </w:r>
     </w:p>
     <w:p>
@@ -7503,7 +7545,21 @@
         <w:jc w:val="both"/>
       </w:pPr>
       <w:r>
-        <w:t xml:space="preserve">A register based virtual machine has already allocated number or local variables, named “registers” and the assignments of the operations, will not use stack as evaluator state, but the instructions will use the register index as source of data. </w:t>
+        <w:t>A register based virtual machine</w:t>
+      </w:r>
+      <w:r>
+        <w:t xml:space="preserve"> let the </w:t>
+      </w:r>
+      <w:proofErr w:type="spellStart"/>
+      <w:r>
+        <w:t>bytecode</w:t>
+      </w:r>
+      <w:proofErr w:type="spellEnd"/>
+      <w:r>
+        <w:t xml:space="preserve"> to allocate </w:t>
+      </w:r>
+      <w:r>
+        <w:t xml:space="preserve">local variables, named “registers” and the assignments of the operations, will not use stack as evaluator state, but the instructions will use the register index as source of data. </w:t>
       </w:r>
     </w:p>
     <w:p>
@@ -7985,7 +8041,13 @@
         <w:jc w:val="both"/>
       </w:pPr>
       <w:r>
-        <w:t xml:space="preserve">Equally important is based on the instruction support to manipulate variables, makes Java and .Net VMs to be hybrid VMs (as the variable themselves are registers) </w:t>
+        <w:t xml:space="preserve">Equally important is based on the instruction support to manipulate variables, makes Java and .Net VMs to be hybrid VMs (as the </w:t>
+      </w:r>
+      <w:r>
+        <w:t xml:space="preserve">local </w:t>
+      </w:r>
+      <w:r>
+        <w:t xml:space="preserve">variable themselves are registers) </w:t>
       </w:r>
     </w:p>
     <w:p>
@@ -8112,10 +8174,16 @@
           <w:rFonts w:ascii="Times New Roman" w:hAnsi="Times New Roman"/>
         </w:rPr>
         <w:lastRenderedPageBreak/>
-        <w:t>1.2. Evaluation and implementation directions</w:t>
+        <w:t xml:space="preserve">1.2. Evaluation and implementation </w:t>
       </w:r>
       <w:bookmarkEnd w:id="40"/>
       <w:bookmarkEnd w:id="41"/>
+      <w:r>
+        <w:rPr>
+          <w:rFonts w:ascii="Times New Roman" w:hAnsi="Times New Roman"/>
+        </w:rPr>
+        <w:t>decisions</w:t>
+      </w:r>
       <w:r>
         <w:rPr>
           <w:rFonts w:ascii="Times New Roman" w:hAnsi="Times New Roman"/>
@@ -8229,6 +8297,9 @@
       <w:r>
         <w:t xml:space="preserve"> instruction includes an (implicit) constructor call (if this constructor is with no parameters), and this code is also scanned.</w:t>
       </w:r>
+      <w:r>
+        <w:t xml:space="preserve"> Similarly, at type instantiation some classes have static constructors.</w:t>
+      </w:r>
     </w:p>
     <w:p>
       <w:pPr>
@@ -8294,7 +8365,24 @@
       <w:bookmarkStart w:id="48" w:name="__RefHeading__1152_285222755"/>
       <w:bookmarkEnd w:id="48"/>
       <w:r>
-        <w:t xml:space="preserve">An advanced (and fast final code) compilation and memory model is a very hard problem, garbage collectors are as of today improved. </w:t>
+        <w:t xml:space="preserve">An advanced (and fast final code) compilation and memory model is a very hard problem, garbage collectors are </w:t>
+      </w:r>
+      <w:r>
+        <w:t>a huge endeavor in itself</w:t>
+      </w:r>
+      <w:r>
+        <w:t xml:space="preserve">. </w:t>
+      </w:r>
+      <w:r>
+        <w:t xml:space="preserve">As we will see later, the GC </w:t>
+      </w:r>
+      <w:proofErr w:type="gramStart"/>
+      <w:r>
+        <w:t>choice have</w:t>
+      </w:r>
+      <w:proofErr w:type="gramEnd"/>
+      <w:r>
+        <w:t xml:space="preserve"> some downsides and CR will do some operations to mitigate most of them.</w:t>
       </w:r>
     </w:p>
     <w:p>
@@ -8303,7 +8391,29 @@
         <w:jc w:val="both"/>
       </w:pPr>
       <w:r>
-        <w:t>The garbage collector can be implemented with C++'s “smart-pointer” class. This class defines a number to count all references to an instance of an object. When the references are zero, the object instance is automatically deleted.</w:t>
+        <w:t>The garbage collector can be implemented with C++'s “smart-pointer” class</w:t>
+      </w:r>
+      <w:r>
+        <w:t xml:space="preserve"> (</w:t>
+      </w:r>
+      <w:proofErr w:type="spellStart"/>
+      <w:r>
+        <w:t>std</w:t>
+      </w:r>
+      <w:proofErr w:type="spellEnd"/>
+      <w:r>
+        <w:t>::</w:t>
+      </w:r>
+      <w:proofErr w:type="spellStart"/>
+      <w:r>
+        <w:t>shared_ptr</w:t>
+      </w:r>
+      <w:proofErr w:type="spellEnd"/>
+      <w:r>
+        <w:t>)</w:t>
+      </w:r>
+      <w:r>
+        <w:t>. This class defines a number to count all references to an instance of an object. When the references are zero, the object instance is automatically deleted.</w:t>
       </w:r>
     </w:p>
     <w:p>
@@ -8312,13 +8422,33 @@
         <w:jc w:val="both"/>
       </w:pPr>
       <w:r>
-        <w:t xml:space="preserve">This strategy of reference counting is well known in literature, the hard problems are described in the section of: </w:t>
+        <w:t xml:space="preserve">This strategy of reference counting is well known in literature, the </w:t>
+      </w:r>
+      <w:r>
+        <w:t xml:space="preserve">downsides and the solutions to them </w:t>
+      </w:r>
+      <w:r>
+        <w:t xml:space="preserve">are described in the section of: </w:t>
       </w:r>
       <w:r>
         <w:rPr>
           <w:b/>
         </w:rPr>
-        <w:t>Abstraction lowering and escape analysis (section 4.6)</w:t>
+        <w:t xml:space="preserve">Abstraction lowering and </w:t>
+      </w:r>
+      <w:proofErr w:type="gramStart"/>
+      <w:r>
+        <w:rPr>
+          <w:b/>
+        </w:rPr>
+        <w:t>escape</w:t>
+      </w:r>
+      <w:proofErr w:type="gramEnd"/>
+      <w:r>
+        <w:rPr>
+          <w:b/>
+        </w:rPr>
+        <w:t xml:space="preserve"> analysis (section 4.6)</w:t>
       </w:r>
       <w:r>
         <w:t xml:space="preserve">. </w:t>
@@ -8330,7 +8460,13 @@
         <w:jc w:val="both"/>
       </w:pPr>
       <w:r>
-        <w:t>Smart pointers, excluding their slow speed (and as CR resolved some slowness, as is described in the special section of it) they have some advantages:</w:t>
+        <w:t xml:space="preserve">Smart pointers, excluding their slow speed (and as CR resolved some slowness, as is described in the </w:t>
+      </w:r>
+      <w:r>
+        <w:t>section 4.6</w:t>
+      </w:r>
+      <w:r>
+        <w:t>) they have some advantages:</w:t>
       </w:r>
     </w:p>
     <w:p>
@@ -8375,7 +8511,13 @@
       </w:r>
       <w:proofErr w:type="spellEnd"/>
       <w:r>
-        <w:t xml:space="preserve"> is predictable, because (excluding there is no leak), when the method scope ends and if the object is not used outside the specified code, this can remove “shuttering” in objects made in a loop</w:t>
+        <w:t xml:space="preserve"> is predictable, because (excluding there is </w:t>
+      </w:r>
+      <w:r>
+        <w:t>a</w:t>
+      </w:r>
+      <w:r>
+        <w:t xml:space="preserve"> leak), when the method scope ends and if the object is not used outside the specified code, this can remove “shuttering” in objects made in a loop</w:t>
       </w:r>
     </w:p>
     <w:p>
@@ -8437,7 +8579,13 @@
         <w:t>)</w:t>
       </w:r>
       <w:r>
-        <w:t xml:space="preserve">. C++ has also another good side effect, C++ is supported in all </w:t>
+        <w:t xml:space="preserve">. C++ has also another good side effect, C++ is supported </w:t>
+      </w:r>
+      <w:r>
+        <w:t xml:space="preserve">on virtually </w:t>
+      </w:r>
+      <w:r>
+        <w:t xml:space="preserve">all </w:t>
       </w:r>
       <w:r>
         <w:t>operating systems</w:t>
@@ -8456,7 +8604,13 @@
         <w:t>Similarly, just a good register allocation, as the Register Allocation (RA) is an NP-hard problem, is not solvable and can be redefined as a coloring p</w:t>
       </w:r>
       <w:r>
-        <w:t xml:space="preserve">roblem (which is again NP-hard), but C++ compilers do colorize registers very well. </w:t>
+        <w:t>roblem (which is again NP-hard), but C++ compilers do colorize registers very well</w:t>
+      </w:r>
+      <w:r>
+        <w:t xml:space="preserve"> as of today</w:t>
+      </w:r>
+      <w:r>
+        <w:t xml:space="preserve">. </w:t>
       </w:r>
     </w:p>
     <w:p>
@@ -8740,6 +8894,9 @@
       <w:r>
         <w:t xml:space="preserve">Create a stack store variable vreg_1 to store the </w:t>
       </w:r>
+      <w:r>
+        <w:t>0.0</w:t>
+      </w:r>
     </w:p>
     <w:p>
       <w:pPr>
@@ -8786,11 +8943,9 @@
       <w:r>
         <w:t xml:space="preserve">Also, this stack implementation class gives </w:t>
       </w:r>
-      <w:proofErr w:type="gramStart"/>
-      <w:r>
-        <w:t>an</w:t>
-      </w:r>
-      <w:proofErr w:type="gramEnd"/>
+      <w:r>
+        <w:t>a</w:t>
+      </w:r>
       <w:r>
         <w:t xml:space="preserve"> uniform model for variables, all variables being defined on stack: arguments, local variables and virtual registers.</w:t>
       </w:r>
@@ -9862,7 +10017,7 @@
           <w:sz w:val="20"/>
           <w:szCs w:val="20"/>
         </w:rPr>
-        <w:t xml:space="preserve"> can be defined by more criteria, as most compilers (including Code Refractor one) optimize for runtime performance, will have some tradeoffs. One of them, is that it occupies more CPU stack (a memory tradeoff)</w:t>
+        <w:t xml:space="preserve"> can be defined by more criteria, as most compilers (including Code Refractor) optimize for runtime performance, will have some tradeoffs. One of them, is that it occupies more CPU stack (a memory tradeoff)</w:t>
       </w:r>
     </w:p>
     <w:p>
@@ -9896,35 +10051,56 @@
         </w:rPr>
         <w:t xml:space="preserve"> in the first </w:t>
       </w:r>
-      <w:proofErr w:type="gramStart"/>
       <w:r>
         <w:rPr>
           <w:sz w:val="20"/>
           <w:szCs w:val="20"/>
         </w:rPr>
-        <w:t>place, that</w:t>
-      </w:r>
-      <w:proofErr w:type="gramEnd"/>
+        <w:t>place, which</w:t>
+      </w:r>
       <w:r>
         <w:rPr>
           <w:sz w:val="20"/>
           <w:szCs w:val="20"/>
         </w:rPr>
-        <w:t xml:space="preserve"> is defined in the user's code may </w:t>
-      </w:r>
+        <w:t xml:space="preserve"> is defined in the user's </w:t>
+      </w:r>
+      <w:proofErr w:type="gramStart"/>
       <w:r>
         <w:rPr>
           <w:sz w:val="20"/>
           <w:szCs w:val="20"/>
         </w:rPr>
-        <w:t xml:space="preserve">not </w:t>
-      </w:r>
+        <w:t>code</w:t>
+      </w:r>
+      <w:proofErr w:type="gramEnd"/>
       <w:r>
         <w:rPr>
           <w:sz w:val="20"/>
           <w:szCs w:val="20"/>
         </w:rPr>
-        <w:t>be optimal, and the compiler has to guarantee that will create the code with the same result</w:t>
+        <w:t xml:space="preserve"> may </w:t>
+      </w:r>
+      <w:r>
+        <w:rPr>
+          <w:sz w:val="20"/>
+          <w:szCs w:val="20"/>
+        </w:rPr>
+        <w:t xml:space="preserve">not </w:t>
+      </w:r>
+      <w:r>
+        <w:rPr>
+          <w:sz w:val="20"/>
+          <w:szCs w:val="20"/>
+        </w:rPr>
+        <w:t xml:space="preserve">be optimal, and the compiler has to guarantee that will create the code with the same </w:t>
+      </w:r>
+      <w:r>
+        <w:rPr>
+          <w:sz w:val="20"/>
+          <w:szCs w:val="20"/>
+        </w:rPr>
+        <w:t>semantic as user’s code is written</w:t>
       </w:r>
     </w:p>
     <w:p>
@@ -9996,7 +10172,7 @@
           <w:sz w:val="20"/>
           <w:szCs w:val="20"/>
         </w:rPr>
-        <w:t>ased on this, I would define an:</w:t>
+        <w:t>ased on this, I would define:</w:t>
       </w:r>
     </w:p>
     <w:p>
@@ -10008,6 +10184,13 @@
           <w:szCs w:val="20"/>
         </w:rPr>
       </w:pPr>
+      <w:r>
+        <w:rPr>
+          <w:sz w:val="20"/>
+          <w:szCs w:val="20"/>
+        </w:rPr>
+        <w:t xml:space="preserve">Definition 1: </w:t>
+      </w:r>
       <w:r>
         <w:rPr>
           <w:sz w:val="20"/>
@@ -10046,7 +10229,21 @@
           <w:sz w:val="20"/>
           <w:szCs w:val="20"/>
         </w:rPr>
-        <w:t xml:space="preserve">Definition: </w:t>
+        <w:t>Definition</w:t>
+      </w:r>
+      <w:r>
+        <w:rPr>
+          <w:sz w:val="20"/>
+          <w:szCs w:val="20"/>
+        </w:rPr>
+        <w:t xml:space="preserve"> 2</w:t>
+      </w:r>
+      <w:r>
+        <w:rPr>
+          <w:sz w:val="20"/>
+          <w:szCs w:val="20"/>
+        </w:rPr>
+        <w:t xml:space="preserve">: </w:t>
       </w:r>
       <w:r>
         <w:rPr>
@@ -10302,7 +10499,7 @@
           <w:rFonts w:ascii="Times New Roman" w:hAnsi="Times New Roman"/>
         </w:rPr>
         <w:lastRenderedPageBreak/>
-        <w:t>2. Code Refractor – implementation of an AOT virtual machines</w:t>
+        <w:t>2. Code Refractor – implementation of an AOT virtual machine</w:t>
       </w:r>
       <w:bookmarkEnd w:id="61"/>
     </w:p>
@@ -11826,7 +12023,6 @@
         <w:jc w:val="both"/>
       </w:pPr>
       <w:r>
-        <w:lastRenderedPageBreak/>
         <w:t>unary operators</w:t>
       </w:r>
     </w:p>
@@ -11840,6 +12036,7 @@
         <w:jc w:val="both"/>
       </w:pPr>
       <w:r>
+        <w:lastRenderedPageBreak/>
         <w:t>branching operators</w:t>
       </w:r>
     </w:p>
@@ -14148,7 +14345,6 @@
                 <w:sz w:val="19"/>
                 <w:szCs w:val="19"/>
               </w:rPr>
-              <w:lastRenderedPageBreak/>
               <w:t>(…)</w:t>
             </w:r>
           </w:p>
@@ -14171,6 +14367,7 @@
                 <w:sz w:val="19"/>
                 <w:szCs w:val="19"/>
               </w:rPr>
+              <w:lastRenderedPageBreak/>
               <w:t>}</w:t>
             </w:r>
           </w:p>
@@ -15230,7 +15427,6 @@
                 <w:sz w:val="19"/>
                 <w:szCs w:val="19"/>
               </w:rPr>
-              <w:lastRenderedPageBreak/>
               <w:t xml:space="preserve">    {</w:t>
             </w:r>
           </w:p>
@@ -15928,7 +16124,6 @@
             <w:proofErr w:type="spellStart"/>
             <w:r>
               <w:rPr>
-                <w:b w:val="0"/>
                 <w:color w:val="000000"/>
                 <w:sz w:val="20"/>
                 <w:szCs w:val="20"/>
@@ -15938,7 +16133,6 @@
             <w:proofErr w:type="spellEnd"/>
             <w:r>
               <w:rPr>
-                <w:b w:val="0"/>
                 <w:color w:val="000000"/>
                 <w:sz w:val="20"/>
                 <w:szCs w:val="20"/>
@@ -15948,7 +16142,6 @@
             <w:proofErr w:type="spellStart"/>
             <w:r>
               <w:rPr>
-                <w:b w:val="0"/>
                 <w:color w:val="2B91AF"/>
                 <w:sz w:val="20"/>
                 <w:szCs w:val="20"/>
@@ -15957,7 +16150,6 @@
             </w:r>
             <w:r>
               <w:rPr>
-                <w:b w:val="0"/>
                 <w:color w:val="000000"/>
                 <w:sz w:val="20"/>
                 <w:szCs w:val="20"/>
@@ -15966,7 +16158,6 @@
             </w:r>
             <w:r>
               <w:rPr>
-                <w:b w:val="0"/>
                 <w:color w:val="2B91AF"/>
                 <w:sz w:val="20"/>
                 <w:szCs w:val="20"/>
@@ -15975,7 +16166,6 @@
             </w:r>
             <w:r>
               <w:rPr>
-                <w:b w:val="0"/>
                 <w:color w:val="000000"/>
                 <w:sz w:val="20"/>
                 <w:szCs w:val="20"/>
@@ -18108,7 +18298,6 @@
         <w:jc w:val="both"/>
       </w:pPr>
       <w:r>
-        <w:lastRenderedPageBreak/>
         <w:t xml:space="preserve">- </w:t>
       </w:r>
       <w:proofErr w:type="gramStart"/>
@@ -18133,6 +18322,7 @@
         <w:jc w:val="both"/>
       </w:pPr>
       <w:r>
+        <w:lastRenderedPageBreak/>
         <w:t xml:space="preserve">- </w:t>
       </w:r>
       <w:proofErr w:type="gramStart"/>
@@ -23398,11 +23588,9 @@
       <w:r>
         <w:t xml:space="preserve">- Invoke Dynamic from Java7 which allows </w:t>
       </w:r>
-      <w:proofErr w:type="gramStart"/>
-      <w:r>
-        <w:t>to set</w:t>
-      </w:r>
-      <w:proofErr w:type="gramEnd"/>
+      <w:r>
+        <w:t>setup</w:t>
+      </w:r>
       <w:r>
         <w:t xml:space="preserve"> a bootstrap class per JAR (which made me to define the Cr Type Resolver per .Net assembly).</w:t>
       </w:r>
@@ -32576,7 +32764,7 @@
         <w:rPr>
           <w:lang w:val="ro-RO"/>
         </w:rPr>
-        <w:t>. Reachability lines analysis</w:t>
+        <w:t>. Reachability line analysis</w:t>
       </w:r>
       <w:bookmarkEnd w:id="102"/>
     </w:p>
@@ -33260,13 +33448,11 @@
       </w:r>
       <w:bookmarkEnd w:id="105"/>
       <w:r>
-        <w:t xml:space="preserve">Optimizations based on </w:t>
-      </w:r>
-      <w:proofErr w:type="spellStart"/>
-      <w:r>
-        <w:t>analyisis</w:t>
-      </w:r>
-      <w:proofErr w:type="spellEnd"/>
+        <w:t>Optimizations based on analy</w:t>
+      </w:r>
+      <w:r>
+        <w:t>sis</w:t>
+      </w:r>
     </w:p>
     <w:p>
       <w:pPr>
@@ -33412,7 +33598,6 @@
         <w:ind w:firstLine="720"/>
       </w:pPr>
       <w:r>
-        <w:lastRenderedPageBreak/>
         <w:t xml:space="preserve">- </w:t>
       </w:r>
       <w:r>
@@ -33431,6 +33616,7 @@
         <w:ind w:firstLine="720"/>
       </w:pPr>
       <w:r>
+        <w:lastRenderedPageBreak/>
         <w:t xml:space="preserve">- </w:t>
       </w:r>
       <w:r>
@@ -34494,7 +34680,6 @@
                 <w:bCs w:val="0"/>
                 <w:color w:val="008000"/>
               </w:rPr>
-              <w:lastRenderedPageBreak/>
               <w:t>.method</w:t>
             </w:r>
             <w:r>
@@ -34573,6 +34758,12 @@
                 <w:b w:val="0"/>
               </w:rPr>
               <w:br/>
+            </w:r>
+            <w:r>
+              <w:rPr>
+                <w:b w:val="0"/>
+              </w:rPr>
+              <w:lastRenderedPageBreak/>
               <w:t>        </w:t>
             </w:r>
             <w:r>
@@ -34821,6 +35012,7 @@
               <w:cnfStyle w:val="000000100000" w:firstRow="0" w:lastRow="0" w:firstColumn="0" w:lastColumn="0" w:oddVBand="0" w:evenVBand="0" w:oddHBand="1" w:evenHBand="0" w:firstRowFirstColumn="0" w:firstRowLastColumn="0" w:lastRowFirstColumn="0" w:lastRowLastColumn="0"/>
             </w:pPr>
             <w:r>
+              <w:lastRenderedPageBreak/>
               <w:br/>
               <w:t>    IL_0000: </w:t>
             </w:r>
@@ -34834,6 +35026,9 @@
             <w:proofErr w:type="spellEnd"/>
             <w:r>
               <w:br/>
+            </w:r>
+            <w:r>
+              <w:lastRenderedPageBreak/>
               <w:t>    IL_0001: </w:t>
             </w:r>
             <w:proofErr w:type="spellStart"/>
@@ -40006,12 +40201,12 @@
     <w:tbl>
       <w:tblPr>
         <w:tblStyle w:val="LightList-Accent1"/>
-        <w:tblW w:w="9936" w:type="dxa"/>
+        <w:tblW w:w="9828" w:type="dxa"/>
         <w:tblLook w:val="04A0" w:firstRow="1" w:lastRow="0" w:firstColumn="1" w:lastColumn="0" w:noHBand="0" w:noVBand="1"/>
       </w:tblPr>
       <w:tblGrid>
         <w:gridCol w:w="7538"/>
-        <w:gridCol w:w="2398"/>
+        <w:gridCol w:w="2290"/>
       </w:tblGrid>
       <w:tr>
         <w:trPr>
@@ -40044,7 +40239,7 @@
         </w:tc>
         <w:tc>
           <w:tcPr>
-            <w:tcW w:w="0" w:type="auto"/>
+            <w:tcW w:w="2290" w:type="dxa"/>
             <w:hideMark/>
           </w:tcPr>
           <w:p>
@@ -40116,7 +40311,7 @@
         </w:tc>
         <w:tc>
           <w:tcPr>
-            <w:tcW w:w="0" w:type="auto"/>
+            <w:tcW w:w="2290" w:type="dxa"/>
             <w:hideMark/>
           </w:tcPr>
           <w:p>
@@ -40182,7 +40377,7 @@
         </w:tc>
         <w:tc>
           <w:tcPr>
-            <w:tcW w:w="0" w:type="auto"/>
+            <w:tcW w:w="2290" w:type="dxa"/>
             <w:hideMark/>
           </w:tcPr>
           <w:p>
@@ -40249,7 +40444,7 @@
         </w:tc>
         <w:tc>
           <w:tcPr>
-            <w:tcW w:w="0" w:type="auto"/>
+            <w:tcW w:w="2290" w:type="dxa"/>
             <w:hideMark/>
           </w:tcPr>
           <w:p>
@@ -40305,7 +40500,7 @@
         </w:tc>
         <w:tc>
           <w:tcPr>
-            <w:tcW w:w="0" w:type="auto"/>
+            <w:tcW w:w="2290" w:type="dxa"/>
             <w:hideMark/>
           </w:tcPr>
           <w:p>
@@ -40362,7 +40557,7 @@
         </w:tc>
         <w:tc>
           <w:tcPr>
-            <w:tcW w:w="0" w:type="auto"/>
+            <w:tcW w:w="2290" w:type="dxa"/>
             <w:hideMark/>
           </w:tcPr>
           <w:p>
@@ -40418,7 +40613,7 @@
         </w:tc>
         <w:tc>
           <w:tcPr>
-            <w:tcW w:w="0" w:type="auto"/>
+            <w:tcW w:w="2290" w:type="dxa"/>
             <w:hideMark/>
           </w:tcPr>
           <w:p>
@@ -40475,7 +40670,7 @@
         </w:tc>
         <w:tc>
           <w:tcPr>
-            <w:tcW w:w="0" w:type="auto"/>
+            <w:tcW w:w="2290" w:type="dxa"/>
             <w:hideMark/>
           </w:tcPr>
           <w:p>
@@ -40540,7 +40735,7 @@
         </w:tc>
         <w:tc>
           <w:tcPr>
-            <w:tcW w:w="0" w:type="auto"/>
+            <w:tcW w:w="2290" w:type="dxa"/>
           </w:tcPr>
           <w:p>
             <w:pPr>
@@ -40597,7 +40792,7 @@
         </w:tc>
         <w:tc>
           <w:tcPr>
-            <w:tcW w:w="0" w:type="auto"/>
+            <w:tcW w:w="2290" w:type="dxa"/>
           </w:tcPr>
           <w:p>
             <w:pPr>
@@ -40690,7 +40885,7 @@
         </w:tc>
         <w:tc>
           <w:tcPr>
-            <w:tcW w:w="0" w:type="auto"/>
+            <w:tcW w:w="2290" w:type="dxa"/>
           </w:tcPr>
           <w:p>
             <w:pPr>
@@ -40802,7 +40997,7 @@
         </w:tc>
         <w:tc>
           <w:tcPr>
-            <w:tcW w:w="0" w:type="auto"/>
+            <w:tcW w:w="2290" w:type="dxa"/>
           </w:tcPr>
           <w:p>
             <w:pPr>
@@ -40866,7 +41061,7 @@
         </w:tc>
         <w:tc>
           <w:tcPr>
-            <w:tcW w:w="0" w:type="auto"/>
+            <w:tcW w:w="2290" w:type="dxa"/>
           </w:tcPr>
           <w:p>
             <w:pPr>
@@ -40923,7 +41118,7 @@
         </w:tc>
         <w:tc>
           <w:tcPr>
-            <w:tcW w:w="0" w:type="auto"/>
+            <w:tcW w:w="2290" w:type="dxa"/>
           </w:tcPr>
           <w:p>
             <w:pPr>
@@ -40989,7 +41184,7 @@
         </w:tc>
         <w:tc>
           <w:tcPr>
-            <w:tcW w:w="0" w:type="auto"/>
+            <w:tcW w:w="2290" w:type="dxa"/>
           </w:tcPr>
           <w:p>
             <w:pPr>
@@ -41046,7 +41241,7 @@
         </w:tc>
         <w:tc>
           <w:tcPr>
-            <w:tcW w:w="0" w:type="auto"/>
+            <w:tcW w:w="2290" w:type="dxa"/>
           </w:tcPr>
           <w:p>
             <w:pPr>
@@ -41120,7 +41315,7 @@
         </w:tc>
         <w:tc>
           <w:tcPr>
-            <w:tcW w:w="0" w:type="auto"/>
+            <w:tcW w:w="2290" w:type="dxa"/>
           </w:tcPr>
           <w:p>
             <w:pPr>
@@ -41177,7 +41372,7 @@
         </w:tc>
         <w:tc>
           <w:tcPr>
-            <w:tcW w:w="0" w:type="auto"/>
+            <w:tcW w:w="2290" w:type="dxa"/>
           </w:tcPr>
           <w:p>
             <w:pPr>
@@ -42843,7 +43038,7 @@
               <w:sz w:val="20"/>
               <w:szCs w:val="20"/>
             </w:rPr>
-            <w:t>13</w:t>
+            <w:t>12</w:t>
           </w:r>
           <w:r>
             <w:rPr>
@@ -48960,12 +49155,12 @@
         </c:dLbls>
         <c:gapWidth val="150"/>
         <c:shape val="box"/>
-        <c:axId val="116259840"/>
-        <c:axId val="80483072"/>
+        <c:axId val="141185792"/>
+        <c:axId val="141187328"/>
         <c:axId val="0"/>
       </c:bar3DChart>
       <c:catAx>
-        <c:axId val="116259840"/>
+        <c:axId val="141185792"/>
         <c:scaling>
           <c:orientation val="minMax"/>
         </c:scaling>
@@ -48974,7 +49169,7 @@
         <c:majorTickMark val="none"/>
         <c:minorTickMark val="none"/>
         <c:tickLblPos val="nextTo"/>
-        <c:crossAx val="80483072"/>
+        <c:crossAx val="141187328"/>
         <c:crosses val="autoZero"/>
         <c:auto val="1"/>
         <c:lblAlgn val="ctr"/>
@@ -48982,7 +49177,7 @@
         <c:noMultiLvlLbl val="0"/>
       </c:catAx>
       <c:valAx>
-        <c:axId val="80483072"/>
+        <c:axId val="141187328"/>
         <c:scaling>
           <c:orientation val="minMax"/>
         </c:scaling>
@@ -48993,7 +49188,7 @@
         <c:majorTickMark val="none"/>
         <c:minorTickMark val="none"/>
         <c:tickLblPos val="nextTo"/>
-        <c:crossAx val="116259840"/>
+        <c:crossAx val="141185792"/>
         <c:crosses val="autoZero"/>
         <c:crossBetween val="between"/>
       </c:valAx>
@@ -49304,7 +49499,7 @@
 </file>
 
 <file path=customXml/itemProps1.xml><?xml version="1.0" encoding="utf-8"?>
-<ds:datastoreItem xmlns:ds="http://schemas.openxmlformats.org/officeDocument/2006/customXml" ds:itemID="{7EE71C72-81CB-4D30-8DCD-47200B0DA3AA}">
+<ds:datastoreItem xmlns:ds="http://schemas.openxmlformats.org/officeDocument/2006/customXml" ds:itemID="{855362C4-D138-4D25-93CF-53830F4D0F45}">
   <ds:schemaRefs>
     <ds:schemaRef ds:uri="http://schemas.openxmlformats.org/officeDocument/2006/bibliography"/>
   </ds:schemaRefs>

</xml_diff>

<commit_message>
Documentation and fixed argument name.
</commit_message>
<xml_diff>
--- a/Documentation/BarchelorPaper2014.docx
+++ b/Documentation/BarchelorPaper2014.docx
@@ -8303,7 +8303,13 @@
         <w:t xml:space="preserve">- </w:t>
       </w:r>
       <w:r>
-        <w:t>dealocation is predictable, because (excluding there is no leak), when the method scope ends and if the object is not used outside the specified code, this can remove “shuttering” in objects made in a loop</w:t>
+        <w:t>deal</w:t>
+      </w:r>
+      <w:r>
+        <w:t>l</w:t>
+      </w:r>
+      <w:r>
+        <w:t>ocation is predictable, because (excluding there is no leak), when the method scope ends and if the object is not used outside the specified code, this can remove “shuttering” in objects made in a loop</w:t>
       </w:r>
     </w:p>
     <w:p>
@@ -8363,7 +8369,11 @@
         <w:t>operating systems</w:t>
       </w:r>
       <w:r>
-        <w:t>, or even in platforms like Windows RT, so it is possible (given enough changes and platform support) to get access to all platforms which offer a C++ compiler, which includes embedded platforms, cars, etc.</w:t>
+        <w:t xml:space="preserve">, or even in platforms like Windows RT, </w:t>
+      </w:r>
+      <w:r>
+        <w:lastRenderedPageBreak/>
+        <w:t>so it is possible (given enough changes and platform support) to get access to all platforms which offer a C++ compiler, which includes embedded platforms, cars, etc.</w:t>
       </w:r>
     </w:p>
     <w:p>
@@ -8372,7 +8382,6 @@
         <w:jc w:val="both"/>
       </w:pPr>
       <w:r>
-        <w:lastRenderedPageBreak/>
         <w:t>Similarly, just a good register allocation, as the Register Allocation (RA) is an NP-hard problem, is not solvable and can be redefined as a coloring p</w:t>
       </w:r>
       <w:r>
@@ -8761,16 +8770,8 @@
       <w:pPr>
         <w:ind w:firstLine="750"/>
         <w:jc w:val="both"/>
-        <w:rPr>
-          <w:sz w:val="20"/>
-          <w:szCs w:val="20"/>
-        </w:rPr>
-      </w:pPr>
-      <w:r>
-        <w:rPr>
-          <w:sz w:val="20"/>
-          <w:szCs w:val="20"/>
-        </w:rPr>
+      </w:pPr>
+      <w:r>
         <w:t>Type tracking is that every time when any operation is performed, the types of all components are tracked. This is a small improvement in itself (over the both register/stack virtual machines), but it simplifies the optimizations code and not only.</w:t>
       </w:r>
     </w:p>
@@ -8778,39 +8779,19 @@
       <w:pPr>
         <w:ind w:firstLine="750"/>
         <w:jc w:val="both"/>
-        <w:rPr>
-          <w:sz w:val="20"/>
-          <w:szCs w:val="20"/>
-        </w:rPr>
-      </w:pPr>
-      <w:r>
-        <w:rPr>
-          <w:sz w:val="20"/>
-          <w:szCs w:val="20"/>
-        </w:rPr>
+      </w:pPr>
+      <w:r>
         <w:t>M</w:t>
       </w:r>
       <w:r>
-        <w:rPr>
-          <w:sz w:val="20"/>
-          <w:szCs w:val="20"/>
-        </w:rPr>
         <w:t xml:space="preserve">ost values are defined as: </w:t>
       </w:r>
       <w:proofErr w:type="gramStart"/>
       <w:r>
-        <w:rPr>
-          <w:sz w:val="20"/>
-          <w:szCs w:val="20"/>
-        </w:rPr>
         <w:t>IdentifierValues,</w:t>
       </w:r>
       <w:proofErr w:type="gramEnd"/>
       <w:r>
-        <w:rPr>
-          <w:sz w:val="20"/>
-          <w:szCs w:val="20"/>
-        </w:rPr>
         <w:t xml:space="preserve"> and every identifier can be a typed constant or a local variable (which in turn can be virtual register, local variable or a function argument). Every time an instruction is evaluated, the types are computed and evaluated. </w:t>
       </w:r>
     </w:p>
@@ -8818,23 +8799,11 @@
       <w:pPr>
         <w:ind w:firstLine="750"/>
         <w:jc w:val="both"/>
-        <w:rPr>
-          <w:sz w:val="20"/>
-          <w:szCs w:val="20"/>
-        </w:rPr>
-      </w:pPr>
-      <w:r>
-        <w:rPr>
-          <w:sz w:val="20"/>
-          <w:szCs w:val="20"/>
-        </w:rPr>
+      </w:pPr>
+      <w:r>
         <w:t>W</w:t>
       </w:r>
       <w:r>
-        <w:rPr>
-          <w:sz w:val="20"/>
-          <w:szCs w:val="20"/>
-        </w:rPr>
         <w:t>hen an instruction is evaluated as:</w:t>
       </w:r>
     </w:p>
@@ -8922,6 +8891,7 @@
         <w:jc w:val="both"/>
       </w:pPr>
       <w:r>
+        <w:lastRenderedPageBreak/>
         <w:t>Partial Constant folding: a = 1*b; =&gt; a = b;</w:t>
       </w:r>
     </w:p>
@@ -8948,7 +8918,6 @@
         <w:jc w:val="both"/>
       </w:pPr>
       <w:r>
-        <w:lastRenderedPageBreak/>
         <w:t>Class Hierarchy Analysis and early binding (remove virtual calls);</w:t>
       </w:r>
     </w:p>
@@ -9544,16 +9513,8 @@
         <w:pStyle w:val="TextBody"/>
         <w:ind w:firstLine="720"/>
         <w:jc w:val="both"/>
-        <w:rPr>
-          <w:sz w:val="20"/>
-          <w:szCs w:val="20"/>
-        </w:rPr>
-      </w:pPr>
-      <w:r>
-        <w:rPr>
-          <w:sz w:val="20"/>
-          <w:szCs w:val="20"/>
-        </w:rPr>
+      </w:pPr>
+      <w:r>
         <w:t>First of all, I will want to make a small comment about the word “optimization” which in many ways is considered to give an “optimum” of a starting program. In fact optimizations will never give the optimum program because:</w:t>
       </w:r>
     </w:p>
@@ -9562,30 +9523,14 @@
         <w:pStyle w:val="TextBody"/>
         <w:ind w:firstLine="720"/>
         <w:jc w:val="both"/>
-        <w:rPr>
-          <w:sz w:val="20"/>
-          <w:szCs w:val="20"/>
-        </w:rPr>
-      </w:pPr>
-      <w:r>
-        <w:rPr>
-          <w:sz w:val="20"/>
-          <w:szCs w:val="20"/>
-        </w:rPr>
+      </w:pPr>
+      <w:r>
         <w:t xml:space="preserve">- </w:t>
       </w:r>
       <w:r>
-        <w:rPr>
-          <w:sz w:val="20"/>
-          <w:szCs w:val="20"/>
-        </w:rPr>
         <w:t>Optimum</w:t>
       </w:r>
       <w:r>
-        <w:rPr>
-          <w:sz w:val="20"/>
-          <w:szCs w:val="20"/>
-        </w:rPr>
         <w:t xml:space="preserve"> can be defined by more criteria, as most compilers (including Code Refractor one) optimize for runtime performance, will have some tradeoffs. One of them, is that it occupies more CPU stack (a memory tradeoff)</w:t>
       </w:r>
     </w:p>
@@ -9594,60 +9539,28 @@
         <w:pStyle w:val="TextBody"/>
         <w:ind w:firstLine="720"/>
         <w:jc w:val="both"/>
-        <w:rPr>
-          <w:sz w:val="20"/>
-          <w:szCs w:val="20"/>
-        </w:rPr>
-      </w:pPr>
-      <w:r>
-        <w:rPr>
-          <w:sz w:val="20"/>
-          <w:szCs w:val="20"/>
-        </w:rPr>
+      </w:pPr>
+      <w:r>
         <w:t xml:space="preserve">- </w:t>
       </w:r>
       <w:r>
-        <w:rPr>
-          <w:sz w:val="20"/>
-          <w:szCs w:val="20"/>
-        </w:rPr>
         <w:t>Algorithm</w:t>
       </w:r>
       <w:r>
-        <w:rPr>
-          <w:sz w:val="20"/>
-          <w:szCs w:val="20"/>
-        </w:rPr>
         <w:t xml:space="preserve"> in the first </w:t>
       </w:r>
       <w:proofErr w:type="gramStart"/>
       <w:r>
-        <w:rPr>
-          <w:sz w:val="20"/>
-          <w:szCs w:val="20"/>
-        </w:rPr>
         <w:t>place, that</w:t>
       </w:r>
       <w:proofErr w:type="gramEnd"/>
       <w:r>
-        <w:rPr>
-          <w:sz w:val="20"/>
-          <w:szCs w:val="20"/>
-        </w:rPr>
         <w:t xml:space="preserve"> is defined in the user's code may </w:t>
       </w:r>
       <w:r>
-        <w:rPr>
-          <w:sz w:val="20"/>
-          <w:szCs w:val="20"/>
-        </w:rPr>
         <w:t xml:space="preserve">not </w:t>
       </w:r>
       <w:r>
-        <w:rPr>
-          <w:sz w:val="20"/>
-          <w:szCs w:val="20"/>
-        </w:rPr>
         <w:t>be optimal, and the compiler has to guarantee that will create the code with the same result</w:t>
       </w:r>
     </w:p>
@@ -9656,219 +9569,135 @@
         <w:pStyle w:val="TextBody"/>
         <w:ind w:firstLine="720"/>
         <w:jc w:val="both"/>
-        <w:rPr>
-          <w:sz w:val="20"/>
-          <w:szCs w:val="20"/>
-        </w:rPr>
-      </w:pPr>
-      <w:r>
-        <w:rPr>
-          <w:sz w:val="20"/>
-          <w:szCs w:val="20"/>
-        </w:rPr>
+      </w:pPr>
+      <w:r>
         <w:t xml:space="preserve">- </w:t>
       </w:r>
       <w:r>
-        <w:rPr>
-          <w:sz w:val="20"/>
-          <w:szCs w:val="20"/>
-        </w:rPr>
         <w:t>Other</w:t>
       </w:r>
       <w:r>
-        <w:rPr>
-          <w:sz w:val="20"/>
-          <w:szCs w:val="20"/>
-        </w:rPr>
         <w:t xml:space="preserve"> </w:t>
       </w:r>
       <w:proofErr w:type="gramStart"/>
       <w:r>
-        <w:rPr>
-          <w:sz w:val="20"/>
-          <w:szCs w:val="20"/>
-        </w:rPr>
         <w:t>factors,</w:t>
       </w:r>
       <w:proofErr w:type="gramEnd"/>
       <w:r>
-        <w:rPr>
-          <w:sz w:val="20"/>
-          <w:szCs w:val="20"/>
-        </w:rPr>
         <w:t xml:space="preserve"> like but not limited to: some optimization passes in literature are not implemented as they are too complex to be made</w:t>
+      </w:r>
+    </w:p>
+    <w:p>
+      <w:pPr>
+        <w:pStyle w:val="TextBody"/>
+        <w:tabs>
+          <w:tab w:val="left" w:pos="4140"/>
+        </w:tabs>
+        <w:ind w:firstLine="720"/>
+      </w:pPr>
+      <w:r>
+        <w:t>B</w:t>
+      </w:r>
+      <w:r>
+        <w:t>ased on this, I would define an:</w:t>
+      </w:r>
+      <w:r>
+        <w:tab/>
       </w:r>
     </w:p>
     <w:p>
       <w:pPr>
         <w:pStyle w:val="TextBody"/>
         <w:ind w:firstLine="720"/>
-        <w:rPr>
-          <w:sz w:val="20"/>
-          <w:szCs w:val="20"/>
-        </w:rPr>
-      </w:pPr>
-      <w:r>
-        <w:rPr>
-          <w:sz w:val="20"/>
-          <w:szCs w:val="20"/>
-        </w:rPr>
-        <w:t>B</w:t>
-      </w:r>
-      <w:r>
-        <w:rPr>
-          <w:sz w:val="20"/>
-          <w:szCs w:val="20"/>
-        </w:rPr>
-        <w:t>ased on this, I would define an:</w:t>
+      </w:pPr>
+      <w:r>
+        <w:t xml:space="preserve">An </w:t>
+      </w:r>
+      <w:r>
+        <w:rPr>
+          <w:b/>
+          <w:bCs/>
+        </w:rPr>
+        <w:t>optimization step</w:t>
+      </w:r>
+      <w:r>
+        <w:t xml:space="preserve"> is an algorithm which starts with the intermediate representation (IR) and will rewrite it </w:t>
+      </w:r>
+      <w:r>
+        <w:t>as</w:t>
+      </w:r>
+      <w:r>
+        <w:t xml:space="preserve"> another IR (which is equivalent with the original IR's side effects and results) in case some conditions are met for that specific algorithm, which is in a form more advantageous as resources or strides to enable another optimization steps.</w:t>
       </w:r>
     </w:p>
     <w:p>
       <w:pPr>
         <w:pStyle w:val="TextBody"/>
         <w:ind w:firstLine="720"/>
-        <w:rPr>
-          <w:sz w:val="20"/>
-          <w:szCs w:val="20"/>
-        </w:rPr>
-      </w:pPr>
-      <w:r>
-        <w:rPr>
-          <w:sz w:val="20"/>
-          <w:szCs w:val="20"/>
-        </w:rPr>
-        <w:t xml:space="preserve">An </w:t>
+      </w:pPr>
+      <w:r>
+        <w:t xml:space="preserve">Definition: </w:t>
+      </w:r>
+      <w:r>
+        <w:t xml:space="preserve">the </w:t>
       </w:r>
       <w:r>
         <w:rPr>
           <w:b/>
           <w:bCs/>
-          <w:sz w:val="20"/>
-          <w:szCs w:val="20"/>
-        </w:rPr>
-        <w:t>optimization step</w:t>
-      </w:r>
-      <w:r>
-        <w:rPr>
-          <w:sz w:val="20"/>
-          <w:szCs w:val="20"/>
-        </w:rPr>
-        <w:t xml:space="preserve"> is an algorithm which starts with the intermediate representation (IR) and will rewrite it </w:t>
-      </w:r>
-      <w:r>
-        <w:rPr>
-          <w:sz w:val="20"/>
-          <w:szCs w:val="20"/>
-        </w:rPr>
-        <w:t>as</w:t>
-      </w:r>
-      <w:r>
-        <w:rPr>
-          <w:sz w:val="20"/>
-          <w:szCs w:val="20"/>
-        </w:rPr>
-        <w:t xml:space="preserve"> another IR (which is equivalent with the original IR's side effects and results) in case some conditions are met for that specific algorithm, which is in a form more advantageous as resources or strides to enable another optimization steps.</w:t>
+        </w:rPr>
+        <w:t>compiler optimizations</w:t>
+      </w:r>
+      <w:r>
+        <w:t xml:space="preserve"> are</w:t>
+      </w:r>
+      <w:r>
+        <w:t xml:space="preserve"> the application of all optimization steps until no optimization step is possible to an IR.</w:t>
       </w:r>
     </w:p>
     <w:p>
       <w:pPr>
         <w:pStyle w:val="TextBody"/>
         <w:ind w:firstLine="720"/>
-        <w:rPr>
-          <w:sz w:val="20"/>
-          <w:szCs w:val="20"/>
-        </w:rPr>
-      </w:pPr>
-      <w:r>
-        <w:rPr>
-          <w:sz w:val="20"/>
-          <w:szCs w:val="20"/>
-        </w:rPr>
-        <w:t xml:space="preserve">Definition: </w:t>
-      </w:r>
-      <w:r>
-        <w:rPr>
-          <w:sz w:val="20"/>
-          <w:szCs w:val="20"/>
-        </w:rPr>
-        <w:t xml:space="preserve">the </w:t>
-      </w:r>
-      <w:r>
-        <w:rPr>
-          <w:b/>
-          <w:bCs/>
-          <w:sz w:val="20"/>
-          <w:szCs w:val="20"/>
-        </w:rPr>
-        <w:t>compiler optimizations</w:t>
-      </w:r>
-      <w:r>
-        <w:rPr>
-          <w:sz w:val="20"/>
-          <w:szCs w:val="20"/>
-        </w:rPr>
-        <w:t xml:space="preserve"> are</w:t>
-      </w:r>
-      <w:r>
-        <w:rPr>
-          <w:sz w:val="20"/>
-          <w:szCs w:val="20"/>
-        </w:rPr>
-        <w:t xml:space="preserve"> the application of all optimization steps until no optimization step is possible to an IR.</w:t>
+      </w:pPr>
+      <w:r>
+        <w:t>Optimizations can be thought in some categories:</w:t>
       </w:r>
     </w:p>
     <w:p>
       <w:pPr>
         <w:pStyle w:val="TextBody"/>
         <w:ind w:firstLine="720"/>
-        <w:rPr>
-          <w:sz w:val="20"/>
-          <w:szCs w:val="20"/>
-        </w:rPr>
-      </w:pPr>
-      <w:r>
-        <w:rPr>
-          <w:sz w:val="20"/>
-          <w:szCs w:val="20"/>
-        </w:rPr>
-        <w:t>Optimizations can be thought in some categories:</w:t>
+      </w:pPr>
+      <w:r>
+        <w:t xml:space="preserve">- </w:t>
+      </w:r>
+      <w:r>
+        <w:t>Simplifications</w:t>
+      </w:r>
+      <w:r>
+        <w:t xml:space="preserve"> (like math simplifications)</w:t>
+      </w:r>
+      <w:r>
+        <w:t>;</w:t>
       </w:r>
     </w:p>
     <w:p>
       <w:pPr>
         <w:pStyle w:val="TextBody"/>
         <w:ind w:firstLine="720"/>
-        <w:rPr>
-          <w:sz w:val="20"/>
-          <w:szCs w:val="20"/>
-        </w:rPr>
-      </w:pPr>
-      <w:r>
-        <w:rPr>
-          <w:sz w:val="20"/>
-          <w:szCs w:val="20"/>
-        </w:rPr>
+      </w:pPr>
+      <w:r>
         <w:t xml:space="preserve">- </w:t>
       </w:r>
       <w:r>
-        <w:rPr>
-          <w:sz w:val="20"/>
-          <w:szCs w:val="20"/>
-        </w:rPr>
-        <w:t>Simplifications</w:t>
-      </w:r>
-      <w:r>
-        <w:rPr>
-          <w:sz w:val="20"/>
-          <w:szCs w:val="20"/>
-        </w:rPr>
-        <w:t xml:space="preserve"> (like math simplifications)</w:t>
-      </w:r>
-      <w:r>
-        <w:rPr>
-          <w:sz w:val="20"/>
-          <w:szCs w:val="20"/>
-        </w:rPr>
+        <w:t>Propagation</w:t>
+      </w:r>
+      <w:r>
+        <w:t xml:space="preserve"> (like transitivity properties)</w:t>
+      </w:r>
+      <w:r>
         <w:t>;</w:t>
       </w:r>
     </w:p>
@@ -9876,144 +9705,50 @@
       <w:pPr>
         <w:pStyle w:val="TextBody"/>
         <w:ind w:firstLine="720"/>
-        <w:rPr>
-          <w:sz w:val="20"/>
-          <w:szCs w:val="20"/>
-        </w:rPr>
-      </w:pPr>
-      <w:r>
-        <w:rPr>
-          <w:sz w:val="20"/>
-          <w:szCs w:val="20"/>
-        </w:rPr>
+      </w:pPr>
+      <w:r>
         <w:t xml:space="preserve">- </w:t>
       </w:r>
       <w:r>
-        <w:rPr>
-          <w:sz w:val="20"/>
-          <w:szCs w:val="20"/>
-        </w:rPr>
-        <w:t>Propagation</w:t>
-      </w:r>
-      <w:r>
-        <w:rPr>
-          <w:sz w:val="20"/>
-          <w:szCs w:val="20"/>
-        </w:rPr>
-        <w:t xml:space="preserve"> (like transitivity properties)</w:t>
-      </w:r>
-      <w:r>
-        <w:rPr>
-          <w:sz w:val="20"/>
-          <w:szCs w:val="20"/>
-        </w:rPr>
-        <w:t>;</w:t>
+        <w:t>Analysis</w:t>
+      </w:r>
+      <w:r>
+        <w:t xml:space="preserve"> steps (which would try to prove that some properties keep hold). If so, they do make possible that another optimizati</w:t>
+      </w:r>
+      <w:r>
+        <w:t>on step to use these properties;</w:t>
       </w:r>
     </w:p>
     <w:p>
       <w:pPr>
         <w:pStyle w:val="TextBody"/>
         <w:ind w:firstLine="720"/>
-        <w:rPr>
-          <w:sz w:val="20"/>
-          <w:szCs w:val="20"/>
-        </w:rPr>
-      </w:pPr>
-      <w:r>
-        <w:rPr>
-          <w:sz w:val="20"/>
-          <w:szCs w:val="20"/>
-        </w:rPr>
+      </w:pPr>
+      <w:r>
         <w:t xml:space="preserve">- </w:t>
       </w:r>
       <w:r>
-        <w:rPr>
-          <w:sz w:val="20"/>
-          <w:szCs w:val="20"/>
-        </w:rPr>
-        <w:t>Analysis</w:t>
-      </w:r>
-      <w:r>
-        <w:rPr>
-          <w:sz w:val="20"/>
-          <w:szCs w:val="20"/>
-        </w:rPr>
-        <w:t xml:space="preserve"> steps (which would try to prove that some properties keep hold). If so, they do make possible that another optimizati</w:t>
-      </w:r>
-      <w:r>
-        <w:rPr>
-          <w:sz w:val="20"/>
-          <w:szCs w:val="20"/>
-        </w:rPr>
-        <w:t>on step to use these properties;</w:t>
+        <w:t>Data</w:t>
+      </w:r>
+      <w:r>
+        <w:t xml:space="preserve"> flow optimizations (this will be a large section of the optimizations)</w:t>
+      </w:r>
+      <w:r>
+        <w:t>;</w:t>
       </w:r>
     </w:p>
     <w:p>
       <w:pPr>
         <w:pStyle w:val="TextBody"/>
         <w:ind w:firstLine="720"/>
-        <w:rPr>
-          <w:sz w:val="20"/>
-          <w:szCs w:val="20"/>
-        </w:rPr>
-      </w:pPr>
-      <w:r>
-        <w:rPr>
-          <w:sz w:val="20"/>
-          <w:szCs w:val="20"/>
-        </w:rPr>
+      </w:pPr>
+      <w:r>
         <w:t xml:space="preserve">- </w:t>
       </w:r>
       <w:r>
-        <w:rPr>
-          <w:sz w:val="20"/>
-          <w:szCs w:val="20"/>
-        </w:rPr>
-        <w:t>Data</w:t>
-      </w:r>
-      <w:r>
-        <w:rPr>
-          <w:sz w:val="20"/>
-          <w:szCs w:val="20"/>
-        </w:rPr>
-        <w:t xml:space="preserve"> flow optimizations (this will be a large section of the optimizations)</w:t>
-      </w:r>
-      <w:r>
-        <w:rPr>
-          <w:sz w:val="20"/>
-          <w:szCs w:val="20"/>
-        </w:rPr>
-        <w:t>;</w:t>
-      </w:r>
-    </w:p>
-    <w:p>
-      <w:pPr>
-        <w:pStyle w:val="TextBody"/>
-        <w:ind w:firstLine="720"/>
-        <w:rPr>
-          <w:sz w:val="20"/>
-          <w:szCs w:val="20"/>
-        </w:rPr>
-      </w:pPr>
-      <w:r>
-        <w:rPr>
-          <w:sz w:val="20"/>
-          <w:szCs w:val="20"/>
-        </w:rPr>
-        <w:t xml:space="preserve">- </w:t>
-      </w:r>
-      <w:r>
-        <w:rPr>
-          <w:sz w:val="20"/>
-          <w:szCs w:val="20"/>
-        </w:rPr>
         <w:t>Etc</w:t>
       </w:r>
       <w:r>
-        <w:rPr>
-          <w:sz w:val="20"/>
-          <w:szCs w:val="20"/>
-        </w:rPr>
         <w:t>.</w:t>
       </w:r>
     </w:p>
@@ -16936,32 +16671,16 @@
     <w:p>
       <w:pPr>
         <w:ind w:firstLine="720"/>
-        <w:rPr>
-          <w:sz w:val="20"/>
-          <w:szCs w:val="20"/>
-        </w:rPr>
-      </w:pPr>
-      <w:r>
-        <w:rPr>
-          <w:sz w:val="20"/>
-          <w:szCs w:val="20"/>
-        </w:rPr>
+      </w:pPr>
+      <w:r>
         <w:t>As CodeRefractor uses C++ compiler backend, it needs to provide some implementations even for very simple program.</w:t>
       </w:r>
     </w:p>
     <w:p>
       <w:pPr>
         <w:ind w:firstLine="720"/>
-        <w:rPr>
-          <w:sz w:val="20"/>
-          <w:szCs w:val="20"/>
-        </w:rPr>
-      </w:pPr>
-      <w:r>
-        <w:rPr>
-          <w:sz w:val="20"/>
-          <w:szCs w:val="20"/>
-        </w:rPr>
+      </w:pPr>
+      <w:r>
         <w:t>For an empty program we try to match the function by extracting the arguments and offer them as an array of strings.</w:t>
       </w:r>
     </w:p>
@@ -17723,7 +17442,13 @@
       </w:pPr>
       <w:r>
         <w:lastRenderedPageBreak/>
-        <w:t>Also, as section 3.5 will explain, there is a string and constant table merging, and these tables should be initialized. Both these cases can be cleaned up in the future (to not write them at all if they are not needed, but the point still remains, mainly that there is C++ code that needs to be provided. So for this, there is a very small C++ code (written in both “sloth.h” and “runtime_base.partcpp” codes) and a lot of implementations that are provided by the scanning of the assembly OpenRuntime which provides a C++ runtime library either explicit (like providing C++ code) or implicit, like providing a .Net implementation and when methods are called as “System.dll” are in fact provided by these alternate implementations.</w:t>
+        <w:t>Also, as section 3.5 will explain, there is a string and constant table merging, and these tables should be initialized. Both these cases can be cleaned up in the future (to not write them at all if they are not needed, but the point still remains, mainly that there is C++ code that needs to be provided. So for this</w:t>
+      </w:r>
+      <w:r>
+        <w:t xml:space="preserve"> reason</w:t>
+      </w:r>
+      <w:r>
+        <w:t>, there is a very small C++ code (written in both “sloth.h” and “runtime_base.partcpp” codes) and a lot of implementations that are provided by the scanning of the assembly OpenRuntime which provides a C++ runtime library either explicit (like providing C++ code) or implicit, like providing a .Net implementation and when methods are called as “System.dll” are in fact provided by these alternate implementations.</w:t>
       </w:r>
     </w:p>
     <w:p>
@@ -17758,23 +17483,11 @@
       <w:pPr>
         <w:ind w:firstLine="720"/>
         <w:jc w:val="both"/>
-        <w:rPr>
-          <w:sz w:val="20"/>
-          <w:szCs w:val="20"/>
-        </w:rPr>
-      </w:pPr>
-      <w:r>
-        <w:rPr>
-          <w:sz w:val="20"/>
-          <w:szCs w:val="20"/>
-        </w:rPr>
+      </w:pPr>
+      <w:r>
         <w:t xml:space="preserve">Math functions like Sine or Cosine functions are </w:t>
       </w:r>
       <w:r>
-        <w:rPr>
-          <w:sz w:val="20"/>
-          <w:szCs w:val="20"/>
-        </w:rPr>
         <w:t xml:space="preserve">compiler intrinsics in most compilers, so for this reason, it is not possible a trivial implementation them at the CIL level, I should have access either to assembly code or to C/C++ code. </w:t>
       </w:r>
     </w:p>
@@ -17782,31 +17495,17 @@
       <w:pPr>
         <w:ind w:firstLine="720"/>
         <w:jc w:val="both"/>
-        <w:rPr>
-          <w:sz w:val="20"/>
-          <w:szCs w:val="20"/>
-        </w:rPr>
-      </w:pPr>
-      <w:r>
-        <w:rPr>
-          <w:sz w:val="20"/>
-          <w:szCs w:val="20"/>
-        </w:rPr>
+      </w:pPr>
+      <w:r>
         <w:t xml:space="preserve">Because of this, the implementation is written in an annotation (similar how Platform Invoke works in .Net) but also I can decorate the method as PureMethod (look for </w:t>
       </w:r>
       <w:r>
         <w:rPr>
           <w:b/>
-          <w:sz w:val="20"/>
-          <w:szCs w:val="20"/>
         </w:rPr>
         <w:t>section 4.3.1.</w:t>
       </w:r>
       <w:r>
-        <w:rPr>
-          <w:sz w:val="20"/>
-          <w:szCs w:val="20"/>
-        </w:rPr>
         <w:t xml:space="preserve"> where I take in account that some math functions are pure). </w:t>
       </w:r>
     </w:p>
@@ -18436,16 +18135,8 @@
       <w:pPr>
         <w:ind w:firstLine="720"/>
         <w:jc w:val="both"/>
-        <w:rPr>
-          <w:sz w:val="20"/>
-          <w:szCs w:val="20"/>
-        </w:rPr>
-      </w:pPr>
-      <w:r>
-        <w:rPr>
-          <w:sz w:val="20"/>
-          <w:szCs w:val="20"/>
-        </w:rPr>
+      </w:pPr>
+      <w:r>
         <w:t>C# code in particular depends on executing code that is written in other languages, and the default portable way to do it, is to use PInvoke calls. This way of doing it makes by annotating functions that are platform invoke.</w:t>
       </w:r>
     </w:p>
@@ -18453,16 +18144,8 @@
       <w:pPr>
         <w:ind w:firstLine="720"/>
         <w:jc w:val="both"/>
-        <w:rPr>
-          <w:sz w:val="20"/>
-          <w:szCs w:val="20"/>
-        </w:rPr>
-      </w:pPr>
-      <w:r>
-        <w:rPr>
-          <w:sz w:val="20"/>
-          <w:szCs w:val="20"/>
-        </w:rPr>
+      </w:pPr>
+      <w:r>
         <w:t>CodeRefractor does handle platform invoke as DLL method calls as following</w:t>
       </w:r>
     </w:p>
@@ -18505,7 +18188,6 @@
               <w:rPr>
                 <w:lang w:val="ro-RO"/>
               </w:rPr>
-              <w:lastRenderedPageBreak/>
               <w:t>C# source code</w:t>
             </w:r>
             <w:r>
@@ -19943,12 +19625,7 @@
         <w:jc w:val="both"/>
       </w:pPr>
       <w:r>
-        <w:t>What they compared is first</w:t>
-      </w:r>
-      <w:bookmarkStart w:id="79" w:name="_GoBack"/>
-      <w:bookmarkEnd w:id="79"/>
-      <w:r>
-        <w:t xml:space="preserve">: their interpreter compared with “a competitor Java interpreter”, where they found that the interpreter is like 2 times as fast (because register based operations are faster in themselves </w:t>
+        <w:t xml:space="preserve">What they compared is first: their interpreter compared with “a competitor Java interpreter”, where they found that the interpreter is like 2 times as fast (because register based operations are faster in themselves </w:t>
       </w:r>
       <w:r>
         <w:t>than stack based virtual machines). Also they found that on their applications at least, 2% of the code is “hottest of the hottest” using tracing JIT compared with method based compilation</w:t>
@@ -20215,8 +19892,8 @@
           <w:lang w:val="ro-RO"/>
         </w:rPr>
       </w:pPr>
-      <w:bookmarkStart w:id="80" w:name="__RefHeading__1039_546443025"/>
-      <w:bookmarkEnd w:id="80"/>
+      <w:bookmarkStart w:id="79" w:name="__RefHeading__1039_546443025"/>
+      <w:bookmarkEnd w:id="79"/>
       <w:r>
         <w:rPr>
           <w:lang w:val="ro-RO"/>
@@ -20232,7 +19909,7 @@
           <w:lang w:val="ro-RO"/>
         </w:rPr>
       </w:pPr>
-      <w:bookmarkStart w:id="81" w:name="_Toc386696181"/>
+      <w:bookmarkStart w:id="80" w:name="_Toc386696181"/>
       <w:r>
         <w:rPr>
           <w:lang w:val="ro-RO"/>
@@ -20246,7 +19923,7 @@
         </w:rPr>
         <w:t>.2.Local optimizations (block based optimizations)</w:t>
       </w:r>
-      <w:bookmarkEnd w:id="81"/>
+      <w:bookmarkEnd w:id="80"/>
     </w:p>
     <w:p>
       <w:pPr>
@@ -20256,7 +19933,7 @@
           <w:lang w:val="ro-RO"/>
         </w:rPr>
       </w:pPr>
-      <w:bookmarkStart w:id="82" w:name="_Toc386696182"/>
+      <w:bookmarkStart w:id="81" w:name="_Toc386696182"/>
       <w:r>
         <w:rPr>
           <w:lang w:val="ro-RO"/>
@@ -20275,7 +19952,7 @@
         </w:rPr>
         <w:t>Constant folding optimizations</w:t>
       </w:r>
-      <w:bookmarkEnd w:id="82"/>
+      <w:bookmarkEnd w:id="81"/>
     </w:p>
     <w:tbl>
       <w:tblPr>
@@ -21834,7 +21511,7 @@
           <w:lang w:val="ro-RO"/>
         </w:rPr>
       </w:pPr>
-      <w:bookmarkStart w:id="83" w:name="_Toc386696183"/>
+      <w:bookmarkStart w:id="82" w:name="_Toc386696183"/>
       <w:r>
         <w:rPr>
           <w:lang w:val="ro-RO"/>
@@ -21859,7 +21536,7 @@
         </w:rPr>
         <w:t xml:space="preserve"> used next line</w:t>
       </w:r>
-      <w:bookmarkEnd w:id="83"/>
+      <w:bookmarkEnd w:id="82"/>
     </w:p>
     <w:tbl>
       <w:tblPr>
@@ -22039,7 +21716,7 @@
           <w:lang w:val="ro-RO"/>
         </w:rPr>
       </w:pPr>
-      <w:bookmarkStart w:id="84" w:name="_Toc386696184"/>
+      <w:bookmarkStart w:id="83" w:name="_Toc386696184"/>
       <w:r>
         <w:rPr>
           <w:lang w:val="ro-RO"/>
@@ -22058,7 +21735,7 @@
         </w:rPr>
         <w:t xml:space="preserve"> of expression</w:t>
       </w:r>
-      <w:bookmarkEnd w:id="84"/>
+      <w:bookmarkEnd w:id="83"/>
       <w:r>
         <w:rPr>
           <w:lang w:val="ro-RO"/>
@@ -22223,14 +21900,14 @@
           <w:lang w:val="ro-RO"/>
         </w:rPr>
       </w:pPr>
-      <w:bookmarkStart w:id="85" w:name="_Toc386696185"/>
+      <w:bookmarkStart w:id="84" w:name="_Toc386696185"/>
       <w:r>
         <w:rPr>
           <w:lang w:val="ro-RO"/>
         </w:rPr>
         <w:t>4.2.4. Evaluate constant expressions</w:t>
       </w:r>
-      <w:bookmarkEnd w:id="85"/>
+      <w:bookmarkEnd w:id="84"/>
     </w:p>
     <w:tbl>
       <w:tblPr>
@@ -22527,14 +22204,14 @@
           <w:lang w:val="ro-RO"/>
         </w:rPr>
       </w:pPr>
-      <w:bookmarkStart w:id="86" w:name="_Toc386696186"/>
+      <w:bookmarkStart w:id="85" w:name="_Toc386696186"/>
       <w:r>
         <w:rPr>
           <w:lang w:val="ro-RO"/>
         </w:rPr>
         <w:t>4.2.5. Evaluate partial constant expressions</w:t>
       </w:r>
-      <w:bookmarkEnd w:id="86"/>
+      <w:bookmarkEnd w:id="85"/>
     </w:p>
     <w:tbl>
       <w:tblPr>
@@ -22675,14 +22352,14 @@
           <w:lang w:val="ro-RO"/>
         </w:rPr>
       </w:pPr>
-      <w:bookmarkStart w:id="87" w:name="_Toc386696187"/>
+      <w:bookmarkStart w:id="86" w:name="_Toc386696187"/>
       <w:r>
         <w:rPr>
           <w:lang w:val="ro-RO"/>
         </w:rPr>
         <w:t>4.2.6. Evaluate conditional ifs</w:t>
       </w:r>
-      <w:bookmarkEnd w:id="87"/>
+      <w:bookmarkEnd w:id="86"/>
     </w:p>
     <w:p>
       <w:pPr>
@@ -22978,14 +22655,14 @@
           <w:lang w:val="ro-RO"/>
         </w:rPr>
       </w:pPr>
-      <w:bookmarkStart w:id="88" w:name="_Toc386696188"/>
+      <w:bookmarkStart w:id="87" w:name="_Toc386696188"/>
       <w:r>
         <w:rPr>
           <w:lang w:val="ro-RO"/>
         </w:rPr>
         <w:t>4.2.7. Dead store eliminations</w:t>
       </w:r>
-      <w:bookmarkEnd w:id="88"/>
+      <w:bookmarkEnd w:id="87"/>
     </w:p>
     <w:p>
       <w:pPr>
@@ -23191,11 +22868,11 @@
         <w:pStyle w:val="Heading3"/>
         <w:ind w:firstLine="720"/>
       </w:pPr>
-      <w:bookmarkStart w:id="89" w:name="_Toc386696189"/>
+      <w:bookmarkStart w:id="88" w:name="_Toc386696189"/>
       <w:r>
         <w:t>4.2.8. Common Subexpression Elimination</w:t>
       </w:r>
-      <w:bookmarkEnd w:id="89"/>
+      <w:bookmarkEnd w:id="88"/>
     </w:p>
     <w:p>
       <w:pPr>
@@ -23968,7 +23645,7 @@
           <w:lang w:val="ro-RO"/>
         </w:rPr>
       </w:pPr>
-      <w:bookmarkStart w:id="90" w:name="_Toc386696190"/>
+      <w:bookmarkStart w:id="89" w:name="_Toc386696190"/>
       <w:r>
         <w:rPr>
           <w:lang w:val="ro-RO"/>
@@ -23976,7 +23653,7 @@
         <w:lastRenderedPageBreak/>
         <w:t>4.3. Global optimizations (optimizations that work over more than a basic block)</w:t>
       </w:r>
-      <w:bookmarkEnd w:id="90"/>
+      <w:bookmarkEnd w:id="89"/>
     </w:p>
     <w:p>
       <w:pPr>
@@ -23986,14 +23663,14 @@
           <w:lang w:val="ro-RO"/>
         </w:rPr>
       </w:pPr>
-      <w:bookmarkStart w:id="91" w:name="_Toc386696191"/>
+      <w:bookmarkStart w:id="90" w:name="_Toc386696191"/>
       <w:r>
         <w:rPr>
           <w:lang w:val="ro-RO"/>
         </w:rPr>
         <w:t>4.3.0. Overview</w:t>
       </w:r>
-      <w:bookmarkEnd w:id="91"/>
+      <w:bookmarkEnd w:id="90"/>
     </w:p>
     <w:p>
       <w:pPr>
@@ -24018,14 +23695,14 @@
           <w:lang w:val="ro-RO"/>
         </w:rPr>
       </w:pPr>
-      <w:bookmarkStart w:id="92" w:name="_Toc386696192"/>
+      <w:bookmarkStart w:id="91" w:name="_Toc386696192"/>
       <w:r>
         <w:rPr>
           <w:lang w:val="ro-RO"/>
         </w:rPr>
         <w:t>4.3.1. Not used variables are deleted</w:t>
       </w:r>
-      <w:bookmarkEnd w:id="92"/>
+      <w:bookmarkEnd w:id="91"/>
     </w:p>
     <w:p>
       <w:pPr>
@@ -24162,7 +23839,7 @@
           <w:lang w:val="ro-RO"/>
         </w:rPr>
       </w:pPr>
-      <w:bookmarkStart w:id="93" w:name="_Toc386696193"/>
+      <w:bookmarkStart w:id="92" w:name="_Toc386696193"/>
       <w:r>
         <w:rPr>
           <w:lang w:val="ro-RO"/>
@@ -24175,7 +23852,7 @@
         </w:rPr>
         <w:t>Variables that are assigned but not used can be deleted and the entire expression</w:t>
       </w:r>
-      <w:bookmarkEnd w:id="93"/>
+      <w:bookmarkEnd w:id="92"/>
       <w:r>
         <w:rPr>
           <w:lang w:val="ro-RO"/>
@@ -24443,14 +24120,14 @@
           <w:lang w:val="ro-RO"/>
         </w:rPr>
       </w:pPr>
-      <w:bookmarkStart w:id="94" w:name="_Toc386696194"/>
+      <w:bookmarkStart w:id="93" w:name="_Toc386696194"/>
       <w:r>
         <w:rPr>
           <w:lang w:val="ro-RO"/>
         </w:rPr>
         <w:t>4.3.3. Remove unused labels</w:t>
       </w:r>
-      <w:bookmarkEnd w:id="94"/>
+      <w:bookmarkEnd w:id="93"/>
     </w:p>
     <w:tbl>
       <w:tblPr>
@@ -24587,14 +24264,14 @@
           <w:lang w:val="ro-RO"/>
         </w:rPr>
       </w:pPr>
-      <w:bookmarkStart w:id="95" w:name="_Toc386696195"/>
+      <w:bookmarkStart w:id="94" w:name="_Toc386696195"/>
       <w:r>
         <w:rPr>
           <w:lang w:val="ro-RO"/>
         </w:rPr>
         <w:t>4.3.3. Merge consecutive labels</w:t>
       </w:r>
-      <w:bookmarkEnd w:id="95"/>
+      <w:bookmarkEnd w:id="94"/>
     </w:p>
     <w:tbl>
       <w:tblPr>
@@ -24830,14 +24507,14 @@
           <w:lang w:val="ro-RO"/>
         </w:rPr>
       </w:pPr>
-      <w:bookmarkStart w:id="96" w:name="_Toc386696196"/>
+      <w:bookmarkStart w:id="95" w:name="_Toc386696196"/>
       <w:r>
         <w:rPr>
           <w:lang w:val="ro-RO"/>
         </w:rPr>
         <w:t>4.3.4. Any goto to next line can be removed</w:t>
       </w:r>
-      <w:bookmarkEnd w:id="96"/>
+      <w:bookmarkEnd w:id="95"/>
     </w:p>
     <w:tbl>
       <w:tblPr>
@@ -25072,14 +24749,14 @@
           <w:lang w:val="ro-RO"/>
         </w:rPr>
       </w:pPr>
-      <w:bookmarkStart w:id="97" w:name="_Toc386696197"/>
+      <w:bookmarkStart w:id="96" w:name="_Toc386696197"/>
       <w:r>
         <w:rPr>
           <w:lang w:val="ro-RO"/>
         </w:rPr>
         <w:t>4.3.5. Loop invariant code motion</w:t>
       </w:r>
-      <w:bookmarkEnd w:id="97"/>
+      <w:bookmarkEnd w:id="96"/>
     </w:p>
     <w:p>
       <w:pPr>
@@ -27282,7 +26959,7 @@
           <w:lang w:val="ro-RO"/>
         </w:rPr>
       </w:pPr>
-      <w:bookmarkStart w:id="98" w:name="_Toc386696198"/>
+      <w:bookmarkStart w:id="97" w:name="_Toc386696198"/>
       <w:r>
         <w:rPr>
           <w:lang w:val="ro-RO"/>
@@ -27295,7 +26972,7 @@
         </w:rPr>
         <w:t>with constant</w:t>
       </w:r>
-      <w:bookmarkEnd w:id="98"/>
+      <w:bookmarkEnd w:id="97"/>
     </w:p>
     <w:tbl>
       <w:tblPr>
@@ -27512,14 +27189,14 @@
           <w:lang w:val="ro-RO"/>
         </w:rPr>
       </w:pPr>
-      <w:bookmarkStart w:id="99" w:name="_Toc386696199"/>
+      <w:bookmarkStart w:id="98" w:name="_Toc386696199"/>
       <w:r>
         <w:rPr>
           <w:lang w:val="ro-RO"/>
         </w:rPr>
         <w:t>4.4 Dataflow analysis</w:t>
       </w:r>
-      <w:bookmarkEnd w:id="99"/>
+      <w:bookmarkEnd w:id="98"/>
     </w:p>
     <w:p>
       <w:pPr>
@@ -27529,14 +27206,14 @@
           <w:lang w:val="ro-RO"/>
         </w:rPr>
       </w:pPr>
-      <w:bookmarkStart w:id="100" w:name="_Toc386696200"/>
+      <w:bookmarkStart w:id="99" w:name="_Toc386696200"/>
       <w:r>
         <w:rPr>
           <w:lang w:val="ro-RO"/>
         </w:rPr>
         <w:t>4.4.1. Dataflow analysis overview</w:t>
       </w:r>
-      <w:bookmarkEnd w:id="100"/>
+      <w:bookmarkEnd w:id="99"/>
     </w:p>
     <w:p>
       <w:pPr>
@@ -27698,7 +27375,7 @@
           <w:lang w:val="ro-RO"/>
         </w:rPr>
       </w:pPr>
-      <w:bookmarkStart w:id="101" w:name="_Toc386696201"/>
+      <w:bookmarkStart w:id="100" w:name="_Toc386696201"/>
       <w:r>
         <w:rPr>
           <w:lang w:val="ro-RO"/>
@@ -27717,7 +27394,7 @@
         </w:rPr>
         <w:t xml:space="preserve"> Constant dataflow propagation</w:t>
       </w:r>
-      <w:bookmarkEnd w:id="101"/>
+      <w:bookmarkEnd w:id="100"/>
     </w:p>
     <w:tbl>
       <w:tblPr>
@@ -28003,7 +27680,7 @@
           <w:lang w:val="ro-RO"/>
         </w:rPr>
       </w:pPr>
-      <w:bookmarkStart w:id="102" w:name="_Toc386696202"/>
+      <w:bookmarkStart w:id="101" w:name="_Toc386696202"/>
       <w:r>
         <w:rPr>
           <w:lang w:val="ro-RO"/>
@@ -28022,7 +27699,7 @@
         </w:rPr>
         <w:t>. Reachability lines analysis</w:t>
       </w:r>
-      <w:bookmarkEnd w:id="102"/>
+      <w:bookmarkEnd w:id="101"/>
     </w:p>
     <w:p>
       <w:pPr>
@@ -28420,7 +28097,7 @@
         <w:pageBreakBefore/>
         <w:ind w:firstLine="360"/>
       </w:pPr>
-      <w:bookmarkStart w:id="103" w:name="_Toc386696203"/>
+      <w:bookmarkStart w:id="102" w:name="_Toc386696203"/>
       <w:r>
         <w:lastRenderedPageBreak/>
         <w:t>4</w:t>
@@ -28443,14 +28120,14 @@
       <w:r>
         <w:t>procedural optimizations</w:t>
       </w:r>
-      <w:bookmarkEnd w:id="103"/>
+      <w:bookmarkEnd w:id="102"/>
     </w:p>
     <w:p>
       <w:pPr>
         <w:pStyle w:val="Heading3"/>
         <w:ind w:firstLine="360"/>
       </w:pPr>
-      <w:bookmarkStart w:id="104" w:name="_Toc386696204"/>
+      <w:bookmarkStart w:id="103" w:name="_Toc386696204"/>
       <w:r>
         <w:t>4</w:t>
       </w:r>
@@ -28469,7 +28146,7 @@
       <w:r>
         <w:t>nnotation and evaluation</w:t>
       </w:r>
-      <w:bookmarkEnd w:id="104"/>
+      <w:bookmarkEnd w:id="103"/>
     </w:p>
     <w:p>
       <w:pPr>
@@ -28654,7 +28331,7 @@
         <w:pStyle w:val="Heading3"/>
         <w:ind w:firstLine="720"/>
       </w:pPr>
-      <w:bookmarkStart w:id="105" w:name="_Toc386696205"/>
+      <w:bookmarkStart w:id="104" w:name="_Toc386696205"/>
       <w:r>
         <w:t>4</w:t>
       </w:r>
@@ -28670,7 +28347,7 @@
       <w:r>
         <w:t>Optimizations based on analyisis</w:t>
       </w:r>
-      <w:bookmarkEnd w:id="105"/>
+      <w:bookmarkEnd w:id="104"/>
     </w:p>
     <w:p>
       <w:pPr>
@@ -29176,7 +28853,7 @@
           <w:szCs w:val="22"/>
         </w:rPr>
       </w:pPr>
-      <w:bookmarkStart w:id="106" w:name="_Toc386696206"/>
+      <w:bookmarkStart w:id="105" w:name="_Toc386696206"/>
       <w:r>
         <w:rPr>
           <w:sz w:val="22"/>
@@ -29212,7 +28889,7 @@
         </w:rPr>
         <w:t>Class Hierarchy Analysis</w:t>
       </w:r>
-      <w:bookmarkEnd w:id="106"/>
+      <w:bookmarkEnd w:id="105"/>
     </w:p>
     <w:p>
       <w:pPr>
@@ -29797,7 +29474,6 @@
                 <w:bCs w:val="0"/>
                 <w:color w:val="008000"/>
               </w:rPr>
-              <w:lastRenderedPageBreak/>
               <w:t>.method</w:t>
             </w:r>
             <w:r>
@@ -29853,6 +29529,12 @@
                 <w:b w:val="0"/>
               </w:rPr>
               <w:br/>
+            </w:r>
+            <w:r>
+              <w:rPr>
+                <w:b w:val="0"/>
+              </w:rPr>
+              <w:lastRenderedPageBreak/>
               <w:t>    </w:t>
             </w:r>
             <w:r>
@@ -30076,7 +29758,11 @@
               <w:cnfStyle w:val="000000100000" w:firstRow="0" w:lastRow="0" w:firstColumn="0" w:lastColumn="0" w:oddVBand="0" w:evenVBand="0" w:oddHBand="1" w:evenHBand="0" w:firstRowFirstColumn="0" w:firstRowLastColumn="0" w:lastRowFirstColumn="0" w:lastRowLastColumn="0"/>
             </w:pPr>
             <w:r>
+              <w:lastRenderedPageBreak/>
               <w:br/>
+            </w:r>
+            <w:r>
+              <w:lastRenderedPageBreak/>
               <w:t>    IL_0000: </w:t>
             </w:r>
             <w:r>
@@ -30640,7 +30326,7 @@
           <w:szCs w:val="24"/>
         </w:rPr>
       </w:pPr>
-      <w:bookmarkStart w:id="107" w:name="_Toc386696207"/>
+      <w:bookmarkStart w:id="106" w:name="_Toc386696207"/>
       <w:r>
         <w:br w:type="page"/>
       </w:r>
@@ -30653,17 +30339,17 @@
         <w:lastRenderedPageBreak/>
         <w:t>4.6. Abstraction lowering and escape analysis</w:t>
       </w:r>
+      <w:bookmarkEnd w:id="106"/>
+    </w:p>
+    <w:p>
+      <w:pPr>
+        <w:pStyle w:val="Heading3"/>
+      </w:pPr>
+      <w:bookmarkStart w:id="107" w:name="_Toc386696208"/>
+      <w:r>
+        <w:t>4.6.1. Escape analysis information</w:t>
+      </w:r>
       <w:bookmarkEnd w:id="107"/>
-    </w:p>
-    <w:p>
-      <w:pPr>
-        <w:pStyle w:val="Heading3"/>
-      </w:pPr>
-      <w:bookmarkStart w:id="108" w:name="_Toc386696208"/>
-      <w:r>
-        <w:t>4.6.1. Escape analysis information</w:t>
-      </w:r>
-      <w:bookmarkEnd w:id="108"/>
     </w:p>
     <w:p>
       <w:pPr>
@@ -31236,11 +30922,11 @@
       <w:pPr>
         <w:pStyle w:val="Heading3"/>
       </w:pPr>
-      <w:bookmarkStart w:id="109" w:name="_Toc386696209"/>
+      <w:bookmarkStart w:id="108" w:name="_Toc386696209"/>
       <w:r>
         <w:t>4.6.2. Why escape analysis is important?</w:t>
       </w:r>
-      <w:bookmarkEnd w:id="109"/>
+      <w:bookmarkEnd w:id="108"/>
     </w:p>
     <w:p>
       <w:pPr>
@@ -31773,7 +31459,7 @@
       <w:pPr>
         <w:pStyle w:val="Heading3"/>
       </w:pPr>
-      <w:bookmarkStart w:id="110" w:name="_Toc386696210"/>
+      <w:bookmarkStart w:id="109" w:name="_Toc386696210"/>
       <w:r>
         <w:t>4.6.</w:t>
       </w:r>
@@ -31789,7 +31475,7 @@
       <w:r>
         <w:t xml:space="preserve"> counting by using escape analysis</w:t>
       </w:r>
-      <w:bookmarkEnd w:id="110"/>
+      <w:bookmarkEnd w:id="109"/>
     </w:p>
     <w:p>
       <w:pPr>
@@ -32854,6 +32540,8 @@
     </w:tbl>
     <w:p>
       <w:pPr>
+        <w:ind w:firstLine="720"/>
+        <w:jc w:val="both"/>
         <w:rPr>
           <w:lang w:val="ro-RO"/>
         </w:rPr>
@@ -32863,7 +32551,19 @@
           <w:lang w:val="ro-RO"/>
         </w:rPr>
         <w:lastRenderedPageBreak/>
-        <w:t xml:space="preserve">As it can be noticed, instead of using std::shared_ptr template class (which wraps the smart pointers), the code is using a raw pointer. This as a side effect, will make no increment/decrement reference counting for _this parameter if the function is called with any external object.  </w:t>
+        <w:t>As it can be noticed, instead of using std::shared_ptr</w:t>
+      </w:r>
+      <w:r>
+        <w:rPr>
+          <w:lang w:val="ro-RO"/>
+        </w:rPr>
+        <w:t xml:space="preserve"> </w:t>
+      </w:r>
+      <w:r>
+        <w:rPr>
+          <w:lang w:val="ro-RO"/>
+        </w:rPr>
+        <w:t xml:space="preserve"> template class (which wraps the smart pointers), the code is using a raw pointer. This as a side effect, will make no increment/decrement reference counting for _this parameter if the function is called with any external object.  </w:t>
       </w:r>
     </w:p>
     <w:p>
@@ -32873,14 +32573,14 @@
           <w:lang w:val="ro-RO"/>
         </w:rPr>
       </w:pPr>
-      <w:bookmarkStart w:id="111" w:name="_Toc386696211"/>
+      <w:bookmarkStart w:id="110" w:name="_Toc386696211"/>
       <w:r>
         <w:rPr>
           <w:lang w:val="ro-RO"/>
         </w:rPr>
         <w:t>4.6.4. Evaluating a variable is not escaping algorithm</w:t>
       </w:r>
-      <w:bookmarkEnd w:id="111"/>
+      <w:bookmarkEnd w:id="110"/>
     </w:p>
     <w:p>
       <w:pPr>
@@ -33026,14 +32726,14 @@
           <w:lang w:val="ro-RO"/>
         </w:rPr>
       </w:pPr>
-      <w:bookmarkStart w:id="112" w:name="_Toc386696212"/>
+      <w:bookmarkStart w:id="111" w:name="_Toc386696212"/>
       <w:r>
         <w:rPr>
           <w:lang w:val="ro-RO"/>
         </w:rPr>
         <w:t>4.6.5. Generating non escaping mode</w:t>
       </w:r>
-      <w:bookmarkEnd w:id="112"/>
+      <w:bookmarkEnd w:id="111"/>
     </w:p>
     <w:p>
       <w:pPr>
@@ -33613,7 +33313,7 @@
       <w:pPr>
         <w:pStyle w:val="Heading2"/>
       </w:pPr>
-      <w:bookmarkStart w:id="113" w:name="_Toc386696213"/>
+      <w:bookmarkStart w:id="112" w:name="_Toc386696213"/>
       <w:r>
         <w:t>4.7. Aggressive inter-procedural optimizations</w:t>
       </w:r>
@@ -33773,7 +33473,7 @@
         </w:rPr>
         <w:t xml:space="preserve"> Optimizing the constant arguments over whole program</w:t>
       </w:r>
-      <w:bookmarkEnd w:id="113"/>
+      <w:bookmarkEnd w:id="112"/>
     </w:p>
     <w:p>
       <w:pPr>
@@ -34104,7 +33804,7 @@
           <w:lang w:val="ro-RO"/>
         </w:rPr>
       </w:pPr>
-      <w:bookmarkStart w:id="114" w:name="_Toc386696214"/>
+      <w:bookmarkStart w:id="113" w:name="_Toc386696214"/>
       <w:r>
         <w:rPr>
           <w:lang w:val="ro-RO"/>
@@ -34130,502 +33830,67 @@
         </w:rPr>
         <w:t>runtime optimization</w:t>
       </w:r>
+      <w:bookmarkEnd w:id="113"/>
+    </w:p>
+    <w:p>
+      <w:pPr>
+        <w:pStyle w:val="Heading2"/>
+        <w:rPr>
+          <w:lang w:val="ro-RO"/>
+        </w:rPr>
+      </w:pPr>
+      <w:bookmarkStart w:id="114" w:name="_Toc386696215"/>
+      <w:r>
+        <w:rPr>
+          <w:lang w:val="ro-RO"/>
+        </w:rPr>
+        <w:t>5.1. Overview</w:t>
+      </w:r>
       <w:bookmarkEnd w:id="114"/>
-    </w:p>
-    <w:p>
-      <w:pPr>
-        <w:pStyle w:val="Heading2"/>
-        <w:rPr>
-          <w:lang w:val="ro-RO"/>
-        </w:rPr>
-      </w:pPr>
-      <w:bookmarkStart w:id="115" w:name="_Toc386696215"/>
-      <w:r>
-        <w:rPr>
-          <w:lang w:val="ro-RO"/>
-        </w:rPr>
-        <w:t>5.1. Overview</w:t>
-      </w:r>
-      <w:bookmarkEnd w:id="115"/>
-    </w:p>
-    <w:p>
-      <w:pPr>
-        <w:ind w:firstLine="720"/>
-        <w:rPr>
-          <w:rFonts w:eastAsiaTheme="majorEastAsia"/>
-          <w:lang w:val="ro-RO"/>
-        </w:rPr>
-      </w:pPr>
-      <w:r>
-        <w:rPr>
-          <w:rFonts w:eastAsiaTheme="majorEastAsia"/>
-          <w:lang w:val="ro-RO"/>
-        </w:rPr>
-        <w:t>Compilation time itself has to be taken into account when optimizing the program, as programs do grow and the optimization steps hit grows biggeer and bigger. So, based on this, there have to be taken into account some principles:</w:t>
-      </w:r>
-    </w:p>
-    <w:p>
-      <w:pPr>
-        <w:pStyle w:val="ListParagraph"/>
-        <w:numPr>
-          <w:ilvl w:val="0"/>
-          <w:numId w:val="14"/>
-        </w:numPr>
-        <w:rPr>
-          <w:rFonts w:eastAsiaTheme="majorEastAsia"/>
-          <w:lang w:val="ro-RO"/>
-        </w:rPr>
-      </w:pPr>
-      <w:r>
-        <w:rPr>
-          <w:rFonts w:eastAsiaTheme="majorEastAsia"/>
-          <w:lang w:val="ro-RO"/>
-        </w:rPr>
-        <w:t>linear reads are faster than jumping all-over into memory</w:t>
-      </w:r>
-    </w:p>
-    <w:p>
-      <w:pPr>
-        <w:pStyle w:val="ListParagraph"/>
-        <w:numPr>
-          <w:ilvl w:val="0"/>
-          <w:numId w:val="14"/>
-        </w:numPr>
-        <w:rPr>
-          <w:rFonts w:eastAsiaTheme="majorEastAsia"/>
-          <w:lang w:val="ro-RO"/>
-        </w:rPr>
-      </w:pPr>
-      <w:r>
-        <w:rPr>
-          <w:rFonts w:eastAsiaTheme="majorEastAsia"/>
-          <w:lang w:val="ro-RO"/>
-        </w:rPr>
-        <w:t>most optimizations will not be „true” for a sequence of code, so is better that every time when a code change happens, this have to change the in-memory state and to do it expensive, but the rest of optimizations should not change anything (or almost anything)</w:t>
-      </w:r>
-    </w:p>
-    <w:p>
-      <w:pPr>
-        <w:pStyle w:val="ListParagraph"/>
-        <w:numPr>
-          <w:ilvl w:val="0"/>
-          <w:numId w:val="14"/>
-        </w:numPr>
-        <w:rPr>
-          <w:rFonts w:eastAsiaTheme="majorEastAsia"/>
-          <w:lang w:val="ro-RO"/>
-        </w:rPr>
-      </w:pPr>
-      <w:r>
-        <w:rPr>
-          <w:rFonts w:eastAsiaTheme="majorEastAsia"/>
-          <w:lang w:val="ro-RO"/>
-        </w:rPr>
-        <w:t>List&lt;T&gt; (the high level Generics class that makes easy to add/remove/substract – equivalent with std::vector&lt;T&gt; in C++) is slower than the T[] (array of T)</w:t>
-      </w:r>
-    </w:p>
-    <w:p/>
-    <w:p>
-      <w:pPr>
-        <w:ind w:firstLine="720"/>
-      </w:pPr>
-      <w:r>
-        <w:t>Right now (compared with the initial designs),</w:t>
-      </w:r>
-      <w:r>
-        <w:t xml:space="preserve"> </w:t>
-      </w:r>
-      <w:r>
-        <w:t xml:space="preserve">compilation step is much faster. Optimizations can work (by uncommenting some lines of code) even by using multiple cores. As for example, an OpenGL application </w:t>
-      </w:r>
-      <w:r>
-        <w:t xml:space="preserve">was taking like 600-700 milliseconds </w:t>
-      </w:r>
-      <w:r>
-        <w:t xml:space="preserve">on an Intel i5-540M. Right now it takes for CR to generate the code around 170-220 </w:t>
-      </w:r>
-      <w:r>
-        <w:t>milliseconds</w:t>
-      </w:r>
-      <w:r>
-        <w:t xml:space="preserve"> (the first time is slower, as spinning disks are slower at access). But b</w:t>
-      </w:r>
-      <w:r>
-        <w:t>y all measures is much faster.</w:t>
-      </w:r>
-    </w:p>
-    <w:p>
-      <w:pPr>
-        <w:ind w:firstLine="720"/>
-      </w:pPr>
-      <w:r>
-        <w:t xml:space="preserve">Most optimization steps do the following: look for a pattern of code that </w:t>
-      </w:r>
-      <w:r>
-        <w:t>matches</w:t>
-      </w:r>
-      <w:r>
-        <w:t xml:space="preserve"> a property, after that if it matches, it tries to perform the optimization by impacting some </w:t>
-      </w:r>
-      <w:r>
-        <w:t>instructions;</w:t>
-      </w:r>
-      <w:r>
-        <w:t xml:space="preserve"> it notifies the compiler that some changes are done. CR after this will try to perform all optimizations up to the point no optimization can be done. CR in a typical case will apply (using the default codebase optimizations) 35+ optimization steps for every func</w:t>
-      </w:r>
-      <w:r>
-        <w:t xml:space="preserve">tion, every instruction, etc. </w:t>
-      </w:r>
-    </w:p>
-    <w:p>
-      <w:pPr>
-        <w:ind w:firstLine="720"/>
-      </w:pPr>
-      <w:r>
-        <w:t>In typical case let's say there is just one some optimizations that can be done, for example: a variable is nowhere used, so it can be removed. Before noticing that the variable can be removed, the compiler performs other optimizations, and right after will perform another pattern matching. At last when the optimization of the unused variable is match, for every instruction CR will track all declared variables and CR will compare with all used variables. At the end wha</w:t>
-      </w:r>
-      <w:r>
-        <w:t>t remains, they can be removed.</w:t>
-      </w:r>
-    </w:p>
-    <w:p>
-      <w:pPr>
-        <w:ind w:firstLine="720"/>
-      </w:pPr>
-      <w:r>
-        <w:t>But as someone can notice, the step that makes that one optimization succeed is based on some most common knowledge:</w:t>
-      </w:r>
-    </w:p>
-    <w:p>
-      <w:pPr>
-        <w:pStyle w:val="ListParagraph"/>
-        <w:numPr>
-          <w:ilvl w:val="0"/>
-          <w:numId w:val="14"/>
-        </w:numPr>
-      </w:pPr>
-      <w:r>
-        <w:t>variable usages per instructions</w:t>
-      </w:r>
-    </w:p>
-    <w:p>
-      <w:pPr>
-        <w:pStyle w:val="ListParagraph"/>
-        <w:numPr>
-          <w:ilvl w:val="0"/>
-          <w:numId w:val="14"/>
-        </w:numPr>
-      </w:pPr>
-      <w:r>
-        <w:t>the instruction kind: if one optimization will remove a declared but never used variable, it will have to take in account if the instruction is a call to a function o</w:t>
-      </w:r>
-      <w:r>
-        <w:t>r if is a simple math operation</w:t>
-      </w:r>
-    </w:p>
-    <w:p>
-      <w:pPr>
-        <w:pStyle w:val="ListParagraph"/>
-        <w:numPr>
-          <w:ilvl w:val="0"/>
-          <w:numId w:val="14"/>
-        </w:numPr>
-      </w:pPr>
-      <w:r>
-        <w:t>jumps: some optimizations do work just for a sequence of instructions that have no branches and jumps, so looking for jumps and labels are important del</w:t>
-      </w:r>
-      <w:r>
-        <w:t>imiters for these instructions</w:t>
-      </w:r>
-    </w:p>
-    <w:p>
-      <w:pPr>
-        <w:ind w:firstLine="720"/>
-        <w:rPr>
-          <w:rFonts w:eastAsiaTheme="majorEastAsia"/>
-          <w:lang w:val="ro-RO"/>
-        </w:rPr>
-      </w:pPr>
-      <w:r>
-        <w:t>Based on this, every time an optimization is performed, the optimization framework in code will recalculate this information so it can be reused. So if the first optimization step needs to check variable usages, and doesn't perform any optimization, the second optimization can use the same usages data, as correct as no change is done.</w:t>
-      </w:r>
-    </w:p>
-    <w:p>
-      <w:pPr>
-        <w:pStyle w:val="Heading2"/>
-        <w:rPr>
-          <w:lang w:val="ro-RO"/>
-        </w:rPr>
-      </w:pPr>
-      <w:bookmarkStart w:id="116" w:name="_Toc386696216"/>
-      <w:r>
-        <w:rPr>
-          <w:lang w:val="ro-RO"/>
-        </w:rPr>
-        <w:t xml:space="preserve">5.2. </w:t>
-      </w:r>
-      <w:r>
-        <w:rPr>
-          <w:lang w:val="ro-RO"/>
-        </w:rPr>
-        <w:t>Indexing of instructions</w:t>
-      </w:r>
-      <w:bookmarkEnd w:id="116"/>
-    </w:p>
-    <w:p>
-      <w:pPr>
-        <w:ind w:firstLine="720"/>
-        <w:rPr>
-          <w:rFonts w:eastAsiaTheme="majorEastAsia"/>
-          <w:lang w:val="ro-RO"/>
-        </w:rPr>
-      </w:pPr>
-      <w:r>
-        <w:rPr>
-          <w:rFonts w:eastAsiaTheme="majorEastAsia"/>
-          <w:lang w:val="ro-RO"/>
-        </w:rPr>
-        <w:t xml:space="preserve">Compilation time itself has to be taken into account when optimizing the program, </w:t>
-      </w:r>
-      <w:r>
-        <w:rPr>
-          <w:rFonts w:eastAsiaTheme="majorEastAsia"/>
-          <w:lang w:val="ro-RO"/>
-        </w:rPr>
-        <w:t>most optimizations will:</w:t>
-      </w:r>
-    </w:p>
-    <w:p>
-      <w:pPr>
-        <w:pStyle w:val="ListParagraph"/>
-        <w:numPr>
-          <w:ilvl w:val="0"/>
-          <w:numId w:val="14"/>
-        </w:numPr>
-        <w:rPr>
-          <w:rFonts w:eastAsiaTheme="majorEastAsia"/>
-          <w:lang w:val="ro-RO"/>
-        </w:rPr>
-      </w:pPr>
-      <w:r>
-        <w:rPr>
-          <w:rFonts w:eastAsiaTheme="majorEastAsia"/>
-          <w:lang w:val="ro-RO"/>
-        </w:rPr>
-        <w:t>interact with other optimizations</w:t>
-      </w:r>
-    </w:p>
-    <w:p>
-      <w:pPr>
-        <w:pStyle w:val="ListParagraph"/>
-        <w:numPr>
-          <w:ilvl w:val="0"/>
-          <w:numId w:val="14"/>
-        </w:numPr>
-        <w:rPr>
-          <w:rFonts w:eastAsiaTheme="majorEastAsia"/>
-          <w:lang w:val="ro-RO"/>
-        </w:rPr>
-      </w:pPr>
-      <w:r>
-        <w:rPr>
-          <w:rFonts w:eastAsiaTheme="majorEastAsia"/>
-          <w:lang w:val="ro-RO"/>
-        </w:rPr>
-        <w:t>will not be hit more than once in a function or maybe never</w:t>
-      </w:r>
-    </w:p>
-    <w:p>
-      <w:pPr>
-        <w:rPr>
-          <w:rFonts w:eastAsiaTheme="majorEastAsia"/>
-          <w:lang w:val="ro-RO"/>
-        </w:rPr>
-      </w:pPr>
-      <w:r>
-        <w:rPr>
-          <w:rFonts w:eastAsiaTheme="majorEastAsia"/>
-          <w:lang w:val="ro-RO"/>
-        </w:rPr>
-        <w:t>This makes to define an instance named: UseDef (UsagesDefinitions) that for an intermediate instruction set will keep track of:</w:t>
-      </w:r>
-    </w:p>
-    <w:p>
-      <w:pPr>
-        <w:pStyle w:val="ListParagraph"/>
-        <w:numPr>
-          <w:ilvl w:val="0"/>
-          <w:numId w:val="14"/>
-        </w:numPr>
-        <w:rPr>
-          <w:rFonts w:eastAsiaTheme="majorEastAsia"/>
-          <w:lang w:val="ro-RO"/>
-        </w:rPr>
-      </w:pPr>
-      <w:r>
-        <w:rPr>
-          <w:rFonts w:eastAsiaTheme="majorEastAsia"/>
-          <w:lang w:val="ro-RO"/>
-        </w:rPr>
-        <w:t>for every instruction the usage count</w:t>
-      </w:r>
-    </w:p>
-    <w:p>
-      <w:pPr>
-        <w:pStyle w:val="ListParagraph"/>
-        <w:numPr>
-          <w:ilvl w:val="0"/>
-          <w:numId w:val="14"/>
-        </w:numPr>
-        <w:rPr>
-          <w:rFonts w:eastAsiaTheme="majorEastAsia"/>
-          <w:lang w:val="ro-RO"/>
-        </w:rPr>
-      </w:pPr>
-      <w:r>
-        <w:rPr>
-          <w:rFonts w:eastAsiaTheme="majorEastAsia"/>
-          <w:lang w:val="ro-RO"/>
-        </w:rPr>
-        <w:lastRenderedPageBreak/>
-        <w:t>for every instruction the definition count</w:t>
-      </w:r>
-    </w:p>
-    <w:p>
-      <w:pPr>
-        <w:pStyle w:val="ListParagraph"/>
-        <w:numPr>
-          <w:ilvl w:val="0"/>
-          <w:numId w:val="14"/>
-        </w:numPr>
-        <w:rPr>
-          <w:rFonts w:eastAsiaTheme="majorEastAsia"/>
-          <w:lang w:val="ro-RO"/>
-        </w:rPr>
-      </w:pPr>
-      <w:r>
-        <w:rPr>
-          <w:rFonts w:eastAsiaTheme="majorEastAsia"/>
-          <w:lang w:val="ro-RO"/>
-        </w:rPr>
-        <w:t>for entire function will index the instructions, so if an optimization pass will optimize let’s say just call operations, if the function has no call, it is possible to ask for the index of call instructions directly or to skip them fully</w:t>
-      </w:r>
-    </w:p>
-    <w:p>
-      <w:pPr>
-        <w:pStyle w:val="ListParagraph"/>
-        <w:numPr>
-          <w:ilvl w:val="0"/>
-          <w:numId w:val="14"/>
-        </w:numPr>
-        <w:rPr>
-          <w:rFonts w:eastAsiaTheme="majorEastAsia"/>
-          <w:lang w:val="ro-RO"/>
-        </w:rPr>
-      </w:pPr>
-      <w:r>
-        <w:rPr>
-          <w:rFonts w:eastAsiaTheme="majorEastAsia"/>
-          <w:lang w:val="ro-RO"/>
-        </w:rPr>
-        <w:t>all instructions are stored as an array of instructions, this step itself improves by 5-10% the optimization’s speed because the .Net optimizer will simplify the array iterations to not have checked Index-Out-Of-Bound which would not be necessary</w:t>
-      </w:r>
-    </w:p>
-    <w:p>
-      <w:pPr>
-        <w:rPr>
-          <w:rFonts w:eastAsiaTheme="majorEastAsia"/>
-          <w:lang w:val="ro-RO"/>
-        </w:rPr>
-      </w:pPr>
-    </w:p>
-    <w:p>
-      <w:pPr>
-        <w:ind w:firstLine="720"/>
-        <w:rPr>
-          <w:rFonts w:eastAsiaTheme="majorEastAsia"/>
-          <w:lang w:val="ro-RO"/>
-        </w:rPr>
-      </w:pPr>
-      <w:r>
-        <w:rPr>
-          <w:rFonts w:eastAsiaTheme="majorEastAsia"/>
-          <w:lang w:val="ro-RO"/>
-        </w:rPr>
-        <w:t>From optimization steps, every time when an optimization changes something, will notify the optimization framework (by returning true value, instead of false) and the optimization framework will rebuild this index.</w:t>
-      </w:r>
-    </w:p>
-    <w:p>
-      <w:pPr>
-        <w:ind w:firstLine="720"/>
-        <w:rPr>
-          <w:rFonts w:eastAsiaTheme="majorEastAsia"/>
-          <w:lang w:val="ro-RO"/>
-        </w:rPr>
-      </w:pPr>
-    </w:p>
-    <w:p>
-      <w:pPr>
-        <w:pStyle w:val="Heading2"/>
-        <w:rPr>
-          <w:lang w:val="ro-RO"/>
-        </w:rPr>
-      </w:pPr>
-      <w:bookmarkStart w:id="117" w:name="_Toc386696217"/>
-      <w:r>
-        <w:rPr>
-          <w:lang w:val="ro-RO"/>
-        </w:rPr>
-        <w:t xml:space="preserve">5.2. Program Closure and </w:t>
-      </w:r>
-      <w:r>
-        <w:rPr>
-          <w:lang w:val="ro-RO"/>
-        </w:rPr>
-        <w:t>closure resolving of methods</w:t>
-      </w:r>
-      <w:bookmarkEnd w:id="117"/>
     </w:p>
     <w:p>
       <w:pPr>
         <w:ind w:firstLine="720"/>
         <w:jc w:val="both"/>
         <w:rPr>
-          <w:lang w:val="ro-RO"/>
-        </w:rPr>
-      </w:pPr>
-      <w:r>
-        <w:rPr>
-          <w:lang w:val="ro-RO"/>
-        </w:rPr>
-        <w:t>Programs do depend</w:t>
-      </w:r>
-      <w:r>
-        <w:rPr>
-          <w:lang w:val="ro-RO"/>
-        </w:rPr>
-        <w:t xml:space="preserve"> on various </w:t>
-      </w:r>
-      <w:r>
-        <w:rPr>
-          <w:lang w:val="ro-RO"/>
-        </w:rPr>
-        <w:t>parts of code. Initially, when CR design started, there was a MetaLinker class, which will link everything up-to the point of .Net classes that are not linked (first of all because of license issues). Also, the rest of C++ code for missing .Net methods was written by hand in a separate include.</w:t>
-      </w:r>
-    </w:p>
-    <w:p>
-      <w:pPr>
-        <w:ind w:firstLine="720"/>
-        <w:jc w:val="both"/>
-        <w:rPr>
-          <w:lang w:val="ro-RO"/>
-        </w:rPr>
-      </w:pPr>
-      <w:r>
-        <w:rPr>
-          <w:lang w:val="ro-RO"/>
-        </w:rPr>
-        <w:t>In an medium step, there was defined as described in Section 3.2 there was defined a CROpenRuntime assembly that will match .Net runtime classes with backend classes. This design has some problems in special two that will be explained here:</w:t>
+          <w:rFonts w:eastAsiaTheme="majorEastAsia"/>
+          <w:lang w:val="ro-RO"/>
+        </w:rPr>
+      </w:pPr>
+      <w:r>
+        <w:rPr>
+          <w:rFonts w:eastAsiaTheme="majorEastAsia"/>
+          <w:lang w:val="ro-RO"/>
+        </w:rPr>
+        <w:t xml:space="preserve">Compilation time itself has to be taken into account when optimizing the program, as programs do grow and the optimization steps hit grows </w:t>
+      </w:r>
+      <w:r>
+        <w:rPr>
+          <w:rFonts w:eastAsiaTheme="majorEastAsia"/>
+          <w:lang w:val="ro-RO"/>
+        </w:rPr>
+        <w:t>larger</w:t>
+      </w:r>
+      <w:r>
+        <w:rPr>
+          <w:rFonts w:eastAsiaTheme="majorEastAsia"/>
+          <w:lang w:val="ro-RO"/>
+        </w:rPr>
+        <w:t xml:space="preserve"> and </w:t>
+      </w:r>
+      <w:r>
+        <w:rPr>
+          <w:rFonts w:eastAsiaTheme="majorEastAsia"/>
+          <w:lang w:val="ro-RO"/>
+        </w:rPr>
+        <w:t>larger</w:t>
+      </w:r>
+      <w:r>
+        <w:rPr>
+          <w:rFonts w:eastAsiaTheme="majorEastAsia"/>
+          <w:lang w:val="ro-RO"/>
+        </w:rPr>
+        <w:t>. So, based on this, there have to be taken into account some principles:</w:t>
       </w:r>
     </w:p>
     <w:p>
@@ -34637,26 +33902,16 @@
         </w:numPr>
         <w:jc w:val="both"/>
         <w:rPr>
-          <w:lang w:val="ro-RO"/>
-        </w:rPr>
-      </w:pPr>
-      <w:r>
-        <w:rPr>
-          <w:lang w:val="ro-RO"/>
-        </w:rPr>
-        <w:t xml:space="preserve">CR has limited </w:t>
-      </w:r>
-      <w:r>
-        <w:rPr>
-          <w:lang w:val="ro-RO"/>
-        </w:rPr>
-        <w:t xml:space="preserve"> </w:t>
-      </w:r>
-      <w:r>
-        <w:rPr>
-          <w:lang w:val="ro-RO"/>
-        </w:rPr>
-        <w:t>support for .Net constructions, this doesn’t mean that cannot create full programs, it certainly can, but for example there is no support for generic methods, or a full virtual methods call (some components are implemented, but they are not fully supported, and it is very likely that the compiler will crash on them, or the code will run unexpectedly)</w:t>
+          <w:rFonts w:eastAsiaTheme="majorEastAsia"/>
+          <w:lang w:val="ro-RO"/>
+        </w:rPr>
+      </w:pPr>
+      <w:r>
+        <w:rPr>
+          <w:rFonts w:eastAsiaTheme="majorEastAsia"/>
+          <w:lang w:val="ro-RO"/>
+        </w:rPr>
+        <w:t>linear reads are faster than jumping all-over into memory</w:t>
       </w:r>
     </w:p>
     <w:p>
@@ -34668,50 +33923,16 @@
         </w:numPr>
         <w:jc w:val="both"/>
         <w:rPr>
-          <w:lang w:val="ro-RO"/>
-        </w:rPr>
-      </w:pPr>
-      <w:r>
-        <w:rPr>
-          <w:lang w:val="ro-RO"/>
-        </w:rPr>
-        <w:t>as both components: MetaLinker and CodeRuntime are in fact singletons (they are unique for program) they cannot easily be replaced or have two „programs” inside two programs. In future, it would be great if OpenCL support will be added for simple functions. This will mean that all OpenCL (which is a variant of C) that is generated will need an CrOpenCLRuntime kind of assembly, which supports just other methods</w:t>
-      </w:r>
-    </w:p>
-    <w:p>
-      <w:pPr>
-        <w:ind w:firstLine="720"/>
-        <w:jc w:val="both"/>
-        <w:rPr>
-          <w:lang w:val="ro-RO"/>
-        </w:rPr>
-      </w:pPr>
-      <w:r>
-        <w:rPr>
-          <w:lang w:val="ro-RO"/>
-        </w:rPr>
-        <w:t xml:space="preserve">To solve these issues, the code right now is handled in a split steps component. The analysis of the program starts with a ProgramClosure that is initialized given a runtime, and  it stores the list of types and methods and types are referenced by an entry method. </w:t>
-      </w:r>
-    </w:p>
-    <w:p>
-      <w:pPr>
-        <w:ind w:firstLine="720"/>
-        <w:jc w:val="both"/>
-        <w:rPr>
-          <w:lang w:val="ro-RO"/>
-        </w:rPr>
-      </w:pPr>
-      <w:r>
-        <w:rPr>
-          <w:lang w:val="ro-RO"/>
-        </w:rPr>
-        <w:t xml:space="preserve">The </w:t>
-      </w:r>
-      <w:r>
-        <w:rPr>
-          <w:lang w:val="ro-RO"/>
-        </w:rPr>
-        <w:t>ProgramClosure has some concerns of the previous MetaLinker logic, but most of logic is basically to give high level management of closure:</w:t>
+          <w:rFonts w:eastAsiaTheme="majorEastAsia"/>
+          <w:lang w:val="ro-RO"/>
+        </w:rPr>
+      </w:pPr>
+      <w:r>
+        <w:rPr>
+          <w:rFonts w:eastAsiaTheme="majorEastAsia"/>
+          <w:lang w:val="ro-RO"/>
+        </w:rPr>
+        <w:t>most optimizations will not be „true” for a sequence of code, so is better that every time when a code change happens, this have to change the in-memory state and to do it expensive, but the rest of optimizations should not change anything (or almost anything)</w:t>
       </w:r>
     </w:p>
     <w:p>
@@ -34723,14 +33944,96 @@
         </w:numPr>
         <w:jc w:val="both"/>
         <w:rPr>
-          <w:lang w:val="ro-RO"/>
-        </w:rPr>
-      </w:pPr>
-      <w:r>
-        <w:rPr>
-          <w:lang w:val="ro-RO"/>
-        </w:rPr>
-        <w:t>it calculates initial methods/types closure</w:t>
+          <w:rFonts w:eastAsiaTheme="majorEastAsia"/>
+          <w:lang w:val="ro-RO"/>
+        </w:rPr>
+      </w:pPr>
+      <w:r>
+        <w:rPr>
+          <w:rFonts w:eastAsiaTheme="majorEastAsia"/>
+          <w:lang w:val="ro-RO"/>
+        </w:rPr>
+        <w:t>List&lt;T&gt; (the high level Generics class that makes easy to add/remove/substract – equivalent with std::vector&lt;T&gt; in C++) is slower than the T[] (array of T)</w:t>
+      </w:r>
+    </w:p>
+    <w:p>
+      <w:pPr>
+        <w:jc w:val="both"/>
+      </w:pPr>
+    </w:p>
+    <w:p>
+      <w:pPr>
+        <w:ind w:firstLine="720"/>
+        <w:jc w:val="both"/>
+      </w:pPr>
+      <w:r>
+        <w:t>Right now (compared with the initial designs),</w:t>
+      </w:r>
+      <w:r>
+        <w:t xml:space="preserve"> </w:t>
+      </w:r>
+      <w:r>
+        <w:t xml:space="preserve">compilation step is much faster. Optimizations can work (by uncommenting some lines of code) even by using multiple cores. As for example, an OpenGL application </w:t>
+      </w:r>
+      <w:r>
+        <w:t xml:space="preserve">was taking like 600-700 milliseconds </w:t>
+      </w:r>
+      <w:r>
+        <w:t xml:space="preserve">on an Intel i5-540M. Right now it takes for CR to generate the code around 170-220 </w:t>
+      </w:r>
+      <w:r>
+        <w:t>milliseconds</w:t>
+      </w:r>
+      <w:r>
+        <w:t xml:space="preserve"> (the first time is slower, as spinning disks are slower at access). But b</w:t>
+      </w:r>
+      <w:r>
+        <w:t>y all measures is much faster.</w:t>
+      </w:r>
+    </w:p>
+    <w:p>
+      <w:pPr>
+        <w:ind w:firstLine="720"/>
+        <w:jc w:val="both"/>
+      </w:pPr>
+      <w:r>
+        <w:t xml:space="preserve">Most optimization steps do the following: look for a pattern of code that </w:t>
+      </w:r>
+      <w:r>
+        <w:t>matches</w:t>
+      </w:r>
+      <w:r>
+        <w:t xml:space="preserve"> a property, after that if it matches, it tries to perform the optimization by impacting some </w:t>
+      </w:r>
+      <w:r>
+        <w:t>instructions;</w:t>
+      </w:r>
+      <w:r>
+        <w:t xml:space="preserve"> it notifies the compiler that some changes are done. CR after this will try to perform all optimizations up to the point no optimization can be done. CR in a typical case will apply (using the default codebase optimizations) 35+ optimization steps for every func</w:t>
+      </w:r>
+      <w:r>
+        <w:t xml:space="preserve">tion, every instruction, etc. </w:t>
+      </w:r>
+    </w:p>
+    <w:p>
+      <w:pPr>
+        <w:ind w:firstLine="720"/>
+        <w:jc w:val="both"/>
+      </w:pPr>
+      <w:r>
+        <w:t>In typical case let's say there is just one some optimizations that can be done, for example: a variable is nowhere used, so it can be removed. Before noticing that the variable can be removed, the compiler performs other optimizations, and right after will perform another pattern matching. At last when the optimization of the unused variable is match, for every instruction CR will track all declared variables and CR will compare with all used variables. At the end wha</w:t>
+      </w:r>
+      <w:r>
+        <w:t>t remains, they can be removed.</w:t>
+      </w:r>
+    </w:p>
+    <w:p>
+      <w:pPr>
+        <w:ind w:firstLine="720"/>
+        <w:jc w:val="both"/>
+      </w:pPr>
+      <w:r>
+        <w:t>But as someone can notice, the step that makes that one optimization succeed is based on some most common knowledge:</w:t>
       </w:r>
     </w:p>
     <w:p>
@@ -34741,15 +34044,9 @@
           <w:numId w:val="14"/>
         </w:numPr>
         <w:jc w:val="both"/>
-        <w:rPr>
-          <w:lang w:val="ro-RO"/>
-        </w:rPr>
-      </w:pPr>
-      <w:r>
-        <w:rPr>
-          <w:lang w:val="ro-RO"/>
-        </w:rPr>
-        <w:t xml:space="preserve">it optimizes the methods </w:t>
+      </w:pPr>
+      <w:r>
+        <w:t>variable usages per instructions</w:t>
       </w:r>
     </w:p>
     <w:p>
@@ -34760,15 +34057,12 @@
           <w:numId w:val="14"/>
         </w:numPr>
         <w:jc w:val="both"/>
-        <w:rPr>
-          <w:lang w:val="ro-RO"/>
-        </w:rPr>
-      </w:pPr>
-      <w:r>
-        <w:rPr>
-          <w:lang w:val="ro-RO"/>
-        </w:rPr>
-        <w:t>it recalculates the methods/types closure (because some methods after optimizations may not used anymore)</w:t>
+      </w:pPr>
+      <w:r>
+        <w:t>the instruction kind: if one optimization will remove a declared but never used variable, it will have to take in account if the instruction is a call to a function o</w:t>
+      </w:r>
+      <w:r>
+        <w:t>r if is a simple math operation</w:t>
       </w:r>
     </w:p>
     <w:p>
@@ -34779,15 +34073,12 @@
           <w:numId w:val="14"/>
         </w:numPr>
         <w:jc w:val="both"/>
-        <w:rPr>
-          <w:lang w:val="ro-RO"/>
-        </w:rPr>
-      </w:pPr>
-      <w:r>
-        <w:rPr>
-          <w:lang w:val="ro-RO"/>
-        </w:rPr>
-        <w:t>it writes the C++ output</w:t>
+      </w:pPr>
+      <w:r>
+        <w:t>jumps: some optimizations do work just for a sequence of instructions that have no branches and jumps, so looking for jumps and labels are important del</w:t>
+      </w:r>
+      <w:r>
+        <w:t>imiters for these instructions</w:t>
       </w:r>
     </w:p>
     <w:p>
@@ -34795,45 +34086,58 @@
         <w:ind w:firstLine="720"/>
         <w:jc w:val="both"/>
         <w:rPr>
-          <w:lang w:val="ro-RO"/>
-        </w:rPr>
-      </w:pPr>
-      <w:r>
-        <w:rPr>
-          <w:lang w:val="ro-RO"/>
-        </w:rPr>
-        <w:t>As optimizations are explained at alrge in section 4 of this thesis, what it remains to be basically described is the part of how we calculate the closure of types and methods.</w:t>
-      </w:r>
-    </w:p>
-    <w:p>
-      <w:pPr>
-        <w:pStyle w:val="Heading3"/>
-        <w:rPr>
-          <w:lang w:val="ro-RO"/>
-        </w:rPr>
-      </w:pPr>
-      <w:bookmarkStart w:id="118" w:name="_Toc386696218"/>
-      <w:r>
-        <w:rPr>
-          <w:lang w:val="ro-RO"/>
-        </w:rPr>
-        <w:t>5.2.1. Calculate type closure algorithm</w:t>
-      </w:r>
-      <w:bookmarkEnd w:id="118"/>
+          <w:rFonts w:eastAsiaTheme="majorEastAsia"/>
+          <w:lang w:val="ro-RO"/>
+        </w:rPr>
+      </w:pPr>
+      <w:r>
+        <w:t>Based on this, every time an optimization is performed, the optimization framework in code will recalculate this information so it can be reused. So if the first optimization step needs to check variable usages, and doesn't perform any optimization, the second optimization can use the same usages data, as correct as no change is done.</w:t>
+      </w:r>
+    </w:p>
+    <w:p>
+      <w:pPr>
+        <w:pStyle w:val="Heading2"/>
+        <w:rPr>
+          <w:lang w:val="ro-RO"/>
+        </w:rPr>
+      </w:pPr>
+      <w:bookmarkStart w:id="115" w:name="_Toc386696216"/>
+      <w:r>
+        <w:rPr>
+          <w:lang w:val="ro-RO"/>
+        </w:rPr>
+        <w:t xml:space="preserve">5.2. </w:t>
+      </w:r>
+      <w:r>
+        <w:rPr>
+          <w:lang w:val="ro-RO"/>
+        </w:rPr>
+        <w:t>Indexing of instructions</w:t>
+      </w:r>
+      <w:bookmarkEnd w:id="115"/>
     </w:p>
     <w:p>
       <w:pPr>
         <w:ind w:firstLine="720"/>
         <w:jc w:val="both"/>
         <w:rPr>
-          <w:lang w:val="ro-RO"/>
-        </w:rPr>
-      </w:pPr>
-      <w:r>
-        <w:rPr>
-          <w:lang w:val="ro-RO"/>
-        </w:rPr>
-        <w:t>CR knows which are primitive types (like int, double, char) and it will start from a closure of methods and will add the following types:</w:t>
+          <w:rFonts w:eastAsiaTheme="majorEastAsia"/>
+          <w:lang w:val="ro-RO"/>
+        </w:rPr>
+      </w:pPr>
+      <w:r>
+        <w:rPr>
+          <w:rFonts w:eastAsiaTheme="majorEastAsia"/>
+          <w:lang w:val="ro-RO"/>
+        </w:rPr>
+        <w:t xml:space="preserve">Compilation time itself has to be taken into account when optimizing the program, </w:t>
+      </w:r>
+      <w:r>
+        <w:rPr>
+          <w:rFonts w:eastAsiaTheme="majorEastAsia"/>
+          <w:lang w:val="ro-RO"/>
+        </w:rPr>
+        <w:t>most optimizations will:</w:t>
       </w:r>
     </w:p>
     <w:p>
@@ -34845,14 +34149,16 @@
         </w:numPr>
         <w:jc w:val="both"/>
         <w:rPr>
-          <w:lang w:val="ro-RO"/>
-        </w:rPr>
-      </w:pPr>
-      <w:r>
-        <w:rPr>
-          <w:lang w:val="ro-RO"/>
-        </w:rPr>
-        <w:t>declaring type of a method: NbodySystem.Advance requires to add NbodySystem even if the class is static and all values are static</w:t>
+          <w:rFonts w:eastAsiaTheme="majorEastAsia"/>
+          <w:lang w:val="ro-RO"/>
+        </w:rPr>
+      </w:pPr>
+      <w:r>
+        <w:rPr>
+          <w:rFonts w:eastAsiaTheme="majorEastAsia"/>
+          <w:lang w:val="ro-RO"/>
+        </w:rPr>
+        <w:t>interact with other optimizations</w:t>
       </w:r>
     </w:p>
     <w:p>
@@ -34864,20 +34170,33 @@
         </w:numPr>
         <w:jc w:val="both"/>
         <w:rPr>
-          <w:lang w:val="ro-RO"/>
-        </w:rPr>
-      </w:pPr>
-      <w:r>
-        <w:rPr>
-          <w:lang w:val="ro-RO"/>
-        </w:rPr>
-        <w:t>ty</w:t>
-      </w:r>
-      <w:r>
-        <w:rPr>
-          <w:lang w:val="ro-RO"/>
-        </w:rPr>
-        <w:t>pes of parameters, return types</w:t>
+          <w:rFonts w:eastAsiaTheme="majorEastAsia"/>
+          <w:lang w:val="ro-RO"/>
+        </w:rPr>
+      </w:pPr>
+      <w:r>
+        <w:rPr>
+          <w:rFonts w:eastAsiaTheme="majorEastAsia"/>
+          <w:lang w:val="ro-RO"/>
+        </w:rPr>
+        <w:t>will not be hit more than once in a function or maybe never</w:t>
+      </w:r>
+    </w:p>
+    <w:p>
+      <w:pPr>
+        <w:ind w:firstLine="720"/>
+        <w:jc w:val="both"/>
+        <w:rPr>
+          <w:rFonts w:eastAsiaTheme="majorEastAsia"/>
+          <w:lang w:val="ro-RO"/>
+        </w:rPr>
+      </w:pPr>
+      <w:r>
+        <w:rPr>
+          <w:rFonts w:eastAsiaTheme="majorEastAsia"/>
+          <w:lang w:val="ro-RO"/>
+        </w:rPr>
+        <w:t>This makes to define an instance named: UseDef (UsagesDefinitions) that for an intermediate instruction set will keep track of:</w:t>
       </w:r>
     </w:p>
     <w:p>
@@ -34889,15 +34208,16 @@
         </w:numPr>
         <w:jc w:val="both"/>
         <w:rPr>
-          <w:lang w:val="ro-RO"/>
-        </w:rPr>
-      </w:pPr>
-      <w:r>
-        <w:rPr>
-          <w:lang w:val="ro-RO"/>
-        </w:rPr>
-        <w:lastRenderedPageBreak/>
-        <w:t xml:space="preserve">types of fields of a class </w:t>
+          <w:rFonts w:eastAsiaTheme="majorEastAsia"/>
+          <w:lang w:val="ro-RO"/>
+        </w:rPr>
+      </w:pPr>
+      <w:r>
+        <w:rPr>
+          <w:rFonts w:eastAsiaTheme="majorEastAsia"/>
+          <w:lang w:val="ro-RO"/>
+        </w:rPr>
+        <w:t>for every instruction the usage count</w:t>
       </w:r>
     </w:p>
     <w:p>
@@ -34909,30 +34229,117 @@
         </w:numPr>
         <w:jc w:val="both"/>
         <w:rPr>
-          <w:lang w:val="ro-RO"/>
-        </w:rPr>
-      </w:pPr>
-      <w:r>
-        <w:rPr>
-          <w:lang w:val="ro-RO"/>
-        </w:rPr>
-        <w:t>types of variables in the methods</w:t>
-      </w:r>
+          <w:rFonts w:eastAsiaTheme="majorEastAsia"/>
+          <w:lang w:val="ro-RO"/>
+        </w:rPr>
+      </w:pPr>
+      <w:r>
+        <w:rPr>
+          <w:rFonts w:eastAsiaTheme="majorEastAsia"/>
+          <w:lang w:val="ro-RO"/>
+        </w:rPr>
+        <w:t>for every instruction the definition count</w:t>
+      </w:r>
+    </w:p>
+    <w:p>
+      <w:pPr>
+        <w:pStyle w:val="ListParagraph"/>
+        <w:numPr>
+          <w:ilvl w:val="0"/>
+          <w:numId w:val="14"/>
+        </w:numPr>
+        <w:jc w:val="both"/>
+        <w:rPr>
+          <w:rFonts w:eastAsiaTheme="majorEastAsia"/>
+          <w:lang w:val="ro-RO"/>
+        </w:rPr>
+      </w:pPr>
+      <w:r>
+        <w:rPr>
+          <w:rFonts w:eastAsiaTheme="majorEastAsia"/>
+          <w:lang w:val="ro-RO"/>
+        </w:rPr>
+        <w:lastRenderedPageBreak/>
+        <w:t>for entire function will index the instructions, so if an optimization pass will optimize let’s say just call operations, if the function has no call, it is possible to ask for the index of call instructions directly or to skip them fully</w:t>
+      </w:r>
+    </w:p>
+    <w:p>
+      <w:pPr>
+        <w:pStyle w:val="ListParagraph"/>
+        <w:numPr>
+          <w:ilvl w:val="0"/>
+          <w:numId w:val="14"/>
+        </w:numPr>
+        <w:jc w:val="both"/>
+        <w:rPr>
+          <w:rFonts w:eastAsiaTheme="majorEastAsia"/>
+          <w:lang w:val="ro-RO"/>
+        </w:rPr>
+      </w:pPr>
+      <w:r>
+        <w:rPr>
+          <w:rFonts w:eastAsiaTheme="majorEastAsia"/>
+          <w:lang w:val="ro-RO"/>
+        </w:rPr>
+        <w:t>all instructions are stored as an array of instructions, this step itself improves by 5-10% the optimization’s speed because the .Net optimizer will simplify the array iterations to not have checked Index-Out-Of-Bound which would not be necessary</w:t>
+      </w:r>
+    </w:p>
+    <w:p>
+      <w:pPr>
+        <w:jc w:val="both"/>
+        <w:rPr>
+          <w:rFonts w:eastAsiaTheme="majorEastAsia"/>
+          <w:lang w:val="ro-RO"/>
+        </w:rPr>
+      </w:pPr>
     </w:p>
     <w:p>
       <w:pPr>
         <w:ind w:firstLine="720"/>
         <w:jc w:val="both"/>
         <w:rPr>
-          <w:lang w:val="ro-RO"/>
-        </w:rPr>
-      </w:pPr>
-      <w:r>
-        <w:rPr>
-          <w:lang w:val="ro-RO"/>
-        </w:rPr>
-        <w:t xml:space="preserve">It also, keeps a mapping of types so the String type, a fairly common types is in fact CrString type and the compiler will replace logically all the occurences of String to be CrString. </w:t>
-      </w:r>
+          <w:rFonts w:eastAsiaTheme="majorEastAsia"/>
+          <w:lang w:val="ro-RO"/>
+        </w:rPr>
+      </w:pPr>
+      <w:r>
+        <w:rPr>
+          <w:rFonts w:eastAsiaTheme="majorEastAsia"/>
+          <w:lang w:val="ro-RO"/>
+        </w:rPr>
+        <w:t>From optimization steps, every time when an optimization changes something, will notify the optimization framework (by returning true value, instead of false) and the optimization framework will rebuild this index.</w:t>
+      </w:r>
+    </w:p>
+    <w:p>
+      <w:pPr>
+        <w:ind w:firstLine="720"/>
+        <w:rPr>
+          <w:rFonts w:eastAsiaTheme="majorEastAsia"/>
+          <w:lang w:val="ro-RO"/>
+        </w:rPr>
+      </w:pPr>
+    </w:p>
+    <w:p>
+      <w:pPr>
+        <w:pStyle w:val="Heading2"/>
+        <w:rPr>
+          <w:lang w:val="ro-RO"/>
+        </w:rPr>
+      </w:pPr>
+      <w:bookmarkStart w:id="116" w:name="_Toc386696217"/>
+      <w:r>
+        <w:rPr>
+          <w:lang w:val="ro-RO"/>
+        </w:rPr>
+        <w:t xml:space="preserve">5.2. Program Closure and </w:t>
+      </w:r>
+      <w:r>
+        <w:rPr>
+          <w:lang w:val="ro-RO"/>
+        </w:rPr>
+        <w:t>closure resolving of methods</w:t>
+      </w:r>
+      <w:bookmarkEnd w:id="116"/>
     </w:p>
     <w:p>
       <w:pPr>
@@ -34946,24 +34353,20 @@
         <w:rPr>
           <w:lang w:val="ro-RO"/>
         </w:rPr>
-        <w:t>The User Defined Resolver (described in section 5.2.3) let the user to replace at implementation level some classes so the TypeClosure will not hit unknown types (for example interfaces or generic types), but is given a stub class</w:t>
-      </w:r>
-    </w:p>
-    <w:p>
-      <w:pPr>
-        <w:pStyle w:val="Heading3"/>
-        <w:rPr>
-          <w:lang w:val="ro-RO"/>
-        </w:rPr>
-      </w:pPr>
-      <w:bookmarkStart w:id="119" w:name="_Toc386696219"/>
-      <w:r>
-        <w:rPr>
-          <w:lang w:val="ro-RO"/>
-        </w:rPr>
-        <w:t>5.2.2. Calculate method closure algorithm</w:t>
-      </w:r>
-      <w:bookmarkEnd w:id="119"/>
+        <w:t>Programs do depend</w:t>
+      </w:r>
+      <w:r>
+        <w:rPr>
+          <w:lang w:val="ro-RO"/>
+        </w:rPr>
+        <w:t xml:space="preserve"> on various </w:t>
+      </w:r>
+      <w:r>
+        <w:rPr>
+          <w:lang w:val="ro-RO"/>
+        </w:rPr>
+        <w:t>parts of code. Initially, when CR design started, there was a MetaLinker class, which will link everything up-to the point of .Net classes that are not linked (first of all because of license issues). Also, the rest of C++ code for missing .Net methods was written by hand in a separate include.</w:t>
+      </w:r>
     </w:p>
     <w:p>
       <w:pPr>
@@ -34977,7 +34380,57 @@
         <w:rPr>
           <w:lang w:val="ro-RO"/>
         </w:rPr>
-        <w:t xml:space="preserve">The program closure starts from an entry point and will visit all Call instructions. </w:t>
+        <w:t>In an medium step, there was defined as described in Section 3.2 there was defined a CROpenRuntime assembly that will match .Net runtime classes with backend classes. This design has some problems in special two that will be explained here:</w:t>
+      </w:r>
+    </w:p>
+    <w:p>
+      <w:pPr>
+        <w:pStyle w:val="ListParagraph"/>
+        <w:numPr>
+          <w:ilvl w:val="0"/>
+          <w:numId w:val="14"/>
+        </w:numPr>
+        <w:jc w:val="both"/>
+        <w:rPr>
+          <w:lang w:val="ro-RO"/>
+        </w:rPr>
+      </w:pPr>
+      <w:r>
+        <w:rPr>
+          <w:lang w:val="ro-RO"/>
+        </w:rPr>
+        <w:t xml:space="preserve">CR has limited </w:t>
+      </w:r>
+      <w:r>
+        <w:rPr>
+          <w:lang w:val="ro-RO"/>
+        </w:rPr>
+        <w:t xml:space="preserve"> </w:t>
+      </w:r>
+      <w:r>
+        <w:rPr>
+          <w:lang w:val="ro-RO"/>
+        </w:rPr>
+        <w:t>support for .Net constructions, this doesn’t mean that cannot create full programs, it certainly can, but for example there is no support for generic methods, or a full virtual methods call (some components are implemented, but they are not fully supported, and it is very likely that the compiler will crash on them, or the code will run unexpectedly)</w:t>
+      </w:r>
+    </w:p>
+    <w:p>
+      <w:pPr>
+        <w:pStyle w:val="ListParagraph"/>
+        <w:numPr>
+          <w:ilvl w:val="0"/>
+          <w:numId w:val="14"/>
+        </w:numPr>
+        <w:jc w:val="both"/>
+        <w:rPr>
+          <w:lang w:val="ro-RO"/>
+        </w:rPr>
+      </w:pPr>
+      <w:r>
+        <w:rPr>
+          <w:lang w:val="ro-RO"/>
+        </w:rPr>
+        <w:t>as both components: MetaLinker and CodeRuntime are in fact singletons (they are unique for program) they cannot easily be replaced or have two „programs” inside two programs. In future, it would be great if OpenCL support will be added for simple functions. This will mean that all OpenCL (which is a variant of C) that is generated will need an CrOpenCLRuntime kind of assembly, which supports just other methods</w:t>
       </w:r>
     </w:p>
     <w:p>
@@ -34988,6 +34441,12 @@
           <w:lang w:val="ro-RO"/>
         </w:rPr>
       </w:pPr>
+      <w:r>
+        <w:rPr>
+          <w:lang w:val="ro-RO"/>
+        </w:rPr>
+        <w:t xml:space="preserve">To solve these issues, the code right now is handled in a split steps component. The analysis of the program starts with a ProgramClosure that is initialized given a runtime, and  it stores the list of types and methods and types are referenced by an entry method. </w:t>
+      </w:r>
     </w:p>
     <w:p>
       <w:pPr>
@@ -35001,25 +34460,89 @@
         <w:rPr>
           <w:lang w:val="ro-RO"/>
         </w:rPr>
-        <w:t>The single notable part is that there is a virtual method implementation (very limited, but to describe the problems) that will do the following:</w:t>
-      </w:r>
-      <w:r>
-        <w:rPr>
-          <w:lang w:val="ro-RO"/>
-        </w:rPr>
-        <w:t xml:space="preserve"> </w:t>
-      </w:r>
-      <w:r>
-        <w:rPr>
-          <w:lang w:val="ro-RO"/>
-        </w:rPr>
-        <w:t>every time when you call a virtual method and you have in type closure a type that implement a method</w:t>
-      </w:r>
-      <w:r>
-        <w:rPr>
-          <w:lang w:val="ro-RO"/>
-        </w:rPr>
-        <w:t>, all realizations of virtual method are added</w:t>
+        <w:t xml:space="preserve">The </w:t>
+      </w:r>
+      <w:r>
+        <w:rPr>
+          <w:lang w:val="ro-RO"/>
+        </w:rPr>
+        <w:t>ProgramClosure has some concerns of the previous MetaLinker logic, but most of logic is basically to give high level management of closure:</w:t>
+      </w:r>
+    </w:p>
+    <w:p>
+      <w:pPr>
+        <w:pStyle w:val="ListParagraph"/>
+        <w:numPr>
+          <w:ilvl w:val="0"/>
+          <w:numId w:val="14"/>
+        </w:numPr>
+        <w:jc w:val="both"/>
+        <w:rPr>
+          <w:lang w:val="ro-RO"/>
+        </w:rPr>
+      </w:pPr>
+      <w:r>
+        <w:rPr>
+          <w:lang w:val="ro-RO"/>
+        </w:rPr>
+        <w:t>it calculates initial methods/types closure</w:t>
+      </w:r>
+    </w:p>
+    <w:p>
+      <w:pPr>
+        <w:pStyle w:val="ListParagraph"/>
+        <w:numPr>
+          <w:ilvl w:val="0"/>
+          <w:numId w:val="14"/>
+        </w:numPr>
+        <w:jc w:val="both"/>
+        <w:rPr>
+          <w:lang w:val="ro-RO"/>
+        </w:rPr>
+      </w:pPr>
+      <w:r>
+        <w:rPr>
+          <w:lang w:val="ro-RO"/>
+        </w:rPr>
+        <w:t xml:space="preserve">it optimizes the methods </w:t>
+      </w:r>
+    </w:p>
+    <w:p>
+      <w:pPr>
+        <w:pStyle w:val="ListParagraph"/>
+        <w:numPr>
+          <w:ilvl w:val="0"/>
+          <w:numId w:val="14"/>
+        </w:numPr>
+        <w:jc w:val="both"/>
+        <w:rPr>
+          <w:lang w:val="ro-RO"/>
+        </w:rPr>
+      </w:pPr>
+      <w:r>
+        <w:rPr>
+          <w:lang w:val="ro-RO"/>
+        </w:rPr>
+        <w:t>it recalculates the methods/types closure (because some methods after optimizations may not used anymore)</w:t>
+      </w:r>
+    </w:p>
+    <w:p>
+      <w:pPr>
+        <w:pStyle w:val="ListParagraph"/>
+        <w:numPr>
+          <w:ilvl w:val="0"/>
+          <w:numId w:val="14"/>
+        </w:numPr>
+        <w:jc w:val="both"/>
+        <w:rPr>
+          <w:lang w:val="ro-RO"/>
+        </w:rPr>
+      </w:pPr>
+      <w:r>
+        <w:rPr>
+          <w:lang w:val="ro-RO"/>
+        </w:rPr>
+        <w:t>it writes the C++ output</w:t>
       </w:r>
     </w:p>
     <w:p>
@@ -35034,14 +34557,36 @@
         <w:rPr>
           <w:lang w:val="ro-RO"/>
         </w:rPr>
-        <w:t xml:space="preserve">Vtable implementation is per-method but not per-type as in a typical C++ implementation. </w:t>
-      </w:r>
-      <w:r>
-        <w:rPr>
-          <w:lang w:val="ro-RO"/>
-        </w:rPr>
-        <w:t xml:space="preserve"> In a C++ class, if you would „dereference this” you will go directly to a virtual table, which contains all pointers to A::f1(), A::f2(), etc.</w:t>
-      </w:r>
+        <w:t xml:space="preserve">As optimizations are explained at </w:t>
+      </w:r>
+      <w:r>
+        <w:rPr>
+          <w:lang w:val="ro-RO"/>
+        </w:rPr>
+        <w:t xml:space="preserve">large </w:t>
+      </w:r>
+      <w:r>
+        <w:rPr>
+          <w:lang w:val="ro-RO"/>
+        </w:rPr>
+        <w:t xml:space="preserve"> in section 4 of this thesis, what it remains to be basically described is the part of how we calculate the closure of types and methods.</w:t>
+      </w:r>
+    </w:p>
+    <w:p>
+      <w:pPr>
+        <w:pStyle w:val="Heading3"/>
+        <w:rPr>
+          <w:lang w:val="ro-RO"/>
+        </w:rPr>
+      </w:pPr>
+      <w:bookmarkStart w:id="117" w:name="_Toc386696218"/>
+      <w:r>
+        <w:rPr>
+          <w:lang w:val="ro-RO"/>
+        </w:rPr>
+        <w:t>5.2.1. Calculate type closure algorithm</w:t>
+      </w:r>
+      <w:bookmarkEnd w:id="117"/>
     </w:p>
     <w:p>
       <w:pPr>
@@ -35055,7 +34600,90 @@
         <w:rPr>
           <w:lang w:val="ro-RO"/>
         </w:rPr>
-        <w:t xml:space="preserve">CR actual implementation does have f1Vtable in the form: A::f1(), B1::f1(), ... being a more CPU cache friendly, but as implementation of virtual methods is not finished, I can just speculate that a bigger class hierarchy where the optimizer will not be able to optimize the virtual calls (like in Section 4.5.3), a virtual call will be executed faster. </w:t>
+        <w:t>CR knows which are primitive types (like int, double, char) and it will start from a closure of methods and will add the following types:</w:t>
+      </w:r>
+    </w:p>
+    <w:p>
+      <w:pPr>
+        <w:pStyle w:val="ListParagraph"/>
+        <w:numPr>
+          <w:ilvl w:val="0"/>
+          <w:numId w:val="14"/>
+        </w:numPr>
+        <w:jc w:val="both"/>
+        <w:rPr>
+          <w:lang w:val="ro-RO"/>
+        </w:rPr>
+      </w:pPr>
+      <w:r>
+        <w:rPr>
+          <w:lang w:val="ro-RO"/>
+        </w:rPr>
+        <w:t>declaring type of a method: NbodySystem.Advance requires to add NbodySystem even if the class is static and all values are static</w:t>
+      </w:r>
+    </w:p>
+    <w:p>
+      <w:pPr>
+        <w:pStyle w:val="ListParagraph"/>
+        <w:numPr>
+          <w:ilvl w:val="0"/>
+          <w:numId w:val="14"/>
+        </w:numPr>
+        <w:jc w:val="both"/>
+        <w:rPr>
+          <w:lang w:val="ro-RO"/>
+        </w:rPr>
+      </w:pPr>
+      <w:r>
+        <w:rPr>
+          <w:lang w:val="ro-RO"/>
+        </w:rPr>
+        <w:t>ty</w:t>
+      </w:r>
+      <w:r>
+        <w:rPr>
+          <w:lang w:val="ro-RO"/>
+        </w:rPr>
+        <w:t>pes of parameters, return types</w:t>
+      </w:r>
+    </w:p>
+    <w:p>
+      <w:pPr>
+        <w:pStyle w:val="ListParagraph"/>
+        <w:numPr>
+          <w:ilvl w:val="0"/>
+          <w:numId w:val="14"/>
+        </w:numPr>
+        <w:jc w:val="both"/>
+        <w:rPr>
+          <w:lang w:val="ro-RO"/>
+        </w:rPr>
+      </w:pPr>
+      <w:r>
+        <w:rPr>
+          <w:lang w:val="ro-RO"/>
+        </w:rPr>
+        <w:t xml:space="preserve">types of fields of a class </w:t>
+      </w:r>
+    </w:p>
+    <w:p>
+      <w:pPr>
+        <w:pStyle w:val="ListParagraph"/>
+        <w:numPr>
+          <w:ilvl w:val="0"/>
+          <w:numId w:val="14"/>
+        </w:numPr>
+        <w:jc w:val="both"/>
+        <w:rPr>
+          <w:lang w:val="ro-RO"/>
+        </w:rPr>
+      </w:pPr>
+      <w:r>
+        <w:rPr>
+          <w:lang w:val="ro-RO"/>
+        </w:rPr>
+        <w:lastRenderedPageBreak/>
+        <w:t>types of variables in the methods</w:t>
       </w:r>
     </w:p>
     <w:p>
@@ -35066,6 +34694,27 @@
           <w:lang w:val="ro-RO"/>
         </w:rPr>
       </w:pPr>
+      <w:r>
+        <w:rPr>
+          <w:lang w:val="ro-RO"/>
+        </w:rPr>
+        <w:t xml:space="preserve">It also, keeps a mapping of types so the String type, a fairly common types is in fact CrString type and the compiler will replace logically all the occurences of String to be CrString. </w:t>
+      </w:r>
+    </w:p>
+    <w:p>
+      <w:pPr>
+        <w:ind w:firstLine="720"/>
+        <w:jc w:val="both"/>
+        <w:rPr>
+          <w:lang w:val="ro-RO"/>
+        </w:rPr>
+      </w:pPr>
+      <w:r>
+        <w:rPr>
+          <w:lang w:val="ro-RO"/>
+        </w:rPr>
+        <w:t>The User Defined Resolver (described in section 5.2.3) let the user to replace at implementation level some classes so the TypeClosure will not hit unknown types (for example interfaces or generic types), but is given a stub class</w:t>
+      </w:r>
     </w:p>
     <w:p>
       <w:pPr>
@@ -35074,14 +34723,132 @@
           <w:lang w:val="ro-RO"/>
         </w:rPr>
       </w:pPr>
-      <w:bookmarkStart w:id="120" w:name="_Toc386696220"/>
+      <w:bookmarkStart w:id="118" w:name="_Toc386696219"/>
+      <w:r>
+        <w:rPr>
+          <w:lang w:val="ro-RO"/>
+        </w:rPr>
+        <w:t>5.2.2. Calculate method closure algorithm</w:t>
+      </w:r>
+      <w:bookmarkEnd w:id="118"/>
+    </w:p>
+    <w:p>
+      <w:pPr>
+        <w:ind w:firstLine="720"/>
+        <w:jc w:val="both"/>
+        <w:rPr>
+          <w:lang w:val="ro-RO"/>
+        </w:rPr>
+      </w:pPr>
+      <w:r>
+        <w:rPr>
+          <w:lang w:val="ro-RO"/>
+        </w:rPr>
+        <w:t xml:space="preserve">The program closure starts from an entry point and will visit all Call instructions. </w:t>
+      </w:r>
+    </w:p>
+    <w:p>
+      <w:pPr>
+        <w:ind w:firstLine="720"/>
+        <w:jc w:val="both"/>
+        <w:rPr>
+          <w:lang w:val="ro-RO"/>
+        </w:rPr>
+      </w:pPr>
+    </w:p>
+    <w:p>
+      <w:pPr>
+        <w:ind w:firstLine="720"/>
+        <w:jc w:val="both"/>
+        <w:rPr>
+          <w:lang w:val="ro-RO"/>
+        </w:rPr>
+      </w:pPr>
+      <w:r>
+        <w:rPr>
+          <w:lang w:val="ro-RO"/>
+        </w:rPr>
+        <w:t>The single notable part is that there is a virtual method implementation (very limited, but to describe the problems) that will do the following:</w:t>
+      </w:r>
+      <w:r>
+        <w:rPr>
+          <w:lang w:val="ro-RO"/>
+        </w:rPr>
+        <w:t xml:space="preserve"> </w:t>
+      </w:r>
+      <w:r>
+        <w:rPr>
+          <w:lang w:val="ro-RO"/>
+        </w:rPr>
+        <w:t>every time when you call a virtual method and you have in type closure a type that implement a method</w:t>
+      </w:r>
+      <w:r>
+        <w:rPr>
+          <w:lang w:val="ro-RO"/>
+        </w:rPr>
+        <w:t>, all realizations of virtual method are added</w:t>
+      </w:r>
+    </w:p>
+    <w:p>
+      <w:pPr>
+        <w:ind w:firstLine="720"/>
+        <w:jc w:val="both"/>
+        <w:rPr>
+          <w:lang w:val="ro-RO"/>
+        </w:rPr>
+      </w:pPr>
+      <w:r>
+        <w:rPr>
+          <w:lang w:val="ro-RO"/>
+        </w:rPr>
+        <w:t xml:space="preserve">Vtable implementation is per-method but not per-type as in a typical C++ implementation. </w:t>
+      </w:r>
+      <w:r>
+        <w:rPr>
+          <w:lang w:val="ro-RO"/>
+        </w:rPr>
+        <w:t xml:space="preserve"> In a C++ class, if you would „dereference this” you will go directly to a virtual table, which contains all pointers to A::f1(), A::f2(), etc.</w:t>
+      </w:r>
+    </w:p>
+    <w:p>
+      <w:pPr>
+        <w:ind w:firstLine="720"/>
+        <w:jc w:val="both"/>
+        <w:rPr>
+          <w:lang w:val="ro-RO"/>
+        </w:rPr>
+      </w:pPr>
+      <w:r>
+        <w:rPr>
+          <w:lang w:val="ro-RO"/>
+        </w:rPr>
+        <w:t xml:space="preserve">CR actual implementation does have f1Vtable in the form: A::f1(), B1::f1(), ... being a more CPU cache friendly, but as implementation of virtual methods is not finished, I can just speculate that a bigger class hierarchy where the optimizer will not be able to optimize the virtual calls (like in Section 4.5.3), a virtual call will be executed faster. </w:t>
+      </w:r>
+    </w:p>
+    <w:p>
+      <w:pPr>
+        <w:ind w:firstLine="720"/>
+        <w:jc w:val="both"/>
+        <w:rPr>
+          <w:lang w:val="ro-RO"/>
+        </w:rPr>
+      </w:pPr>
+    </w:p>
+    <w:p>
+      <w:pPr>
+        <w:pStyle w:val="Heading3"/>
+        <w:rPr>
+          <w:lang w:val="ro-RO"/>
+        </w:rPr>
+      </w:pPr>
+      <w:bookmarkStart w:id="119" w:name="_Toc386696220"/>
       <w:r>
         <w:rPr>
           <w:lang w:val="ro-RO"/>
         </w:rPr>
         <w:t>5.2.3. The resolver and user-defined resolver</w:t>
       </w:r>
-      <w:bookmarkEnd w:id="120"/>
+      <w:bookmarkEnd w:id="119"/>
     </w:p>
     <w:p>
       <w:pPr>
@@ -36141,63 +35908,74 @@
                 <w:szCs w:val="19"/>
                 <w:highlight w:val="white"/>
               </w:rPr>
+              <w:t>public</w:t>
+            </w:r>
+            <w:r>
+              <w:rPr>
+                <w:rFonts w:ascii="Consolas" w:hAnsi="Consolas" w:cs="Consolas"/>
+                <w:b w:val="0"/>
+                <w:color w:val="000000"/>
+                <w:sz w:val="19"/>
+                <w:szCs w:val="19"/>
+                <w:highlight w:val="white"/>
+              </w:rPr>
+              <w:t xml:space="preserve"> </w:t>
+            </w:r>
+            <w:r>
+              <w:rPr>
+                <w:rFonts w:ascii="Consolas" w:hAnsi="Consolas" w:cs="Consolas"/>
+                <w:b w:val="0"/>
+                <w:color w:val="0000FF"/>
+                <w:sz w:val="19"/>
+                <w:szCs w:val="19"/>
+                <w:highlight w:val="white"/>
+              </w:rPr>
+              <w:t>override</w:t>
+            </w:r>
+            <w:r>
+              <w:rPr>
+                <w:rFonts w:ascii="Consolas" w:hAnsi="Consolas" w:cs="Consolas"/>
+                <w:b w:val="0"/>
+                <w:color w:val="000000"/>
+                <w:sz w:val="19"/>
+                <w:szCs w:val="19"/>
+                <w:highlight w:val="white"/>
+              </w:rPr>
+              <w:t xml:space="preserve"> </w:t>
+            </w:r>
+            <w:r>
+              <w:rPr>
+                <w:rFonts w:ascii="Consolas" w:hAnsi="Consolas" w:cs="Consolas"/>
+                <w:b w:val="0"/>
+                <w:color w:val="0000FF"/>
+                <w:sz w:val="19"/>
+                <w:szCs w:val="19"/>
+                <w:highlight w:val="white"/>
+              </w:rPr>
+              <w:t>bool</w:t>
+            </w:r>
+            <w:r>
+              <w:rPr>
+                <w:rFonts w:ascii="Consolas" w:hAnsi="Consolas" w:cs="Consolas"/>
+                <w:b w:val="0"/>
+                <w:color w:val="000000"/>
+                <w:sz w:val="19"/>
+                <w:szCs w:val="19"/>
+                <w:highlight w:val="white"/>
+              </w:rPr>
+              <w:t xml:space="preserve"> </w:t>
+            </w:r>
+            <w:r>
+              <w:rPr>
+                <w:rFonts w:ascii="Consolas" w:hAnsi="Consolas" w:cs="Consolas"/>
+                <w:b w:val="0"/>
+                <w:color w:val="000000"/>
+                <w:sz w:val="19"/>
+                <w:szCs w:val="19"/>
+                <w:highlight w:val="white"/>
+              </w:rPr>
               <w:lastRenderedPageBreak/>
-              <w:t>public</w:t>
-            </w:r>
-            <w:r>
-              <w:rPr>
-                <w:rFonts w:ascii="Consolas" w:hAnsi="Consolas" w:cs="Consolas"/>
-                <w:b w:val="0"/>
-                <w:color w:val="000000"/>
-                <w:sz w:val="19"/>
-                <w:szCs w:val="19"/>
-                <w:highlight w:val="white"/>
-              </w:rPr>
-              <w:t xml:space="preserve"> </w:t>
-            </w:r>
-            <w:r>
-              <w:rPr>
-                <w:rFonts w:ascii="Consolas" w:hAnsi="Consolas" w:cs="Consolas"/>
-                <w:b w:val="0"/>
-                <w:color w:val="0000FF"/>
-                <w:sz w:val="19"/>
-                <w:szCs w:val="19"/>
-                <w:highlight w:val="white"/>
-              </w:rPr>
-              <w:t>override</w:t>
-            </w:r>
-            <w:r>
-              <w:rPr>
-                <w:rFonts w:ascii="Consolas" w:hAnsi="Consolas" w:cs="Consolas"/>
-                <w:b w:val="0"/>
-                <w:color w:val="000000"/>
-                <w:sz w:val="19"/>
-                <w:szCs w:val="19"/>
-                <w:highlight w:val="white"/>
-              </w:rPr>
-              <w:t xml:space="preserve"> </w:t>
-            </w:r>
-            <w:r>
-              <w:rPr>
-                <w:rFonts w:ascii="Consolas" w:hAnsi="Consolas" w:cs="Consolas"/>
-                <w:b w:val="0"/>
-                <w:color w:val="0000FF"/>
-                <w:sz w:val="19"/>
-                <w:szCs w:val="19"/>
-                <w:highlight w:val="white"/>
-              </w:rPr>
-              <w:t>bool</w:t>
-            </w:r>
-            <w:r>
-              <w:rPr>
-                <w:rFonts w:ascii="Consolas" w:hAnsi="Consolas" w:cs="Consolas"/>
-                <w:b w:val="0"/>
-                <w:color w:val="000000"/>
-                <w:sz w:val="19"/>
-                <w:szCs w:val="19"/>
-                <w:highlight w:val="white"/>
-              </w:rPr>
-              <w:t xml:space="preserve"> Resolve(</w:t>
+              <w:t>Resolve(</w:t>
             </w:r>
             <w:r>
               <w:rPr>
@@ -37248,25 +37026,25 @@
                 <w:szCs w:val="19"/>
                 <w:highlight w:val="white"/>
               </w:rPr>
+              <w:t xml:space="preserve">        }</w:t>
+            </w:r>
+          </w:p>
+          <w:p>
+            <w:pPr>
+              <w:cnfStyle w:val="000000100000" w:firstRow="0" w:lastRow="0" w:firstColumn="0" w:lastColumn="0" w:oddVBand="0" w:evenVBand="0" w:oddHBand="1" w:evenHBand="0" w:firstRowFirstColumn="0" w:firstRowLastColumn="0" w:lastRowFirstColumn="0" w:lastRowLastColumn="0"/>
+              <w:rPr>
+                <w:lang w:val="ro-RO"/>
+              </w:rPr>
+            </w:pPr>
+            <w:r>
+              <w:rPr>
+                <w:rFonts w:ascii="Consolas" w:hAnsi="Consolas" w:cs="Consolas"/>
+                <w:color w:val="000000"/>
+                <w:sz w:val="19"/>
+                <w:szCs w:val="19"/>
+                <w:highlight w:val="white"/>
+              </w:rPr>
               <w:lastRenderedPageBreak/>
-              <w:t xml:space="preserve">        }</w:t>
-            </w:r>
-          </w:p>
-          <w:p>
-            <w:pPr>
-              <w:cnfStyle w:val="000000100000" w:firstRow="0" w:lastRow="0" w:firstColumn="0" w:lastColumn="0" w:oddVBand="0" w:evenVBand="0" w:oddHBand="1" w:evenHBand="0" w:firstRowFirstColumn="0" w:firstRowLastColumn="0" w:lastRowFirstColumn="0" w:lastRowLastColumn="0"/>
-              <w:rPr>
-                <w:lang w:val="ro-RO"/>
-              </w:rPr>
-            </w:pPr>
-            <w:r>
-              <w:rPr>
-                <w:rFonts w:ascii="Consolas" w:hAnsi="Consolas" w:cs="Consolas"/>
-                <w:color w:val="000000"/>
-                <w:sz w:val="19"/>
-                <w:szCs w:val="19"/>
-                <w:highlight w:val="white"/>
-              </w:rPr>
               <w:t xml:space="preserve">    }</w:t>
             </w:r>
           </w:p>
@@ -37429,7 +37207,7 @@
           <w:lang w:val="ro-RO"/>
         </w:rPr>
       </w:pPr>
-      <w:bookmarkStart w:id="121" w:name="_Toc386696221"/>
+      <w:bookmarkStart w:id="120" w:name="_Toc386696221"/>
       <w:r>
         <w:rPr>
           <w:lang w:val="ro-RO"/>
@@ -37443,29 +37221,29 @@
         </w:rPr>
         <w:t>. Benchmarks</w:t>
       </w:r>
+      <w:bookmarkEnd w:id="120"/>
+    </w:p>
+    <w:p>
+      <w:pPr>
+        <w:pStyle w:val="Heading2"/>
+        <w:rPr>
+          <w:lang w:val="ro-RO"/>
+        </w:rPr>
+      </w:pPr>
+      <w:bookmarkStart w:id="121" w:name="_Toc386696222"/>
+      <w:r>
+        <w:rPr>
+          <w:lang w:val="ro-RO"/>
+        </w:rPr>
+        <w:t>6</w:t>
+      </w:r>
+      <w:r>
+        <w:rPr>
+          <w:lang w:val="ro-RO"/>
+        </w:rPr>
+        <w:t>.1. Overview</w:t>
+      </w:r>
       <w:bookmarkEnd w:id="121"/>
-    </w:p>
-    <w:p>
-      <w:pPr>
-        <w:pStyle w:val="Heading2"/>
-        <w:rPr>
-          <w:lang w:val="ro-RO"/>
-        </w:rPr>
-      </w:pPr>
-      <w:bookmarkStart w:id="122" w:name="_Toc386696222"/>
-      <w:r>
-        <w:rPr>
-          <w:lang w:val="ro-RO"/>
-        </w:rPr>
-        <w:t>6</w:t>
-      </w:r>
-      <w:r>
-        <w:rPr>
-          <w:lang w:val="ro-RO"/>
-        </w:rPr>
-        <w:t>.1. Overview</w:t>
-      </w:r>
-      <w:bookmarkEnd w:id="122"/>
     </w:p>
     <w:p>
       <w:pPr>
@@ -37664,7 +37442,7 @@
           <w:lang w:val="ro-RO"/>
         </w:rPr>
       </w:pPr>
-      <w:bookmarkStart w:id="123" w:name="_Toc386696223"/>
+      <w:bookmarkStart w:id="122" w:name="_Toc386696223"/>
       <w:r>
         <w:rPr>
           <w:lang w:val="ro-RO"/>
@@ -37677,7 +37455,7 @@
         </w:rPr>
         <w:t>.2. Bad benchmarks: OS News 2004 article</w:t>
       </w:r>
-      <w:bookmarkEnd w:id="123"/>
+      <w:bookmarkEnd w:id="122"/>
     </w:p>
     <w:p>
       <w:pPr>
@@ -37851,6 +37629,13 @@
           <w:rFonts w:eastAsiaTheme="majorEastAsia"/>
           <w:lang w:val="ro-RO"/>
         </w:rPr>
+        <w:t>„</w:t>
+      </w:r>
+      <w:r>
+        <w:rPr>
+          <w:rFonts w:eastAsiaTheme="majorEastAsia"/>
+          <w:lang w:val="ro-RO"/>
+        </w:rPr>
         <w:t>As we said in introduction, the IO bound code makes that even Python to run in the same league</w:t>
       </w:r>
       <w:r>
@@ -37866,6 +37651,13 @@
           <w:lang w:val="ro-RO"/>
         </w:rPr>
         <w:t xml:space="preserve"> as the fastest implementation, as it will be limited eventually by the particular disk/OS implementation.</w:t>
+      </w:r>
+      <w:r>
+        <w:rPr>
+          <w:rFonts w:eastAsiaTheme="majorEastAsia"/>
+          <w:lang w:val="ro-RO"/>
+        </w:rPr>
+        <w:t>”</w:t>
       </w:r>
     </w:p>
     <w:p>
@@ -38062,13 +37854,27 @@
           <w:rFonts w:eastAsiaTheme="majorEastAsia"/>
           <w:lang w:val="ro-RO"/>
         </w:rPr>
-        <w:t xml:space="preserve">Some reader may notice that this also means that instead of benchmarking the program, you move the execution time inside compiler, so the execution time is felt somewhere, </w:t>
+        <w:t>Some reader</w:t>
       </w:r>
       <w:r>
         <w:rPr>
           <w:rFonts w:eastAsiaTheme="majorEastAsia"/>
           <w:lang w:val="ro-RO"/>
         </w:rPr>
+        <w:t>s</w:t>
+      </w:r>
+      <w:r>
+        <w:rPr>
+          <w:rFonts w:eastAsiaTheme="majorEastAsia"/>
+          <w:lang w:val="ro-RO"/>
+        </w:rPr>
+        <w:t xml:space="preserve"> may notice that this also means that instead of benchmarking the program, you move the execution time inside compiler, so the execution time is felt somewhere, </w:t>
+      </w:r>
+      <w:r>
+        <w:rPr>
+          <w:rFonts w:eastAsiaTheme="majorEastAsia"/>
+          <w:lang w:val="ro-RO"/>
+        </w:rPr>
         <w:t>so to make this benchmark fair will mean basically to make sure I disable compiler optimizations.</w:t>
       </w:r>
       <w:r>
@@ -38086,7 +37892,7 @@
           <w:lang w:val="ro-RO"/>
         </w:rPr>
       </w:pPr>
-      <w:bookmarkStart w:id="124" w:name="_Toc386696224"/>
+      <w:bookmarkStart w:id="123" w:name="_Toc386696224"/>
       <w:r>
         <w:rPr>
           <w:lang w:val="ro-RO"/>
@@ -38099,7 +37905,7 @@
         </w:rPr>
         <w:t>.3. Better benchmarks: Nbody test</w:t>
       </w:r>
-      <w:bookmarkEnd w:id="124"/>
+      <w:bookmarkEnd w:id="123"/>
     </w:p>
     <w:p>
       <w:pPr>
@@ -38245,6 +38051,7 @@
           <w:lang w:val="ro-RO"/>
         </w:rPr>
       </w:pPr>
+      <w:bookmarkStart w:id="124" w:name="_GoBack"/>
       <w:r>
         <w:rPr>
           <w:lang w:val="ro-RO"/>
@@ -38252,6 +38059,7 @@
         <w:t>I don’t pretend that Nbody is a great benchmark, but compared with previous one, is a much better one. In fact, because it has what most programs do have:</w:t>
       </w:r>
     </w:p>
+    <w:bookmarkEnd w:id="124"/>
     <w:p>
       <w:pPr>
         <w:pStyle w:val="ListParagraph"/>
@@ -41175,7 +40983,7 @@
               <w:sz w:val="20"/>
               <w:szCs w:val="20"/>
             </w:rPr>
-            <w:t>25</w:t>
+            <w:t>51</w:t>
           </w:r>
           <w:r>
             <w:rPr>
@@ -48187,12 +47995,12 @@
         </c:dLbls>
         <c:gapWidth val="150"/>
         <c:shape val="box"/>
-        <c:axId val="82343040"/>
-        <c:axId val="82344576"/>
+        <c:axId val="155890816"/>
+        <c:axId val="155892352"/>
         <c:axId val="0"/>
       </c:bar3DChart>
       <c:catAx>
-        <c:axId val="82343040"/>
+        <c:axId val="155890816"/>
         <c:scaling>
           <c:orientation val="minMax"/>
         </c:scaling>
@@ -48201,7 +48009,7 @@
         <c:majorTickMark val="none"/>
         <c:minorTickMark val="none"/>
         <c:tickLblPos val="nextTo"/>
-        <c:crossAx val="82344576"/>
+        <c:crossAx val="155892352"/>
         <c:crosses val="autoZero"/>
         <c:auto val="1"/>
         <c:lblAlgn val="ctr"/>
@@ -48209,7 +48017,7 @@
         <c:noMultiLvlLbl val="0"/>
       </c:catAx>
       <c:valAx>
-        <c:axId val="82344576"/>
+        <c:axId val="155892352"/>
         <c:scaling>
           <c:orientation val="minMax"/>
         </c:scaling>
@@ -48220,7 +48028,7 @@
         <c:majorTickMark val="none"/>
         <c:minorTickMark val="none"/>
         <c:tickLblPos val="nextTo"/>
-        <c:crossAx val="82343040"/>
+        <c:crossAx val="155890816"/>
         <c:crosses val="autoZero"/>
         <c:crossBetween val="between"/>
       </c:valAx>
@@ -48531,7 +48339,7 @@
 </file>
 
 <file path=customXml/itemProps1.xml><?xml version="1.0" encoding="utf-8"?>
-<ds:datastoreItem xmlns:ds="http://schemas.openxmlformats.org/officeDocument/2006/customXml" ds:itemID="{216DC46B-9780-4B1F-8B3F-0DB39B51F30D}">
+<ds:datastoreItem xmlns:ds="http://schemas.openxmlformats.org/officeDocument/2006/customXml" ds:itemID="{8D935EAC-CF4C-438C-93BA-193AA7E8E7FB}">
   <ds:schemaRefs>
     <ds:schemaRef ds:uri="http://schemas.openxmlformats.org/officeDocument/2006/bibliography"/>
   </ds:schemaRefs>

</xml_diff>